<commit_message>
Note about next task
</commit_message>
<xml_diff>
--- a/L24-Project-Report.docx
+++ b/L24-Project-Report.docx
@@ -19712,14 +19712,7 @@
           <w:rFonts w:ascii="Consolas" w:hAnsi="Consolas" w:cs="Times New Roman"/>
           <w:lang w:val="en-US"/>
         </w:rPr>
-        <w:t xml:space="preserve"> ${APACHE_LOG_DIR}/access.log com</w:t>
-      </w:r>
-      <w:r>
-        <w:rPr>
-          <w:rFonts w:ascii="Consolas" w:hAnsi="Consolas" w:cs="Times New Roman"/>
-          <w:lang w:val="en-US"/>
-        </w:rPr>
-        <w:t>bined</w:t>
+        <w:t xml:space="preserve"> ${APACHE_LOG_DIR}/access.log combined</w:t>
       </w:r>
     </w:p>
     <w:p>
@@ -21560,6 +21553,315 @@
         </w:rPr>
         <w:t>.service</w:t>
       </w:r>
+    </w:p>
+    <w:p>
+      <w:pPr>
+        <w:rPr>
+          <w:rFonts w:asciiTheme="majorHAnsi" w:hAnsiTheme="majorHAnsi" w:cstheme="majorHAnsi"/>
+          <w:sz w:val="28"/>
+          <w:szCs w:val="28"/>
+          <w:lang w:val="en-US"/>
+        </w:rPr>
+      </w:pPr>
+    </w:p>
+    <w:p>
+      <w:pPr>
+        <w:rPr>
+          <w:rFonts w:asciiTheme="majorHAnsi" w:hAnsiTheme="majorHAnsi" w:cstheme="majorHAnsi"/>
+          <w:sz w:val="28"/>
+          <w:szCs w:val="28"/>
+          <w:lang w:val="en-US"/>
+        </w:rPr>
+      </w:pPr>
+    </w:p>
+    <w:p>
+      <w:pPr>
+        <w:rPr>
+          <w:rFonts w:asciiTheme="majorHAnsi" w:hAnsiTheme="majorHAnsi" w:cstheme="majorHAnsi"/>
+          <w:sz w:val="28"/>
+          <w:szCs w:val="28"/>
+          <w:lang w:val="en-US"/>
+        </w:rPr>
+      </w:pPr>
+    </w:p>
+    <w:p>
+      <w:pPr>
+        <w:rPr>
+          <w:rFonts w:asciiTheme="majorHAnsi" w:hAnsiTheme="majorHAnsi" w:cstheme="majorHAnsi"/>
+          <w:b/>
+          <w:i/>
+          <w:sz w:val="28"/>
+          <w:szCs w:val="28"/>
+          <w:lang w:val="en-US"/>
+        </w:rPr>
+      </w:pPr>
+      <w:r>
+        <w:rPr>
+          <w:rFonts w:asciiTheme="majorHAnsi" w:hAnsiTheme="majorHAnsi" w:cstheme="majorHAnsi"/>
+          <w:b/>
+          <w:i/>
+          <w:sz w:val="28"/>
+          <w:szCs w:val="28"/>
+          <w:lang w:val="en-US"/>
+        </w:rPr>
+        <w:lastRenderedPageBreak/>
+        <w:t xml:space="preserve">*Note: </w:t>
+      </w:r>
+      <w:proofErr w:type="spellStart"/>
+      <w:r>
+        <w:rPr>
+          <w:rFonts w:asciiTheme="majorHAnsi" w:hAnsiTheme="majorHAnsi" w:cstheme="majorHAnsi"/>
+          <w:b/>
+          <w:i/>
+          <w:sz w:val="28"/>
+          <w:szCs w:val="28"/>
+          <w:lang w:val="en-US"/>
+        </w:rPr>
+        <w:t>Công</w:t>
+      </w:r>
+      <w:proofErr w:type="spellEnd"/>
+      <w:r>
+        <w:rPr>
+          <w:rFonts w:asciiTheme="majorHAnsi" w:hAnsiTheme="majorHAnsi" w:cstheme="majorHAnsi"/>
+          <w:b/>
+          <w:i/>
+          <w:sz w:val="28"/>
+          <w:szCs w:val="28"/>
+          <w:lang w:val="en-US"/>
+        </w:rPr>
+        <w:t xml:space="preserve"> </w:t>
+      </w:r>
+      <w:proofErr w:type="spellStart"/>
+      <w:r>
+        <w:rPr>
+          <w:rFonts w:asciiTheme="majorHAnsi" w:hAnsiTheme="majorHAnsi" w:cstheme="majorHAnsi"/>
+          <w:b/>
+          <w:i/>
+          <w:sz w:val="28"/>
+          <w:szCs w:val="28"/>
+          <w:lang w:val="en-US"/>
+        </w:rPr>
+        <w:t>việc</w:t>
+      </w:r>
+      <w:proofErr w:type="spellEnd"/>
+      <w:r>
+        <w:rPr>
+          <w:rFonts w:asciiTheme="majorHAnsi" w:hAnsiTheme="majorHAnsi" w:cstheme="majorHAnsi"/>
+          <w:b/>
+          <w:i/>
+          <w:sz w:val="28"/>
+          <w:szCs w:val="28"/>
+          <w:lang w:val="en-US"/>
+        </w:rPr>
+        <w:t xml:space="preserve"> </w:t>
+      </w:r>
+      <w:proofErr w:type="spellStart"/>
+      <w:r>
+        <w:rPr>
+          <w:rFonts w:asciiTheme="majorHAnsi" w:hAnsiTheme="majorHAnsi" w:cstheme="majorHAnsi"/>
+          <w:b/>
+          <w:i/>
+          <w:sz w:val="28"/>
+          <w:szCs w:val="28"/>
+          <w:lang w:val="en-US"/>
+        </w:rPr>
+        <w:t>tiếp</w:t>
+      </w:r>
+      <w:proofErr w:type="spellEnd"/>
+      <w:r>
+        <w:rPr>
+          <w:rFonts w:asciiTheme="majorHAnsi" w:hAnsiTheme="majorHAnsi" w:cstheme="majorHAnsi"/>
+          <w:b/>
+          <w:i/>
+          <w:sz w:val="28"/>
+          <w:szCs w:val="28"/>
+          <w:lang w:val="en-US"/>
+        </w:rPr>
+        <w:t xml:space="preserve"> </w:t>
+      </w:r>
+      <w:proofErr w:type="spellStart"/>
+      <w:proofErr w:type="gramStart"/>
+      <w:r>
+        <w:rPr>
+          <w:rFonts w:asciiTheme="majorHAnsi" w:hAnsiTheme="majorHAnsi" w:cstheme="majorHAnsi"/>
+          <w:b/>
+          <w:i/>
+          <w:sz w:val="28"/>
+          <w:szCs w:val="28"/>
+          <w:lang w:val="en-US"/>
+        </w:rPr>
+        <w:t>theo</w:t>
+      </w:r>
+      <w:proofErr w:type="spellEnd"/>
+      <w:proofErr w:type="gramEnd"/>
+      <w:r>
+        <w:rPr>
+          <w:rFonts w:asciiTheme="majorHAnsi" w:hAnsiTheme="majorHAnsi" w:cstheme="majorHAnsi"/>
+          <w:b/>
+          <w:i/>
+          <w:sz w:val="28"/>
+          <w:szCs w:val="28"/>
+          <w:lang w:val="en-US"/>
+        </w:rPr>
+        <w:t xml:space="preserve">, </w:t>
+      </w:r>
+      <w:proofErr w:type="spellStart"/>
+      <w:r>
+        <w:rPr>
+          <w:rFonts w:asciiTheme="majorHAnsi" w:hAnsiTheme="majorHAnsi" w:cstheme="majorHAnsi"/>
+          <w:b/>
+          <w:i/>
+          <w:sz w:val="28"/>
+          <w:szCs w:val="28"/>
+          <w:lang w:val="en-US"/>
+        </w:rPr>
+        <w:t>quản</w:t>
+      </w:r>
+      <w:proofErr w:type="spellEnd"/>
+      <w:r>
+        <w:rPr>
+          <w:rFonts w:asciiTheme="majorHAnsi" w:hAnsiTheme="majorHAnsi" w:cstheme="majorHAnsi"/>
+          <w:b/>
+          <w:i/>
+          <w:sz w:val="28"/>
+          <w:szCs w:val="28"/>
+          <w:lang w:val="en-US"/>
+        </w:rPr>
+        <w:t xml:space="preserve"> </w:t>
+      </w:r>
+      <w:proofErr w:type="spellStart"/>
+      <w:r>
+        <w:rPr>
+          <w:rFonts w:asciiTheme="majorHAnsi" w:hAnsiTheme="majorHAnsi" w:cstheme="majorHAnsi"/>
+          <w:b/>
+          <w:i/>
+          <w:sz w:val="28"/>
+          <w:szCs w:val="28"/>
+          <w:lang w:val="en-US"/>
+        </w:rPr>
+        <w:t>trị</w:t>
+      </w:r>
+      <w:proofErr w:type="spellEnd"/>
+      <w:r>
+        <w:rPr>
+          <w:rFonts w:asciiTheme="majorHAnsi" w:hAnsiTheme="majorHAnsi" w:cstheme="majorHAnsi"/>
+          <w:b/>
+          <w:i/>
+          <w:sz w:val="28"/>
+          <w:szCs w:val="28"/>
+          <w:lang w:val="en-US"/>
+        </w:rPr>
+        <w:t xml:space="preserve"> </w:t>
+      </w:r>
+      <w:proofErr w:type="spellStart"/>
+      <w:r>
+        <w:rPr>
+          <w:rFonts w:asciiTheme="majorHAnsi" w:hAnsiTheme="majorHAnsi" w:cstheme="majorHAnsi"/>
+          <w:b/>
+          <w:i/>
+          <w:sz w:val="28"/>
+          <w:szCs w:val="28"/>
+          <w:lang w:val="en-US"/>
+        </w:rPr>
+        <w:t>trang</w:t>
+      </w:r>
+      <w:proofErr w:type="spellEnd"/>
+      <w:r>
+        <w:rPr>
+          <w:rFonts w:asciiTheme="majorHAnsi" w:hAnsiTheme="majorHAnsi" w:cstheme="majorHAnsi"/>
+          <w:b/>
+          <w:i/>
+          <w:sz w:val="28"/>
+          <w:szCs w:val="28"/>
+          <w:lang w:val="en-US"/>
+        </w:rPr>
+        <w:t xml:space="preserve"> web, </w:t>
+      </w:r>
+      <w:proofErr w:type="spellStart"/>
+      <w:r>
+        <w:rPr>
+          <w:rFonts w:asciiTheme="majorHAnsi" w:hAnsiTheme="majorHAnsi" w:cstheme="majorHAnsi"/>
+          <w:b/>
+          <w:i/>
+          <w:sz w:val="28"/>
+          <w:szCs w:val="28"/>
+          <w:lang w:val="en-US"/>
+        </w:rPr>
+        <w:t>hướng</w:t>
+      </w:r>
+      <w:proofErr w:type="spellEnd"/>
+      <w:r>
+        <w:rPr>
+          <w:rFonts w:asciiTheme="majorHAnsi" w:hAnsiTheme="majorHAnsi" w:cstheme="majorHAnsi"/>
+          <w:b/>
+          <w:i/>
+          <w:sz w:val="28"/>
+          <w:szCs w:val="28"/>
+          <w:lang w:val="en-US"/>
+        </w:rPr>
+        <w:t xml:space="preserve"> </w:t>
+      </w:r>
+      <w:proofErr w:type="spellStart"/>
+      <w:r>
+        <w:rPr>
+          <w:rFonts w:asciiTheme="majorHAnsi" w:hAnsiTheme="majorHAnsi" w:cstheme="majorHAnsi"/>
+          <w:b/>
+          <w:i/>
+          <w:sz w:val="28"/>
+          <w:szCs w:val="28"/>
+          <w:lang w:val="en-US"/>
+        </w:rPr>
+        <w:t>dẫn</w:t>
+      </w:r>
+      <w:proofErr w:type="spellEnd"/>
+      <w:r>
+        <w:rPr>
+          <w:rFonts w:asciiTheme="majorHAnsi" w:hAnsiTheme="majorHAnsi" w:cstheme="majorHAnsi"/>
+          <w:b/>
+          <w:i/>
+          <w:sz w:val="28"/>
+          <w:szCs w:val="28"/>
+          <w:lang w:val="en-US"/>
+        </w:rPr>
+        <w:t xml:space="preserve"> </w:t>
+      </w:r>
+      <w:proofErr w:type="spellStart"/>
+      <w:r>
+        <w:rPr>
+          <w:rFonts w:asciiTheme="majorHAnsi" w:hAnsiTheme="majorHAnsi" w:cstheme="majorHAnsi"/>
+          <w:b/>
+          <w:i/>
+          <w:sz w:val="28"/>
+          <w:szCs w:val="28"/>
+          <w:lang w:val="en-US"/>
+        </w:rPr>
+        <w:t>phát</w:t>
+      </w:r>
+      <w:proofErr w:type="spellEnd"/>
+      <w:r>
+        <w:rPr>
+          <w:rFonts w:asciiTheme="majorHAnsi" w:hAnsiTheme="majorHAnsi" w:cstheme="majorHAnsi"/>
+          <w:b/>
+          <w:i/>
+          <w:sz w:val="28"/>
+          <w:szCs w:val="28"/>
+          <w:lang w:val="en-US"/>
+        </w:rPr>
+        <w:t xml:space="preserve"> </w:t>
+      </w:r>
+      <w:proofErr w:type="spellStart"/>
+      <w:r>
+        <w:rPr>
+          <w:rFonts w:asciiTheme="majorHAnsi" w:hAnsiTheme="majorHAnsi" w:cstheme="majorHAnsi"/>
+          <w:b/>
+          <w:i/>
+          <w:sz w:val="28"/>
+          <w:szCs w:val="28"/>
+          <w:lang w:val="en-US"/>
+        </w:rPr>
+        <w:t>triển</w:t>
+      </w:r>
+      <w:proofErr w:type="spellEnd"/>
     </w:p>
     <w:p>
       <w:pPr>
@@ -24192,7 +24494,7 @@
 </file>
 
 <file path=customXml/itemProps1.xml><?xml version="1.0" encoding="utf-8"?>
-<ds:datastoreItem xmlns:ds="http://schemas.openxmlformats.org/officeDocument/2006/customXml" ds:itemID="{DAF973C6-32E5-49E7-8943-2F8F0771558C}">
+<ds:datastoreItem xmlns:ds="http://schemas.openxmlformats.org/officeDocument/2006/customXml" ds:itemID="{8BDF850B-46D8-4912-A3A9-B5CBBB55D363}">
   <ds:schemaRefs>
     <ds:schemaRef ds:uri="http://schemas.openxmlformats.org/officeDocument/2006/bibliography"/>
   </ds:schemaRefs>

</xml_diff>

<commit_message>
note for next task
</commit_message>
<xml_diff>
--- a/L24-Project-Report.docx
+++ b/L24-Project-Report.docx
@@ -21867,13 +21867,565 @@
       <w:pPr>
         <w:rPr>
           <w:rFonts w:asciiTheme="majorHAnsi" w:hAnsiTheme="majorHAnsi" w:cstheme="majorHAnsi"/>
-          <w:sz w:val="28"/>
-          <w:szCs w:val="28"/>
-          <w:lang w:val="en-US"/>
-        </w:rPr>
-      </w:pPr>
+          <w:b/>
+          <w:i/>
+          <w:lang w:val="en-US"/>
+        </w:rPr>
+      </w:pPr>
+      <w:proofErr w:type="spellStart"/>
+      <w:r>
+        <w:rPr>
+          <w:rFonts w:asciiTheme="majorHAnsi" w:hAnsiTheme="majorHAnsi" w:cstheme="majorHAnsi"/>
+          <w:b/>
+          <w:i/>
+          <w:lang w:val="en-US"/>
+        </w:rPr>
+        <w:t>Quản</w:t>
+      </w:r>
+      <w:proofErr w:type="spellEnd"/>
+      <w:r>
+        <w:rPr>
+          <w:rFonts w:asciiTheme="majorHAnsi" w:hAnsiTheme="majorHAnsi" w:cstheme="majorHAnsi"/>
+          <w:b/>
+          <w:i/>
+          <w:lang w:val="en-US"/>
+        </w:rPr>
+        <w:t xml:space="preserve"> </w:t>
+      </w:r>
+      <w:proofErr w:type="spellStart"/>
+      <w:r>
+        <w:rPr>
+          <w:rFonts w:asciiTheme="majorHAnsi" w:hAnsiTheme="majorHAnsi" w:cstheme="majorHAnsi"/>
+          <w:b/>
+          <w:i/>
+          <w:lang w:val="en-US"/>
+        </w:rPr>
+        <w:t>trị</w:t>
+      </w:r>
+      <w:proofErr w:type="spellEnd"/>
+      <w:r>
+        <w:rPr>
+          <w:rFonts w:asciiTheme="majorHAnsi" w:hAnsiTheme="majorHAnsi" w:cstheme="majorHAnsi"/>
+          <w:b/>
+          <w:i/>
+          <w:lang w:val="en-US"/>
+        </w:rPr>
+        <w:t xml:space="preserve"> </w:t>
+      </w:r>
+      <w:proofErr w:type="spellStart"/>
+      <w:r>
+        <w:rPr>
+          <w:rFonts w:asciiTheme="majorHAnsi" w:hAnsiTheme="majorHAnsi" w:cstheme="majorHAnsi"/>
+          <w:b/>
+          <w:i/>
+          <w:lang w:val="en-US"/>
+        </w:rPr>
+        <w:t>trang</w:t>
+      </w:r>
+      <w:proofErr w:type="spellEnd"/>
+      <w:r>
+        <w:rPr>
+          <w:rFonts w:asciiTheme="majorHAnsi" w:hAnsiTheme="majorHAnsi" w:cstheme="majorHAnsi"/>
+          <w:b/>
+          <w:i/>
+          <w:lang w:val="en-US"/>
+        </w:rPr>
+        <w:t xml:space="preserve"> web: </w:t>
+      </w:r>
+      <w:proofErr w:type="spellStart"/>
+      <w:r>
+        <w:rPr>
+          <w:rFonts w:asciiTheme="majorHAnsi" w:hAnsiTheme="majorHAnsi" w:cstheme="majorHAnsi"/>
+          <w:b/>
+          <w:i/>
+          <w:lang w:val="en-US"/>
+        </w:rPr>
+        <w:t>Hướng</w:t>
+      </w:r>
+      <w:proofErr w:type="spellEnd"/>
+      <w:r>
+        <w:rPr>
+          <w:rFonts w:asciiTheme="majorHAnsi" w:hAnsiTheme="majorHAnsi" w:cstheme="majorHAnsi"/>
+          <w:b/>
+          <w:i/>
+          <w:lang w:val="en-US"/>
+        </w:rPr>
+        <w:t xml:space="preserve"> </w:t>
+      </w:r>
+      <w:proofErr w:type="spellStart"/>
+      <w:r>
+        <w:rPr>
+          <w:rFonts w:asciiTheme="majorHAnsi" w:hAnsiTheme="majorHAnsi" w:cstheme="majorHAnsi"/>
+          <w:b/>
+          <w:i/>
+          <w:lang w:val="en-US"/>
+        </w:rPr>
+        <w:t>dẫn</w:t>
+      </w:r>
+      <w:proofErr w:type="spellEnd"/>
+      <w:r>
+        <w:rPr>
+          <w:rFonts w:asciiTheme="majorHAnsi" w:hAnsiTheme="majorHAnsi" w:cstheme="majorHAnsi"/>
+          <w:b/>
+          <w:i/>
+          <w:lang w:val="en-US"/>
+        </w:rPr>
+        <w:t xml:space="preserve"> </w:t>
+      </w:r>
+      <w:proofErr w:type="spellStart"/>
+      <w:r>
+        <w:rPr>
+          <w:rFonts w:asciiTheme="majorHAnsi" w:hAnsiTheme="majorHAnsi" w:cstheme="majorHAnsi"/>
+          <w:b/>
+          <w:i/>
+          <w:lang w:val="en-US"/>
+        </w:rPr>
+        <w:t>sử</w:t>
+      </w:r>
+      <w:proofErr w:type="spellEnd"/>
+      <w:r>
+        <w:rPr>
+          <w:rFonts w:asciiTheme="majorHAnsi" w:hAnsiTheme="majorHAnsi" w:cstheme="majorHAnsi"/>
+          <w:b/>
+          <w:i/>
+          <w:lang w:val="en-US"/>
+        </w:rPr>
+        <w:t xml:space="preserve"> </w:t>
+      </w:r>
+      <w:proofErr w:type="spellStart"/>
+      <w:r>
+        <w:rPr>
+          <w:rFonts w:asciiTheme="majorHAnsi" w:hAnsiTheme="majorHAnsi" w:cstheme="majorHAnsi"/>
+          <w:b/>
+          <w:i/>
+          <w:lang w:val="en-US"/>
+        </w:rPr>
+        <w:t>dụng</w:t>
+      </w:r>
+      <w:proofErr w:type="spellEnd"/>
+      <w:r>
+        <w:rPr>
+          <w:rFonts w:asciiTheme="majorHAnsi" w:hAnsiTheme="majorHAnsi" w:cstheme="majorHAnsi"/>
+          <w:b/>
+          <w:i/>
+          <w:lang w:val="en-US"/>
+        </w:rPr>
+        <w:t xml:space="preserve">, </w:t>
+      </w:r>
+      <w:proofErr w:type="spellStart"/>
+      <w:r>
+        <w:rPr>
+          <w:rFonts w:asciiTheme="majorHAnsi" w:hAnsiTheme="majorHAnsi" w:cstheme="majorHAnsi"/>
+          <w:b/>
+          <w:i/>
+          <w:lang w:val="en-US"/>
+        </w:rPr>
+        <w:t>thêm</w:t>
+      </w:r>
+      <w:proofErr w:type="spellEnd"/>
+      <w:r>
+        <w:rPr>
+          <w:rFonts w:asciiTheme="majorHAnsi" w:hAnsiTheme="majorHAnsi" w:cstheme="majorHAnsi"/>
+          <w:b/>
+          <w:i/>
+          <w:lang w:val="en-US"/>
+        </w:rPr>
+        <w:t xml:space="preserve">, </w:t>
+      </w:r>
+      <w:proofErr w:type="spellStart"/>
+      <w:r>
+        <w:rPr>
+          <w:rFonts w:asciiTheme="majorHAnsi" w:hAnsiTheme="majorHAnsi" w:cstheme="majorHAnsi"/>
+          <w:b/>
+          <w:i/>
+          <w:lang w:val="en-US"/>
+        </w:rPr>
+        <w:t>sửa</w:t>
+      </w:r>
+      <w:proofErr w:type="spellEnd"/>
+      <w:r>
+        <w:rPr>
+          <w:rFonts w:asciiTheme="majorHAnsi" w:hAnsiTheme="majorHAnsi" w:cstheme="majorHAnsi"/>
+          <w:b/>
+          <w:i/>
+          <w:lang w:val="en-US"/>
+        </w:rPr>
+        <w:t xml:space="preserve"> </w:t>
+      </w:r>
+      <w:proofErr w:type="spellStart"/>
+      <w:r>
+        <w:rPr>
+          <w:rFonts w:asciiTheme="majorHAnsi" w:hAnsiTheme="majorHAnsi" w:cstheme="majorHAnsi"/>
+          <w:b/>
+          <w:i/>
+          <w:lang w:val="en-US"/>
+        </w:rPr>
+        <w:t>xóa</w:t>
+      </w:r>
+      <w:proofErr w:type="spellEnd"/>
+      <w:r>
+        <w:rPr>
+          <w:rFonts w:asciiTheme="majorHAnsi" w:hAnsiTheme="majorHAnsi" w:cstheme="majorHAnsi"/>
+          <w:b/>
+          <w:i/>
+          <w:lang w:val="en-US"/>
+        </w:rPr>
+        <w:t xml:space="preserve"> </w:t>
+      </w:r>
+      <w:proofErr w:type="spellStart"/>
+      <w:r>
+        <w:rPr>
+          <w:rFonts w:asciiTheme="majorHAnsi" w:hAnsiTheme="majorHAnsi" w:cstheme="majorHAnsi"/>
+          <w:b/>
+          <w:i/>
+          <w:lang w:val="en-US"/>
+        </w:rPr>
+        <w:t>các</w:t>
+      </w:r>
+      <w:proofErr w:type="spellEnd"/>
+      <w:r>
+        <w:rPr>
+          <w:rFonts w:asciiTheme="majorHAnsi" w:hAnsiTheme="majorHAnsi" w:cstheme="majorHAnsi"/>
+          <w:b/>
+          <w:i/>
+          <w:lang w:val="en-US"/>
+        </w:rPr>
+        <w:t xml:space="preserve"> </w:t>
+      </w:r>
+      <w:proofErr w:type="spellStart"/>
+      <w:r>
+        <w:rPr>
+          <w:rFonts w:asciiTheme="majorHAnsi" w:hAnsiTheme="majorHAnsi" w:cstheme="majorHAnsi"/>
+          <w:b/>
+          <w:i/>
+          <w:lang w:val="en-US"/>
+        </w:rPr>
+        <w:t>sản</w:t>
+      </w:r>
+      <w:proofErr w:type="spellEnd"/>
+      <w:r>
+        <w:rPr>
+          <w:rFonts w:asciiTheme="majorHAnsi" w:hAnsiTheme="majorHAnsi" w:cstheme="majorHAnsi"/>
+          <w:b/>
+          <w:i/>
+          <w:lang w:val="en-US"/>
+        </w:rPr>
+        <w:t xml:space="preserve"> </w:t>
+      </w:r>
+      <w:proofErr w:type="spellStart"/>
+      <w:r>
+        <w:rPr>
+          <w:rFonts w:asciiTheme="majorHAnsi" w:hAnsiTheme="majorHAnsi" w:cstheme="majorHAnsi"/>
+          <w:b/>
+          <w:i/>
+          <w:lang w:val="en-US"/>
+        </w:rPr>
+        <w:t>phẩm</w:t>
+      </w:r>
+      <w:proofErr w:type="spellEnd"/>
+    </w:p>
+    <w:p>
+      <w:pPr>
+        <w:rPr>
+          <w:rFonts w:asciiTheme="majorHAnsi" w:hAnsiTheme="majorHAnsi" w:cstheme="majorHAnsi"/>
+          <w:b/>
+          <w:i/>
+          <w:lang w:val="en-US"/>
+        </w:rPr>
+      </w:pPr>
+      <w:proofErr w:type="spellStart"/>
+      <w:r>
+        <w:rPr>
+          <w:rFonts w:asciiTheme="majorHAnsi" w:hAnsiTheme="majorHAnsi" w:cstheme="majorHAnsi"/>
+          <w:b/>
+          <w:i/>
+          <w:lang w:val="en-US"/>
+        </w:rPr>
+        <w:t>Phát</w:t>
+      </w:r>
+      <w:proofErr w:type="spellEnd"/>
+      <w:r>
+        <w:rPr>
+          <w:rFonts w:asciiTheme="majorHAnsi" w:hAnsiTheme="majorHAnsi" w:cstheme="majorHAnsi"/>
+          <w:b/>
+          <w:i/>
+          <w:lang w:val="en-US"/>
+        </w:rPr>
+        <w:t xml:space="preserve"> </w:t>
+      </w:r>
+      <w:proofErr w:type="spellStart"/>
+      <w:r>
+        <w:rPr>
+          <w:rFonts w:asciiTheme="majorHAnsi" w:hAnsiTheme="majorHAnsi" w:cstheme="majorHAnsi"/>
+          <w:b/>
+          <w:i/>
+          <w:lang w:val="en-US"/>
+        </w:rPr>
+        <w:t>triển</w:t>
+      </w:r>
+      <w:proofErr w:type="spellEnd"/>
+      <w:r>
+        <w:rPr>
+          <w:rFonts w:asciiTheme="majorHAnsi" w:hAnsiTheme="majorHAnsi" w:cstheme="majorHAnsi"/>
+          <w:b/>
+          <w:i/>
+          <w:lang w:val="en-US"/>
+        </w:rPr>
+        <w:t xml:space="preserve"> </w:t>
+      </w:r>
+      <w:proofErr w:type="spellStart"/>
+      <w:r>
+        <w:rPr>
+          <w:rFonts w:asciiTheme="majorHAnsi" w:hAnsiTheme="majorHAnsi" w:cstheme="majorHAnsi"/>
+          <w:b/>
+          <w:i/>
+          <w:lang w:val="en-US"/>
+        </w:rPr>
+        <w:t>trang</w:t>
+      </w:r>
+      <w:proofErr w:type="spellEnd"/>
+      <w:r>
+        <w:rPr>
+          <w:rFonts w:asciiTheme="majorHAnsi" w:hAnsiTheme="majorHAnsi" w:cstheme="majorHAnsi"/>
+          <w:b/>
+          <w:i/>
+          <w:lang w:val="en-US"/>
+        </w:rPr>
+        <w:t xml:space="preserve"> web: </w:t>
+      </w:r>
+      <w:proofErr w:type="spellStart"/>
+      <w:r>
+        <w:rPr>
+          <w:rFonts w:asciiTheme="majorHAnsi" w:hAnsiTheme="majorHAnsi" w:cstheme="majorHAnsi"/>
+          <w:b/>
+          <w:i/>
+          <w:lang w:val="en-US"/>
+        </w:rPr>
+        <w:t>Phát</w:t>
+      </w:r>
+      <w:proofErr w:type="spellEnd"/>
+      <w:r>
+        <w:rPr>
+          <w:rFonts w:asciiTheme="majorHAnsi" w:hAnsiTheme="majorHAnsi" w:cstheme="majorHAnsi"/>
+          <w:b/>
+          <w:i/>
+          <w:lang w:val="en-US"/>
+        </w:rPr>
+        <w:t xml:space="preserve"> </w:t>
+      </w:r>
+      <w:proofErr w:type="spellStart"/>
+      <w:r>
+        <w:rPr>
+          <w:rFonts w:asciiTheme="majorHAnsi" w:hAnsiTheme="majorHAnsi" w:cstheme="majorHAnsi"/>
+          <w:b/>
+          <w:i/>
+          <w:lang w:val="en-US"/>
+        </w:rPr>
+        <w:t>triển</w:t>
+      </w:r>
+      <w:proofErr w:type="spellEnd"/>
+      <w:r>
+        <w:rPr>
+          <w:rFonts w:asciiTheme="majorHAnsi" w:hAnsiTheme="majorHAnsi" w:cstheme="majorHAnsi"/>
+          <w:b/>
+          <w:i/>
+          <w:lang w:val="en-US"/>
+        </w:rPr>
+        <w:t xml:space="preserve"> </w:t>
+      </w:r>
+      <w:proofErr w:type="spellStart"/>
+      <w:r>
+        <w:rPr>
+          <w:rFonts w:asciiTheme="majorHAnsi" w:hAnsiTheme="majorHAnsi" w:cstheme="majorHAnsi"/>
+          <w:b/>
+          <w:i/>
+          <w:lang w:val="en-US"/>
+        </w:rPr>
+        <w:t>giao</w:t>
+      </w:r>
+      <w:proofErr w:type="spellEnd"/>
+      <w:r>
+        <w:rPr>
+          <w:rFonts w:asciiTheme="majorHAnsi" w:hAnsiTheme="majorHAnsi" w:cstheme="majorHAnsi"/>
+          <w:b/>
+          <w:i/>
+          <w:lang w:val="en-US"/>
+        </w:rPr>
+        <w:t xml:space="preserve"> </w:t>
+      </w:r>
+      <w:proofErr w:type="spellStart"/>
+      <w:r>
+        <w:rPr>
+          <w:rFonts w:asciiTheme="majorHAnsi" w:hAnsiTheme="majorHAnsi" w:cstheme="majorHAnsi"/>
+          <w:b/>
+          <w:i/>
+          <w:lang w:val="en-US"/>
+        </w:rPr>
+        <w:t>diện</w:t>
+      </w:r>
+      <w:proofErr w:type="spellEnd"/>
+      <w:r>
+        <w:rPr>
+          <w:rFonts w:asciiTheme="majorHAnsi" w:hAnsiTheme="majorHAnsi" w:cstheme="majorHAnsi"/>
+          <w:b/>
+          <w:i/>
+          <w:lang w:val="en-US"/>
+        </w:rPr>
+        <w:t xml:space="preserve"> </w:t>
+      </w:r>
+      <w:proofErr w:type="spellStart"/>
+      <w:r>
+        <w:rPr>
+          <w:rFonts w:asciiTheme="majorHAnsi" w:hAnsiTheme="majorHAnsi" w:cstheme="majorHAnsi"/>
+          <w:b/>
+          <w:i/>
+          <w:lang w:val="en-US"/>
+        </w:rPr>
+        <w:t>mới</w:t>
+      </w:r>
+      <w:proofErr w:type="spellEnd"/>
+      <w:r>
+        <w:rPr>
+          <w:rFonts w:asciiTheme="majorHAnsi" w:hAnsiTheme="majorHAnsi" w:cstheme="majorHAnsi"/>
+          <w:b/>
+          <w:i/>
+          <w:lang w:val="en-US"/>
+        </w:rPr>
+        <w:t xml:space="preserve">, </w:t>
+      </w:r>
+      <w:proofErr w:type="spellStart"/>
+      <w:r>
+        <w:rPr>
+          <w:rFonts w:asciiTheme="majorHAnsi" w:hAnsiTheme="majorHAnsi" w:cstheme="majorHAnsi"/>
+          <w:b/>
+          <w:i/>
+          <w:lang w:val="en-US"/>
+        </w:rPr>
+        <w:t>tích</w:t>
+      </w:r>
+      <w:proofErr w:type="spellEnd"/>
+      <w:r>
+        <w:rPr>
+          <w:rFonts w:asciiTheme="majorHAnsi" w:hAnsiTheme="majorHAnsi" w:cstheme="majorHAnsi"/>
+          <w:b/>
+          <w:i/>
+          <w:lang w:val="en-US"/>
+        </w:rPr>
+        <w:t xml:space="preserve"> </w:t>
+      </w:r>
+      <w:proofErr w:type="spellStart"/>
+      <w:r>
+        <w:rPr>
+          <w:rFonts w:asciiTheme="majorHAnsi" w:hAnsiTheme="majorHAnsi" w:cstheme="majorHAnsi"/>
+          <w:b/>
+          <w:i/>
+          <w:lang w:val="en-US"/>
+        </w:rPr>
+        <w:t>hợp</w:t>
+      </w:r>
+      <w:proofErr w:type="spellEnd"/>
+      <w:r>
+        <w:rPr>
+          <w:rFonts w:asciiTheme="majorHAnsi" w:hAnsiTheme="majorHAnsi" w:cstheme="majorHAnsi"/>
+          <w:b/>
+          <w:i/>
+          <w:lang w:val="en-US"/>
+        </w:rPr>
+        <w:t xml:space="preserve"> </w:t>
+      </w:r>
+      <w:proofErr w:type="spellStart"/>
+      <w:r>
+        <w:rPr>
+          <w:rFonts w:asciiTheme="majorHAnsi" w:hAnsiTheme="majorHAnsi" w:cstheme="majorHAnsi"/>
+          <w:b/>
+          <w:i/>
+          <w:lang w:val="en-US"/>
+        </w:rPr>
+        <w:t>thêm</w:t>
+      </w:r>
+      <w:proofErr w:type="spellEnd"/>
+      <w:r>
+        <w:rPr>
+          <w:rFonts w:asciiTheme="majorHAnsi" w:hAnsiTheme="majorHAnsi" w:cstheme="majorHAnsi"/>
+          <w:b/>
+          <w:i/>
+          <w:lang w:val="en-US"/>
+        </w:rPr>
+        <w:t xml:space="preserve"> </w:t>
+      </w:r>
+      <w:proofErr w:type="spellStart"/>
+      <w:r>
+        <w:rPr>
+          <w:rFonts w:asciiTheme="majorHAnsi" w:hAnsiTheme="majorHAnsi" w:cstheme="majorHAnsi"/>
+          <w:b/>
+          <w:i/>
+          <w:lang w:val="en-US"/>
+        </w:rPr>
+        <w:t>các</w:t>
+      </w:r>
+      <w:proofErr w:type="spellEnd"/>
+      <w:r>
+        <w:rPr>
+          <w:rFonts w:asciiTheme="majorHAnsi" w:hAnsiTheme="majorHAnsi" w:cstheme="majorHAnsi"/>
+          <w:b/>
+          <w:i/>
+          <w:lang w:val="en-US"/>
+        </w:rPr>
+        <w:t xml:space="preserve"> </w:t>
+      </w:r>
+      <w:proofErr w:type="spellStart"/>
+      <w:r>
+        <w:rPr>
+          <w:rFonts w:asciiTheme="majorHAnsi" w:hAnsiTheme="majorHAnsi" w:cstheme="majorHAnsi"/>
+          <w:b/>
+          <w:i/>
+          <w:lang w:val="en-US"/>
+        </w:rPr>
+        <w:t>chức</w:t>
+      </w:r>
+      <w:proofErr w:type="spellEnd"/>
+      <w:r>
+        <w:rPr>
+          <w:rFonts w:asciiTheme="majorHAnsi" w:hAnsiTheme="majorHAnsi" w:cstheme="majorHAnsi"/>
+          <w:b/>
+          <w:i/>
+          <w:lang w:val="en-US"/>
+        </w:rPr>
+        <w:t xml:space="preserve"> </w:t>
+      </w:r>
+      <w:proofErr w:type="spellStart"/>
+      <w:r>
+        <w:rPr>
+          <w:rFonts w:asciiTheme="majorHAnsi" w:hAnsiTheme="majorHAnsi" w:cstheme="majorHAnsi"/>
+          <w:b/>
+          <w:i/>
+          <w:lang w:val="en-US"/>
+        </w:rPr>
+        <w:t>năng</w:t>
+      </w:r>
+      <w:proofErr w:type="spellEnd"/>
+      <w:r>
+        <w:rPr>
+          <w:rFonts w:asciiTheme="majorHAnsi" w:hAnsiTheme="majorHAnsi" w:cstheme="majorHAnsi"/>
+          <w:b/>
+          <w:i/>
+          <w:lang w:val="en-US"/>
+        </w:rPr>
+        <w:t xml:space="preserve"> </w:t>
+      </w:r>
+      <w:proofErr w:type="spellStart"/>
+      <w:r>
+        <w:rPr>
+          <w:rFonts w:asciiTheme="majorHAnsi" w:hAnsiTheme="majorHAnsi" w:cstheme="majorHAnsi"/>
+          <w:b/>
+          <w:i/>
+          <w:lang w:val="en-US"/>
+        </w:rPr>
+        <w:t>mới</w:t>
+      </w:r>
       <w:bookmarkStart w:id="0" w:name="_GoBack"/>
       <w:bookmarkEnd w:id="0"/>
+      <w:proofErr w:type="spellEnd"/>
     </w:p>
     <w:sectPr>
       <w:pgSz w:w="11906" w:h="16838"/>
@@ -24494,7 +25046,7 @@
 </file>
 
 <file path=customXml/itemProps1.xml><?xml version="1.0" encoding="utf-8"?>
-<ds:datastoreItem xmlns:ds="http://schemas.openxmlformats.org/officeDocument/2006/customXml" ds:itemID="{8BDF850B-46D8-4912-A3A9-B5CBBB55D363}">
+<ds:datastoreItem xmlns:ds="http://schemas.openxmlformats.org/officeDocument/2006/customXml" ds:itemID="{6A584710-157B-404E-BD8B-C8201D78BC4C}">
   <ds:schemaRefs>
     <ds:schemaRef ds:uri="http://schemas.openxmlformats.org/officeDocument/2006/bibliography"/>
   </ds:schemaRefs>

</xml_diff>

<commit_message>
Add Website Development Plan
</commit_message>
<xml_diff>
--- a/L24-Project-Report.docx
+++ b/L24-Project-Report.docx
@@ -1,6 +1,6 @@
 
 <file path=word/document.xml><?xml version="1.0" encoding="utf-8"?>
-<w:document xmlns:wpc="http://schemas.microsoft.com/office/word/2010/wordprocessingCanvas" xmlns:cx="http://schemas.microsoft.com/office/drawing/2014/chartex" xmlns:mc="http://schemas.openxmlformats.org/markup-compatibility/2006" xmlns:o="urn:schemas-microsoft-com:office:office" xmlns:r="http://schemas.openxmlformats.org/officeDocument/2006/relationships" xmlns:m="http://schemas.openxmlformats.org/officeDocument/2006/math" xmlns:v="urn:schemas-microsoft-com:vml" xmlns:wp14="http://schemas.microsoft.com/office/word/2010/wordprocessingDrawing" xmlns:wp="http://schemas.openxmlformats.org/drawingml/2006/wordprocessingDrawing" xmlns:w10="urn:schemas-microsoft-com:office:word" xmlns:w="http://schemas.openxmlformats.org/wordprocessingml/2006/main" xmlns:w14="http://schemas.microsoft.com/office/word/2010/wordml" xmlns:w15="http://schemas.microsoft.com/office/word/2012/wordml" xmlns:w16se="http://schemas.microsoft.com/office/word/2015/wordml/symex" xmlns:wpg="http://schemas.microsoft.com/office/word/2010/wordprocessingGroup" xmlns:wpi="http://schemas.microsoft.com/office/word/2010/wordprocessingInk" xmlns:wne="http://schemas.microsoft.com/office/word/2006/wordml" xmlns:wps="http://schemas.microsoft.com/office/word/2010/wordprocessingShape" mc:Ignorable="w14 w15 w16se wp14">
+<w:document xmlns:wpc="http://schemas.microsoft.com/office/word/2010/wordprocessingCanvas" xmlns:mc="http://schemas.openxmlformats.org/markup-compatibility/2006" xmlns:o="urn:schemas-microsoft-com:office:office" xmlns:r="http://schemas.openxmlformats.org/officeDocument/2006/relationships" xmlns:m="http://schemas.openxmlformats.org/officeDocument/2006/math" xmlns:v="urn:schemas-microsoft-com:vml" xmlns:wp14="http://schemas.microsoft.com/office/word/2010/wordprocessingDrawing" xmlns:wp="http://schemas.openxmlformats.org/drawingml/2006/wordprocessingDrawing" xmlns:w10="urn:schemas-microsoft-com:office:word" xmlns:w="http://schemas.openxmlformats.org/wordprocessingml/2006/main" xmlns:w14="http://schemas.microsoft.com/office/word/2010/wordml" xmlns:wpg="http://schemas.microsoft.com/office/word/2010/wordprocessingGroup" xmlns:wpi="http://schemas.microsoft.com/office/word/2010/wordprocessingInk" xmlns:wne="http://schemas.microsoft.com/office/word/2006/wordml" xmlns:wps="http://schemas.microsoft.com/office/word/2010/wordprocessingShape" mc:Ignorable="w14 wp14">
   <w:body>
     <w:p>
       <w:pPr>
@@ -136,7 +136,7 @@
                     <pic:cNvPicPr/>
                   </pic:nvPicPr>
                   <pic:blipFill>
-                    <a:blip r:embed="rId8">
+                    <a:blip r:embed="rId9">
                       <a:extLst>
                         <a:ext uri="{28A0092B-C50C-407E-A947-70E740481C1C}">
                           <a14:useLocalDpi xmlns:a14="http://schemas.microsoft.com/office/drawing/2010/main" val="0"/>
@@ -224,13 +224,10 @@
           <w:szCs w:val="32"/>
           <w:lang w:val="en-US"/>
         </w:rPr>
-        <w:t xml:space="preserve">MÔN HỌC : LINUX VÀ PHẦN MỀM MÃ NGUỒN MỞ </w:t>
-      </w:r>
-    </w:p>
-    <w:p>
-      <w:pPr>
-        <w:pStyle w:val="BodyText"/>
-        <w:jc w:val="center"/>
+        <w:t xml:space="preserve">MÔN </w:t>
+      </w:r>
+      <w:proofErr w:type="gramStart"/>
+      <w:r>
         <w:rPr>
           <w:rFonts w:asciiTheme="majorHAnsi" w:hAnsiTheme="majorHAnsi" w:cstheme="majorHAnsi"/>
           <w:b/>
@@ -239,12 +236,10 @@
           <w:szCs w:val="32"/>
           <w:lang w:val="en-US"/>
         </w:rPr>
-      </w:pPr>
-    </w:p>
-    <w:p>
-      <w:pPr>
-        <w:pStyle w:val="BodyText"/>
-        <w:jc w:val="center"/>
+        <w:t>HỌC :</w:t>
+      </w:r>
+      <w:proofErr w:type="gramEnd"/>
+      <w:r>
         <w:rPr>
           <w:rFonts w:asciiTheme="majorHAnsi" w:hAnsiTheme="majorHAnsi" w:cstheme="majorHAnsi"/>
           <w:b/>
@@ -253,8 +248,13 @@
           <w:szCs w:val="32"/>
           <w:lang w:val="en-US"/>
         </w:rPr>
-      </w:pPr>
-      <w:r>
+        <w:t xml:space="preserve"> LINUX VÀ PHẦN MỀM MÃ NGUỒN MỞ </w:t>
+      </w:r>
+    </w:p>
+    <w:p>
+      <w:pPr>
+        <w:pStyle w:val="BodyText"/>
+        <w:jc w:val="center"/>
         <w:rPr>
           <w:rFonts w:asciiTheme="majorHAnsi" w:hAnsiTheme="majorHAnsi" w:cstheme="majorHAnsi"/>
           <w:b/>
@@ -263,9 +263,12 @@
           <w:szCs w:val="32"/>
           <w:lang w:val="en-US"/>
         </w:rPr>
-        <w:t xml:space="preserve">ĐỀ TÀI : TÌM </w:t>
-      </w:r>
-      <w:r>
+      </w:pPr>
+    </w:p>
+    <w:p>
+      <w:pPr>
+        <w:pStyle w:val="BodyText"/>
+        <w:jc w:val="center"/>
         <w:rPr>
           <w:rFonts w:asciiTheme="majorHAnsi" w:hAnsiTheme="majorHAnsi" w:cstheme="majorHAnsi"/>
           <w:b/>
@@ -274,13 +277,8 @@
           <w:szCs w:val="32"/>
           <w:lang w:val="en-US"/>
         </w:rPr>
-        <w:t>HIỂN VÀ TRIỂN KHAI WEB SERVER :</w:t>
-      </w:r>
-    </w:p>
-    <w:p>
-      <w:pPr>
-        <w:pStyle w:val="BodyText"/>
-        <w:jc w:val="center"/>
+      </w:pPr>
+      <w:r>
         <w:rPr>
           <w:rFonts w:asciiTheme="majorHAnsi" w:hAnsiTheme="majorHAnsi" w:cstheme="majorHAnsi"/>
           <w:b/>
@@ -289,7 +287,9 @@
           <w:szCs w:val="32"/>
           <w:lang w:val="en-US"/>
         </w:rPr>
-      </w:pPr>
+        <w:t xml:space="preserve">ĐỀ </w:t>
+      </w:r>
+      <w:proofErr w:type="gramStart"/>
       <w:r>
         <w:rPr>
           <w:rFonts w:asciiTheme="majorHAnsi" w:hAnsiTheme="majorHAnsi" w:cstheme="majorHAnsi"/>
@@ -299,13 +299,10 @@
           <w:szCs w:val="32"/>
           <w:lang w:val="en-US"/>
         </w:rPr>
-        <w:t xml:space="preserve">  NGINX + APACHE + OPENCART</w:t>
-      </w:r>
-    </w:p>
-    <w:p>
-      <w:pPr>
-        <w:pStyle w:val="BodyText"/>
-        <w:jc w:val="center"/>
+        <w:t>TÀI :</w:t>
+      </w:r>
+      <w:proofErr w:type="gramEnd"/>
+      <w:r>
         <w:rPr>
           <w:rFonts w:asciiTheme="majorHAnsi" w:hAnsiTheme="majorHAnsi" w:cstheme="majorHAnsi"/>
           <w:b/>
@@ -314,11 +311,9 @@
           <w:szCs w:val="32"/>
           <w:lang w:val="en-US"/>
         </w:rPr>
-      </w:pPr>
-    </w:p>
-    <w:p>
-      <w:pPr>
-        <w:pStyle w:val="BodyText"/>
+        <w:t xml:space="preserve"> TÌM </w:t>
+      </w:r>
+      <w:r>
         <w:rPr>
           <w:rFonts w:asciiTheme="majorHAnsi" w:hAnsiTheme="majorHAnsi" w:cstheme="majorHAnsi"/>
           <w:b/>
@@ -327,8 +322,13 @@
           <w:szCs w:val="32"/>
           <w:lang w:val="en-US"/>
         </w:rPr>
-      </w:pPr>
-      <w:r>
+        <w:t>HIỂN VÀ TRIỂN KHAI WEB SERVER :</w:t>
+      </w:r>
+    </w:p>
+    <w:p>
+      <w:pPr>
+        <w:pStyle w:val="BodyText"/>
+        <w:jc w:val="center"/>
         <w:rPr>
           <w:rFonts w:asciiTheme="majorHAnsi" w:hAnsiTheme="majorHAnsi" w:cstheme="majorHAnsi"/>
           <w:b/>
@@ -337,12 +337,8 @@
           <w:szCs w:val="32"/>
           <w:lang w:val="en-US"/>
         </w:rPr>
-        <w:t xml:space="preserve">Giảng viên hướng dẫn : Thầy Kiều Tuấn Dũng </w:t>
-      </w:r>
-    </w:p>
-    <w:p>
-      <w:pPr>
-        <w:pStyle w:val="BodyText"/>
+      </w:pPr>
+      <w:r>
         <w:rPr>
           <w:rFonts w:asciiTheme="majorHAnsi" w:hAnsiTheme="majorHAnsi" w:cstheme="majorHAnsi"/>
           <w:b/>
@@ -351,8 +347,13 @@
           <w:szCs w:val="32"/>
           <w:lang w:val="en-US"/>
         </w:rPr>
-      </w:pPr>
-      <w:r>
+        <w:t xml:space="preserve">  NGINX + APACHE + OPENCART</w:t>
+      </w:r>
+    </w:p>
+    <w:p>
+      <w:pPr>
+        <w:pStyle w:val="BodyText"/>
+        <w:jc w:val="center"/>
         <w:rPr>
           <w:rFonts w:asciiTheme="majorHAnsi" w:hAnsiTheme="majorHAnsi" w:cstheme="majorHAnsi"/>
           <w:b/>
@@ -361,8 +362,7 @@
           <w:szCs w:val="32"/>
           <w:lang w:val="en-US"/>
         </w:rPr>
-        <w:t xml:space="preserve">Nhóm sinh viên thực hiện : Nguyễn Minh Tùng </w:t>
-      </w:r>
+      </w:pPr>
     </w:p>
     <w:p>
       <w:pPr>
@@ -385,8 +385,9 @@
           <w:szCs w:val="32"/>
           <w:lang w:val="en-US"/>
         </w:rPr>
-        <w:tab/>
-      </w:r>
+        <w:t xml:space="preserve">Giảng viên hướng </w:t>
+      </w:r>
+      <w:proofErr w:type="gramStart"/>
       <w:r>
         <w:rPr>
           <w:rFonts w:asciiTheme="majorHAnsi" w:hAnsiTheme="majorHAnsi" w:cstheme="majorHAnsi"/>
@@ -396,8 +397,9 @@
           <w:szCs w:val="32"/>
           <w:lang w:val="en-US"/>
         </w:rPr>
-        <w:tab/>
-      </w:r>
+        <w:t>dẫn :</w:t>
+      </w:r>
+      <w:proofErr w:type="gramEnd"/>
       <w:r>
         <w:rPr>
           <w:rFonts w:asciiTheme="majorHAnsi" w:hAnsiTheme="majorHAnsi" w:cstheme="majorHAnsi"/>
@@ -407,9 +409,12 @@
           <w:szCs w:val="32"/>
           <w:lang w:val="en-US"/>
         </w:rPr>
-        <w:tab/>
-      </w:r>
-      <w:r>
+        <w:t xml:space="preserve"> Thầy Kiều Tuấn Dũng </w:t>
+      </w:r>
+    </w:p>
+    <w:p>
+      <w:pPr>
+        <w:pStyle w:val="BodyText"/>
         <w:rPr>
           <w:rFonts w:asciiTheme="majorHAnsi" w:hAnsiTheme="majorHAnsi" w:cstheme="majorHAnsi"/>
           <w:b/>
@@ -418,8 +423,7 @@
           <w:szCs w:val="32"/>
           <w:lang w:val="en-US"/>
         </w:rPr>
-        <w:tab/>
-      </w:r>
+      </w:pPr>
       <w:r>
         <w:rPr>
           <w:rFonts w:asciiTheme="majorHAnsi" w:hAnsiTheme="majorHAnsi" w:cstheme="majorHAnsi"/>
@@ -429,13 +433,10 @@
           <w:szCs w:val="32"/>
           <w:lang w:val="en-US"/>
         </w:rPr>
-        <w:tab/>
-        <w:t xml:space="preserve">  Đặng Xuân Phong </w:t>
-      </w:r>
-    </w:p>
-    <w:p>
-      <w:pPr>
-        <w:pStyle w:val="BodyText"/>
+        <w:t xml:space="preserve">Nhóm sinh viên thực </w:t>
+      </w:r>
+      <w:proofErr w:type="gramStart"/>
+      <w:r>
         <w:rPr>
           <w:rFonts w:asciiTheme="majorHAnsi" w:hAnsiTheme="majorHAnsi" w:cstheme="majorHAnsi"/>
           <w:b/>
@@ -444,11 +445,10 @@
           <w:szCs w:val="32"/>
           <w:lang w:val="en-US"/>
         </w:rPr>
-      </w:pPr>
-    </w:p>
-    <w:p>
-      <w:pPr>
-        <w:pStyle w:val="BodyText"/>
+        <w:t>hiện :</w:t>
+      </w:r>
+      <w:proofErr w:type="gramEnd"/>
+      <w:r>
         <w:rPr>
           <w:rFonts w:asciiTheme="majorHAnsi" w:hAnsiTheme="majorHAnsi" w:cstheme="majorHAnsi"/>
           <w:b/>
@@ -457,7 +457,8 @@
           <w:szCs w:val="32"/>
           <w:lang w:val="en-US"/>
         </w:rPr>
-      </w:pPr>
+        <w:t xml:space="preserve"> Nguyễn Minh Tùng </w:t>
+      </w:r>
     </w:p>
     <w:p>
       <w:pPr>
@@ -471,10 +472,7 @@
           <w:lang w:val="en-US"/>
         </w:rPr>
       </w:pPr>
-    </w:p>
-    <w:p>
-      <w:pPr>
-        <w:pStyle w:val="BodyText"/>
+      <w:r>
         <w:rPr>
           <w:rFonts w:asciiTheme="majorHAnsi" w:hAnsiTheme="majorHAnsi" w:cstheme="majorHAnsi"/>
           <w:b/>
@@ -483,12 +481,9 @@
           <w:szCs w:val="32"/>
           <w:lang w:val="en-US"/>
         </w:rPr>
-      </w:pPr>
-    </w:p>
-    <w:p>
-      <w:pPr>
-        <w:pStyle w:val="BodyText"/>
-        <w:jc w:val="right"/>
+        <w:tab/>
+      </w:r>
+      <w:r>
         <w:rPr>
           <w:rFonts w:asciiTheme="majorHAnsi" w:hAnsiTheme="majorHAnsi" w:cstheme="majorHAnsi"/>
           <w:b/>
@@ -497,7 +492,8 @@
           <w:szCs w:val="32"/>
           <w:lang w:val="en-US"/>
         </w:rPr>
-      </w:pPr>
+        <w:tab/>
+      </w:r>
       <w:r>
         <w:rPr>
           <w:rFonts w:asciiTheme="majorHAnsi" w:hAnsiTheme="majorHAnsi" w:cstheme="majorHAnsi"/>
@@ -507,12 +503,9 @@
           <w:szCs w:val="32"/>
           <w:lang w:val="en-US"/>
         </w:rPr>
-        <w:t>Hà Nội , Ngày 25 tháng 5 năm 2020</w:t>
-      </w:r>
-    </w:p>
-    <w:p>
-      <w:pPr>
-        <w:pStyle w:val="BodyText"/>
+        <w:tab/>
+      </w:r>
+      <w:r>
         <w:rPr>
           <w:rFonts w:asciiTheme="majorHAnsi" w:hAnsiTheme="majorHAnsi" w:cstheme="majorHAnsi"/>
           <w:b/>
@@ -521,11 +514,9 @@
           <w:szCs w:val="32"/>
           <w:lang w:val="en-US"/>
         </w:rPr>
-      </w:pPr>
-    </w:p>
-    <w:p>
-      <w:pPr>
-        <w:pStyle w:val="BodyText"/>
+        <w:tab/>
+      </w:r>
+      <w:r>
         <w:rPr>
           <w:rFonts w:asciiTheme="majorHAnsi" w:hAnsiTheme="majorHAnsi" w:cstheme="majorHAnsi"/>
           <w:b/>
@@ -534,8 +525,137 @@
           <w:szCs w:val="32"/>
           <w:lang w:val="en-US"/>
         </w:rPr>
+        <w:tab/>
+        <w:t xml:space="preserve">  Đặng Xuân Phong </w:t>
+      </w:r>
+    </w:p>
+    <w:p>
+      <w:pPr>
+        <w:pStyle w:val="BodyText"/>
+        <w:rPr>
+          <w:rFonts w:asciiTheme="majorHAnsi" w:hAnsiTheme="majorHAnsi" w:cstheme="majorHAnsi"/>
+          <w:b/>
+          <w:color w:val="000000" w:themeColor="text1"/>
+          <w:sz w:val="32"/>
+          <w:szCs w:val="32"/>
+          <w:lang w:val="en-US"/>
+        </w:rPr>
+      </w:pPr>
+    </w:p>
+    <w:p>
+      <w:pPr>
+        <w:pStyle w:val="BodyText"/>
+        <w:rPr>
+          <w:rFonts w:asciiTheme="majorHAnsi" w:hAnsiTheme="majorHAnsi" w:cstheme="majorHAnsi"/>
+          <w:b/>
+          <w:color w:val="000000" w:themeColor="text1"/>
+          <w:sz w:val="32"/>
+          <w:szCs w:val="32"/>
+          <w:lang w:val="en-US"/>
+        </w:rPr>
+      </w:pPr>
+    </w:p>
+    <w:p>
+      <w:pPr>
+        <w:pStyle w:val="BodyText"/>
+        <w:rPr>
+          <w:rFonts w:asciiTheme="majorHAnsi" w:hAnsiTheme="majorHAnsi" w:cstheme="majorHAnsi"/>
+          <w:b/>
+          <w:color w:val="000000" w:themeColor="text1"/>
+          <w:sz w:val="32"/>
+          <w:szCs w:val="32"/>
+          <w:lang w:val="en-US"/>
+        </w:rPr>
+      </w:pPr>
+    </w:p>
+    <w:p>
+      <w:pPr>
+        <w:pStyle w:val="BodyText"/>
+        <w:rPr>
+          <w:rFonts w:asciiTheme="majorHAnsi" w:hAnsiTheme="majorHAnsi" w:cstheme="majorHAnsi"/>
+          <w:b/>
+          <w:color w:val="000000" w:themeColor="text1"/>
+          <w:sz w:val="32"/>
+          <w:szCs w:val="32"/>
+          <w:lang w:val="en-US"/>
+        </w:rPr>
+      </w:pPr>
+    </w:p>
+    <w:p>
+      <w:pPr>
+        <w:pStyle w:val="BodyText"/>
+        <w:jc w:val="right"/>
+        <w:rPr>
+          <w:rFonts w:asciiTheme="majorHAnsi" w:hAnsiTheme="majorHAnsi" w:cstheme="majorHAnsi"/>
+          <w:b/>
+          <w:color w:val="000000" w:themeColor="text1"/>
+          <w:sz w:val="32"/>
+          <w:szCs w:val="32"/>
+          <w:lang w:val="en-US"/>
+        </w:rPr>
+      </w:pPr>
+      <w:r>
+        <w:rPr>
+          <w:rFonts w:asciiTheme="majorHAnsi" w:hAnsiTheme="majorHAnsi" w:cstheme="majorHAnsi"/>
+          <w:b/>
+          <w:color w:val="000000" w:themeColor="text1"/>
+          <w:sz w:val="32"/>
+          <w:szCs w:val="32"/>
+          <w:lang w:val="en-US"/>
+        </w:rPr>
+        <w:t xml:space="preserve">Hà </w:t>
+      </w:r>
+      <w:proofErr w:type="gramStart"/>
+      <w:r>
+        <w:rPr>
+          <w:rFonts w:asciiTheme="majorHAnsi" w:hAnsiTheme="majorHAnsi" w:cstheme="majorHAnsi"/>
+          <w:b/>
+          <w:color w:val="000000" w:themeColor="text1"/>
+          <w:sz w:val="32"/>
+          <w:szCs w:val="32"/>
+          <w:lang w:val="en-US"/>
+        </w:rPr>
+        <w:t>Nội ,</w:t>
+      </w:r>
+      <w:proofErr w:type="gramEnd"/>
+      <w:r>
+        <w:rPr>
+          <w:rFonts w:asciiTheme="majorHAnsi" w:hAnsiTheme="majorHAnsi" w:cstheme="majorHAnsi"/>
+          <w:b/>
+          <w:color w:val="000000" w:themeColor="text1"/>
+          <w:sz w:val="32"/>
+          <w:szCs w:val="32"/>
+          <w:lang w:val="en-US"/>
+        </w:rPr>
+        <w:t xml:space="preserve"> Ngày 25 tháng 5 năm 2020</w:t>
+      </w:r>
+    </w:p>
+    <w:p>
+      <w:pPr>
+        <w:pStyle w:val="BodyText"/>
+        <w:rPr>
+          <w:rFonts w:asciiTheme="majorHAnsi" w:hAnsiTheme="majorHAnsi" w:cstheme="majorHAnsi"/>
+          <w:b/>
+          <w:color w:val="000000" w:themeColor="text1"/>
+          <w:sz w:val="32"/>
+          <w:szCs w:val="32"/>
+          <w:lang w:val="en-US"/>
+        </w:rPr>
+      </w:pPr>
+    </w:p>
+    <w:p>
+      <w:pPr>
+        <w:pStyle w:val="BodyText"/>
+        <w:rPr>
+          <w:rFonts w:asciiTheme="majorHAnsi" w:hAnsiTheme="majorHAnsi" w:cstheme="majorHAnsi"/>
+          <w:b/>
+          <w:color w:val="000000" w:themeColor="text1"/>
+          <w:sz w:val="32"/>
+          <w:szCs w:val="32"/>
+          <w:lang w:val="en-US"/>
+        </w:rPr>
         <w:sectPr>
-          <w:footerReference w:type="default" r:id="rId9"/>
+          <w:footerReference w:type="default" r:id="rId10"/>
           <w:pgSz w:w="11906" w:h="16838"/>
           <w:pgMar w:top="284" w:right="851" w:bottom="567" w:left="1418" w:header="0" w:footer="0" w:gutter="0"/>
           <w:pgBorders w:display="firstPage" w:offsetFrom="page">
@@ -1424,7 +1544,27 @@
                 <w:noProof/>
                 <w:lang w:val="en-US"/>
               </w:rPr>
-              <w:t>6.Phát triển trang web: Phát triển giao diện mới, tích hợp thêm các chức năng mới</w:t>
+              <w:t>6.</w:t>
+            </w:r>
+            <w:r>
+              <w:rPr>
+                <w:rStyle w:val="Hyperlink"/>
+                <w:rFonts w:ascii="Times New Roman" w:hAnsi="Times New Roman" w:cs="Times New Roman"/>
+                <w:b/>
+                <w:noProof/>
+                <w:lang w:val="en-US"/>
+              </w:rPr>
+              <w:t>Hướng p</w:t>
+            </w:r>
+            <w:r>
+              <w:rPr>
+                <w:rStyle w:val="Hyperlink"/>
+                <w:rFonts w:ascii="Times New Roman" w:hAnsi="Times New Roman" w:cs="Times New Roman"/>
+                <w:b/>
+                <w:noProof/>
+                <w:lang w:val="en-US"/>
+              </w:rPr>
+              <w:t>hát triển trang web: Phát triển giao diện mới, tích hợp thêm các chức năng mới</w:t>
             </w:r>
             <w:r>
               <w:rPr>
@@ -2304,7 +2444,27 @@
           <w:szCs w:val="28"/>
           <w:lang w:val="en-US"/>
         </w:rPr>
-        <w:t xml:space="preserve">Thông thường khi sử dụng LAMP hoặc LEMP stack, trình duyệt sẽ đọc dữ liệu từ server truyền về thông qua cổng 80 và mặc định khi cài NGINX hay Apache nó cũng đều được sử dụng cổng này. </w:t>
+        <w:t xml:space="preserve">Thông thường khi sử dụng LAMP hoặc LEMP </w:t>
+      </w:r>
+      <w:proofErr w:type="gramStart"/>
+      <w:r>
+        <w:rPr>
+          <w:rFonts w:ascii="Times New Roman" w:hAnsi="Times New Roman" w:cs="Times New Roman"/>
+          <w:sz w:val="28"/>
+          <w:szCs w:val="28"/>
+          <w:lang w:val="en-US"/>
+        </w:rPr>
+        <w:t>stack,</w:t>
+      </w:r>
+      <w:proofErr w:type="gramEnd"/>
+      <w:r>
+        <w:rPr>
+          <w:rFonts w:ascii="Times New Roman" w:hAnsi="Times New Roman" w:cs="Times New Roman"/>
+          <w:sz w:val="28"/>
+          <w:szCs w:val="28"/>
+          <w:lang w:val="en-US"/>
+        </w:rPr>
+        <w:t xml:space="preserve"> trình duyệt sẽ đọc dữ liệu từ server truyền về thông qua cổng 80 và mặc định khi cài NGINX hay Apache nó cũng đều được sử dụng cổng này. </w:t>
       </w:r>
     </w:p>
     <w:p>
@@ -2359,6 +2519,32 @@
         </w:rPr>
         <w:t>xử lý rồi Apache trả dữ liệu lại cho NGINX rồi NGINX gửi cho người dùng đọc.</w:t>
       </w:r>
+    </w:p>
+    <w:p>
+      <w:pPr>
+        <w:pStyle w:val="ListParagraph"/>
+        <w:spacing w:line="312" w:lineRule="auto"/>
+        <w:ind w:left="1440"/>
+        <w:rPr>
+          <w:rFonts w:ascii="Times New Roman" w:hAnsi="Times New Roman" w:cs="Times New Roman"/>
+          <w:sz w:val="28"/>
+          <w:szCs w:val="28"/>
+          <w:lang w:val="en-US"/>
+        </w:rPr>
+      </w:pPr>
+    </w:p>
+    <w:p>
+      <w:pPr>
+        <w:pStyle w:val="ListParagraph"/>
+        <w:spacing w:line="312" w:lineRule="auto"/>
+        <w:ind w:left="1440"/>
+        <w:rPr>
+          <w:rFonts w:ascii="Times New Roman" w:hAnsi="Times New Roman" w:cs="Times New Roman"/>
+          <w:sz w:val="28"/>
+          <w:szCs w:val="28"/>
+          <w:lang w:val="en-US"/>
+        </w:rPr>
+      </w:pPr>
     </w:p>
     <w:p>
       <w:pPr>
@@ -2387,6 +2573,7 @@
           <w:szCs w:val="28"/>
           <w:lang w:val="en-US"/>
         </w:rPr>
+        <w:lastRenderedPageBreak/>
         <w:t>OpenCart</w:t>
       </w:r>
       <w:r>
@@ -2441,9 +2628,39 @@
           <w:szCs w:val="28"/>
           <w:lang w:val="en-US"/>
         </w:rPr>
-        <w:lastRenderedPageBreak/>
-        <w:t>- OpenCart cũng là một CMS mã nguồn mở như WordPress nhưng được thiết kế đặc biệt cho các trang thương mại điện tử( E-commerce). Cả hai đều được viết bằng ngôn ngữ PHP nhưng nhóm sẽ chọn OpenCart để triển khai.</w:t>
-      </w:r>
+        <w:t xml:space="preserve">- OpenCart cũng là một CMS mã nguồn mở như WordPress nhưng được thiết kế đặc biệt cho các trang thương mại điện </w:t>
+      </w:r>
+      <w:proofErr w:type="gramStart"/>
+      <w:r>
+        <w:rPr>
+          <w:rFonts w:ascii="Times New Roman" w:hAnsi="Times New Roman" w:cs="Times New Roman"/>
+          <w:sz w:val="28"/>
+          <w:szCs w:val="28"/>
+          <w:lang w:val="en-US"/>
+        </w:rPr>
+        <w:t>tử(</w:t>
+      </w:r>
+      <w:proofErr w:type="gramEnd"/>
+      <w:r>
+        <w:rPr>
+          <w:rFonts w:ascii="Times New Roman" w:hAnsi="Times New Roman" w:cs="Times New Roman"/>
+          <w:sz w:val="28"/>
+          <w:szCs w:val="28"/>
+          <w:lang w:val="en-US"/>
+        </w:rPr>
+        <w:t xml:space="preserve"> E-commerce). </w:t>
+      </w:r>
+      <w:proofErr w:type="gramStart"/>
+      <w:r>
+        <w:rPr>
+          <w:rFonts w:ascii="Times New Roman" w:hAnsi="Times New Roman" w:cs="Times New Roman"/>
+          <w:sz w:val="28"/>
+          <w:szCs w:val="28"/>
+          <w:lang w:val="en-US"/>
+        </w:rPr>
+        <w:t>Cả hai đều được viết bằng ngôn ngữ PHP nhưng nhóm sẽ chọn OpenCart để triển khai.</w:t>
+      </w:r>
+      <w:proofErr w:type="gramEnd"/>
     </w:p>
     <w:p>
       <w:pPr>
@@ -2716,8 +2933,39 @@
           <w:szCs w:val="28"/>
           <w:lang w:val="en-US"/>
         </w:rPr>
-        <w:t>Cung cấp đầy đủ chức năng quản lí bán hàng, thống kê doanh thu, thống kê số lượng khách hàng. Giao diện thân thiện, dễ hiểu.</w:t>
-      </w:r>
+        <w:t xml:space="preserve">Cung cấp đầy đủ chức năng quản lí bán hàng, thống kê doanh </w:t>
+      </w:r>
+      <w:proofErr w:type="gramStart"/>
+      <w:r>
+        <w:rPr>
+          <w:rFonts w:ascii="Times New Roman" w:hAnsi="Times New Roman" w:cs="Times New Roman"/>
+          <w:sz w:val="28"/>
+          <w:szCs w:val="28"/>
+          <w:lang w:val="en-US"/>
+        </w:rPr>
+        <w:t>thu</w:t>
+      </w:r>
+      <w:proofErr w:type="gramEnd"/>
+      <w:r>
+        <w:rPr>
+          <w:rFonts w:ascii="Times New Roman" w:hAnsi="Times New Roman" w:cs="Times New Roman"/>
+          <w:sz w:val="28"/>
+          <w:szCs w:val="28"/>
+          <w:lang w:val="en-US"/>
+        </w:rPr>
+        <w:t xml:space="preserve">, thống kê số lượng khách hàng. </w:t>
+      </w:r>
+      <w:proofErr w:type="gramStart"/>
+      <w:r>
+        <w:rPr>
+          <w:rFonts w:ascii="Times New Roman" w:hAnsi="Times New Roman" w:cs="Times New Roman"/>
+          <w:sz w:val="28"/>
+          <w:szCs w:val="28"/>
+          <w:lang w:val="en-US"/>
+        </w:rPr>
+        <w:t>Giao diện thân thiện, dễ hiểu.</w:t>
+      </w:r>
+      <w:proofErr w:type="gramEnd"/>
     </w:p>
     <w:p>
       <w:pPr>
@@ -2754,7 +3002,7 @@
                     <pic:cNvPicPr/>
                   </pic:nvPicPr>
                   <pic:blipFill>
-                    <a:blip r:embed="rId10" cstate="print">
+                    <a:blip r:embed="rId11" cstate="print">
                       <a:extLst>
                         <a:ext uri="{28A0092B-C50C-407E-A947-70E740481C1C}">
                           <a14:useLocalDpi xmlns:a14="http://schemas.microsoft.com/office/drawing/2010/main" val="0"/>
@@ -2783,6 +3031,30 @@
     </w:p>
     <w:p>
       <w:pPr>
+        <w:spacing w:line="312" w:lineRule="auto"/>
+        <w:rPr>
+          <w:rFonts w:ascii="Times New Roman" w:hAnsi="Times New Roman" w:cs="Times New Roman"/>
+          <w:b/>
+          <w:sz w:val="28"/>
+          <w:szCs w:val="28"/>
+          <w:lang w:val="en-US"/>
+        </w:rPr>
+      </w:pPr>
+    </w:p>
+    <w:p>
+      <w:pPr>
+        <w:spacing w:line="312" w:lineRule="auto"/>
+        <w:rPr>
+          <w:rFonts w:ascii="Times New Roman" w:hAnsi="Times New Roman" w:cs="Times New Roman"/>
+          <w:b/>
+          <w:sz w:val="28"/>
+          <w:szCs w:val="28"/>
+          <w:lang w:val="en-US"/>
+        </w:rPr>
+      </w:pPr>
+    </w:p>
+    <w:p>
+      <w:pPr>
         <w:pStyle w:val="ListParagraph"/>
         <w:numPr>
           <w:ilvl w:val="0"/>
@@ -2805,6 +3077,7 @@
           <w:szCs w:val="28"/>
           <w:lang w:val="en-US"/>
         </w:rPr>
+        <w:lastRenderedPageBreak/>
         <w:t>WordPress WooComerce:</w:t>
       </w:r>
     </w:p>
@@ -2826,7 +3099,6 @@
           <w:szCs w:val="28"/>
           <w:lang w:val="en-US"/>
         </w:rPr>
-        <w:lastRenderedPageBreak/>
         <w:t>Hỗ trợ bán hàng cơ bản, để đạt được khả năng quản trị tốt, cần rất nhiều module khác và cài đặt, tuy vậy giao diện quản trị không dễ hiểu bằng OpenCart</w:t>
       </w:r>
     </w:p>
@@ -2864,7 +3136,7 @@
                     <pic:cNvPicPr/>
                   </pic:nvPicPr>
                   <pic:blipFill>
-                    <a:blip r:embed="rId11">
+                    <a:blip r:embed="rId12">
                       <a:extLst>
                         <a:ext uri="{28A0092B-C50C-407E-A947-70E740481C1C}">
                           <a14:useLocalDpi xmlns:a14="http://schemas.microsoft.com/office/drawing/2010/main" val="0"/>
@@ -3059,7 +3331,17 @@
           <w:szCs w:val="28"/>
           <w:lang w:val="en-US"/>
         </w:rPr>
-        <w:t>- Phù hợp với các trang web bán hàng quy mô vừ</w:t>
+        <w:t xml:space="preserve">- Phù hợp với các trang web bán hàng quy mô </w:t>
+      </w:r>
+      <w:proofErr w:type="gramStart"/>
+      <w:r>
+        <w:rPr>
+          <w:rFonts w:ascii="Times New Roman" w:hAnsi="Times New Roman" w:cs="Times New Roman"/>
+          <w:sz w:val="28"/>
+          <w:szCs w:val="28"/>
+          <w:lang w:val="en-US"/>
+        </w:rPr>
+        <w:t>vừ</w:t>
       </w:r>
       <w:r>
         <w:rPr>
@@ -3079,6 +3361,7 @@
         </w:rPr>
         <w:t>.</w:t>
       </w:r>
+      <w:proofErr w:type="gramEnd"/>
     </w:p>
     <w:p>
       <w:pPr>
@@ -3119,7 +3402,27 @@
           <w:szCs w:val="28"/>
           <w:lang w:val="en-US"/>
         </w:rPr>
-        <w:t xml:space="preserve"> - Cần hiểu biết nhiều về kỹ thuật (PHP, database,…)</w:t>
+        <w:t xml:space="preserve"> - Cần hiểu biết nhiều về kỹ thuật (PHP, database</w:t>
+      </w:r>
+      <w:proofErr w:type="gramStart"/>
+      <w:r>
+        <w:rPr>
+          <w:rFonts w:ascii="Times New Roman" w:hAnsi="Times New Roman" w:cs="Times New Roman"/>
+          <w:sz w:val="28"/>
+          <w:szCs w:val="28"/>
+          <w:lang w:val="en-US"/>
+        </w:rPr>
+        <w:t>,…</w:t>
+      </w:r>
+      <w:proofErr w:type="gramEnd"/>
+      <w:r>
+        <w:rPr>
+          <w:rFonts w:ascii="Times New Roman" w:hAnsi="Times New Roman" w:cs="Times New Roman"/>
+          <w:sz w:val="28"/>
+          <w:szCs w:val="28"/>
+          <w:lang w:val="en-US"/>
+        </w:rPr>
+        <w:t>)</w:t>
       </w:r>
     </w:p>
     <w:p>
@@ -3173,7 +3476,6 @@
           <w:szCs w:val="28"/>
           <w:lang w:val="en-US"/>
         </w:rPr>
-        <w:lastRenderedPageBreak/>
         <w:t>WordPress WooCommerce</w:t>
       </w:r>
     </w:p>
@@ -3351,15 +3653,27 @@
           <w:lang w:val="en-US"/>
         </w:rPr>
       </w:pPr>
-      <w:r>
-        <w:rPr>
-          <w:rFonts w:ascii="Times New Roman" w:hAnsi="Times New Roman" w:cs="Times New Roman"/>
-          <w:sz w:val="28"/>
-          <w:szCs w:val="28"/>
-          <w:lang w:val="en-US"/>
-        </w:rPr>
-        <w:t xml:space="preserve">Ngoài ra còn có Magento cũng là một open source để phát triển trang web thương mại điện tử. </w:t>
-      </w:r>
+      <w:proofErr w:type="gramStart"/>
+      <w:r>
+        <w:rPr>
+          <w:rFonts w:ascii="Times New Roman" w:hAnsi="Times New Roman" w:cs="Times New Roman"/>
+          <w:sz w:val="28"/>
+          <w:szCs w:val="28"/>
+          <w:lang w:val="en-US"/>
+        </w:rPr>
+        <w:t>Ngoài ra còn có Magento cũng là một open source để phát triển trang web thương mại điện tử.</w:t>
+      </w:r>
+      <w:proofErr w:type="gramEnd"/>
+      <w:r>
+        <w:rPr>
+          <w:rFonts w:ascii="Times New Roman" w:hAnsi="Times New Roman" w:cs="Times New Roman"/>
+          <w:sz w:val="28"/>
+          <w:szCs w:val="28"/>
+          <w:lang w:val="en-US"/>
+        </w:rPr>
+        <w:t xml:space="preserve"> </w:t>
+      </w:r>
+      <w:proofErr w:type="gramStart"/>
       <w:r>
         <w:rPr>
           <w:rFonts w:ascii="Times New Roman" w:hAnsi="Times New Roman" w:cs="Times New Roman"/>
@@ -3385,7 +3699,17 @@
           <w:szCs w:val="28"/>
           <w:lang w:val="en-US"/>
         </w:rPr>
-        <w:t>n. Tiki.vn cũng dùng Magento</w:t>
+        <w:t>n.</w:t>
+      </w:r>
+      <w:proofErr w:type="gramEnd"/>
+      <w:r>
+        <w:rPr>
+          <w:rFonts w:ascii="Times New Roman" w:hAnsi="Times New Roman" w:cs="Times New Roman"/>
+          <w:sz w:val="28"/>
+          <w:szCs w:val="28"/>
+          <w:lang w:val="en-US"/>
+        </w:rPr>
+        <w:t xml:space="preserve"> Tiki.vn cũng dùng Magento</w:t>
       </w:r>
     </w:p>
     <w:p>
@@ -3560,6 +3884,162 @@
     <w:p>
       <w:pPr>
         <w:pStyle w:val="ListParagraph"/>
+        <w:spacing w:line="312" w:lineRule="auto"/>
+        <w:ind w:left="1080"/>
+        <w:rPr>
+          <w:rFonts w:ascii="Times New Roman" w:hAnsi="Times New Roman" w:cs="Times New Roman"/>
+          <w:sz w:val="28"/>
+          <w:szCs w:val="28"/>
+          <w:lang w:val="en-US"/>
+        </w:rPr>
+      </w:pPr>
+    </w:p>
+    <w:p>
+      <w:pPr>
+        <w:pStyle w:val="ListParagraph"/>
+        <w:spacing w:line="312" w:lineRule="auto"/>
+        <w:ind w:left="1080"/>
+        <w:rPr>
+          <w:rFonts w:ascii="Times New Roman" w:hAnsi="Times New Roman" w:cs="Times New Roman"/>
+          <w:sz w:val="28"/>
+          <w:szCs w:val="28"/>
+          <w:lang w:val="en-US"/>
+        </w:rPr>
+      </w:pPr>
+    </w:p>
+    <w:p>
+      <w:pPr>
+        <w:pStyle w:val="ListParagraph"/>
+        <w:spacing w:line="312" w:lineRule="auto"/>
+        <w:ind w:left="1080"/>
+        <w:rPr>
+          <w:rFonts w:ascii="Times New Roman" w:hAnsi="Times New Roman" w:cs="Times New Roman"/>
+          <w:sz w:val="28"/>
+          <w:szCs w:val="28"/>
+          <w:lang w:val="en-US"/>
+        </w:rPr>
+      </w:pPr>
+    </w:p>
+    <w:p>
+      <w:pPr>
+        <w:pStyle w:val="ListParagraph"/>
+        <w:spacing w:line="312" w:lineRule="auto"/>
+        <w:ind w:left="1080"/>
+        <w:rPr>
+          <w:rFonts w:ascii="Times New Roman" w:hAnsi="Times New Roman" w:cs="Times New Roman"/>
+          <w:sz w:val="28"/>
+          <w:szCs w:val="28"/>
+          <w:lang w:val="en-US"/>
+        </w:rPr>
+      </w:pPr>
+    </w:p>
+    <w:p>
+      <w:pPr>
+        <w:pStyle w:val="ListParagraph"/>
+        <w:spacing w:line="312" w:lineRule="auto"/>
+        <w:ind w:left="1080"/>
+        <w:rPr>
+          <w:rFonts w:ascii="Times New Roman" w:hAnsi="Times New Roman" w:cs="Times New Roman"/>
+          <w:sz w:val="28"/>
+          <w:szCs w:val="28"/>
+          <w:lang w:val="en-US"/>
+        </w:rPr>
+      </w:pPr>
+    </w:p>
+    <w:p>
+      <w:pPr>
+        <w:pStyle w:val="ListParagraph"/>
+        <w:spacing w:line="312" w:lineRule="auto"/>
+        <w:ind w:left="1080"/>
+        <w:rPr>
+          <w:rFonts w:ascii="Times New Roman" w:hAnsi="Times New Roman" w:cs="Times New Roman"/>
+          <w:sz w:val="28"/>
+          <w:szCs w:val="28"/>
+          <w:lang w:val="en-US"/>
+        </w:rPr>
+      </w:pPr>
+    </w:p>
+    <w:p>
+      <w:pPr>
+        <w:pStyle w:val="ListParagraph"/>
+        <w:spacing w:line="312" w:lineRule="auto"/>
+        <w:ind w:left="1080"/>
+        <w:rPr>
+          <w:rFonts w:ascii="Times New Roman" w:hAnsi="Times New Roman" w:cs="Times New Roman"/>
+          <w:sz w:val="28"/>
+          <w:szCs w:val="28"/>
+          <w:lang w:val="en-US"/>
+        </w:rPr>
+      </w:pPr>
+    </w:p>
+    <w:p>
+      <w:pPr>
+        <w:pStyle w:val="ListParagraph"/>
+        <w:spacing w:line="312" w:lineRule="auto"/>
+        <w:ind w:left="1080"/>
+        <w:rPr>
+          <w:rFonts w:ascii="Times New Roman" w:hAnsi="Times New Roman" w:cs="Times New Roman"/>
+          <w:sz w:val="28"/>
+          <w:szCs w:val="28"/>
+          <w:lang w:val="en-US"/>
+        </w:rPr>
+      </w:pPr>
+    </w:p>
+    <w:p>
+      <w:pPr>
+        <w:pStyle w:val="ListParagraph"/>
+        <w:spacing w:line="312" w:lineRule="auto"/>
+        <w:ind w:left="1080"/>
+        <w:rPr>
+          <w:rFonts w:ascii="Times New Roman" w:hAnsi="Times New Roman" w:cs="Times New Roman"/>
+          <w:sz w:val="28"/>
+          <w:szCs w:val="28"/>
+          <w:lang w:val="en-US"/>
+        </w:rPr>
+      </w:pPr>
+    </w:p>
+    <w:p>
+      <w:pPr>
+        <w:pStyle w:val="ListParagraph"/>
+        <w:spacing w:line="312" w:lineRule="auto"/>
+        <w:ind w:left="1080"/>
+        <w:rPr>
+          <w:rFonts w:ascii="Times New Roman" w:hAnsi="Times New Roman" w:cs="Times New Roman"/>
+          <w:sz w:val="28"/>
+          <w:szCs w:val="28"/>
+          <w:lang w:val="en-US"/>
+        </w:rPr>
+      </w:pPr>
+    </w:p>
+    <w:p>
+      <w:pPr>
+        <w:pStyle w:val="ListParagraph"/>
+        <w:spacing w:line="312" w:lineRule="auto"/>
+        <w:ind w:left="1080"/>
+        <w:rPr>
+          <w:rFonts w:ascii="Times New Roman" w:hAnsi="Times New Roman" w:cs="Times New Roman"/>
+          <w:sz w:val="28"/>
+          <w:szCs w:val="28"/>
+          <w:lang w:val="en-US"/>
+        </w:rPr>
+      </w:pPr>
+    </w:p>
+    <w:p>
+      <w:pPr>
+        <w:pStyle w:val="ListParagraph"/>
+        <w:spacing w:line="312" w:lineRule="auto"/>
+        <w:ind w:left="1080"/>
+        <w:rPr>
+          <w:rFonts w:ascii="Times New Roman" w:hAnsi="Times New Roman" w:cs="Times New Roman"/>
+          <w:sz w:val="28"/>
+          <w:szCs w:val="28"/>
+          <w:lang w:val="en-US"/>
+        </w:rPr>
+      </w:pPr>
+    </w:p>
+    <w:p>
+      <w:pPr>
+        <w:pStyle w:val="ListParagraph"/>
         <w:numPr>
           <w:ilvl w:val="0"/>
           <w:numId w:val="8"/>
@@ -3584,6 +4064,7 @@
           <w:szCs w:val="28"/>
           <w:lang w:val="en-US"/>
         </w:rPr>
+        <w:lastRenderedPageBreak/>
         <w:t>Kết quả công việc</w:t>
       </w:r>
       <w:bookmarkEnd w:id="12"/>
@@ -3628,7 +4109,7 @@
       <w:r>
         <w:t xml:space="preserve"> </w:t>
       </w:r>
-      <w:hyperlink r:id="rId12" w:history="1">
+      <w:hyperlink r:id="rId13" w:history="1">
         <w:r>
           <w:rPr>
             <w:rStyle w:val="Hyperlink"/>
@@ -3647,6 +4128,15 @@
           <w:lang w:val="en-US"/>
         </w:rPr>
       </w:pPr>
+      <w:r>
+        <w:rPr>
+          <w:rFonts w:ascii="Times New Roman" w:hAnsi="Times New Roman" w:cs="Times New Roman"/>
+          <w:sz w:val="28"/>
+          <w:szCs w:val="28"/>
+          <w:lang w:val="en-US"/>
+        </w:rPr>
+        <w:t xml:space="preserve">-Hình ảnh trang chủ: </w:t>
+      </w:r>
     </w:p>
     <w:p>
       <w:pPr>
@@ -3661,32 +4151,11 @@
       <w:r>
         <w:rPr>
           <w:rFonts w:ascii="Times New Roman" w:hAnsi="Times New Roman" w:cs="Times New Roman"/>
-          <w:sz w:val="28"/>
-          <w:szCs w:val="28"/>
-          <w:lang w:val="en-US"/>
-        </w:rPr>
-        <w:t xml:space="preserve">-Hình ảnh trang chủ: </w:t>
-      </w:r>
-    </w:p>
-    <w:p>
-      <w:pPr>
-        <w:spacing w:line="312" w:lineRule="auto"/>
-        <w:rPr>
-          <w:rFonts w:ascii="Times New Roman" w:hAnsi="Times New Roman" w:cs="Times New Roman"/>
-          <w:sz w:val="28"/>
-          <w:szCs w:val="28"/>
-          <w:lang w:val="en-US"/>
-        </w:rPr>
-      </w:pPr>
-      <w:r>
-        <w:rPr>
-          <w:rFonts w:ascii="Times New Roman" w:hAnsi="Times New Roman" w:cs="Times New Roman"/>
           <w:noProof/>
           <w:sz w:val="28"/>
           <w:szCs w:val="28"/>
           <w:lang w:val="en-US"/>
         </w:rPr>
-        <w:lastRenderedPageBreak/>
         <w:drawing>
           <wp:inline distT="0" distB="0" distL="0" distR="0" wp14:anchorId="0AB4E9C1" wp14:editId="21E006C8">
             <wp:extent cx="6119495" cy="3158490"/>
@@ -3703,7 +4172,7 @@
                     <pic:cNvPicPr/>
                   </pic:nvPicPr>
                   <pic:blipFill>
-                    <a:blip r:embed="rId13" cstate="print">
+                    <a:blip r:embed="rId14" cstate="print">
                       <a:extLst>
                         <a:ext uri="{28A0092B-C50C-407E-A947-70E740481C1C}">
                           <a14:useLocalDpi xmlns:a14="http://schemas.microsoft.com/office/drawing/2010/main" val="0"/>
@@ -3784,7 +4253,7 @@
                     <pic:cNvPicPr/>
                   </pic:nvPicPr>
                   <pic:blipFill>
-                    <a:blip r:embed="rId14" cstate="print">
+                    <a:blip r:embed="rId15" cstate="print">
                       <a:extLst>
                         <a:ext uri="{28A0092B-C50C-407E-A947-70E740481C1C}">
                           <a14:useLocalDpi xmlns:a14="http://schemas.microsoft.com/office/drawing/2010/main" val="0"/>
@@ -3829,6 +4298,7 @@
           <w:szCs w:val="28"/>
           <w:lang w:val="en-US"/>
         </w:rPr>
+        <w:lastRenderedPageBreak/>
         <w:drawing>
           <wp:inline distT="0" distB="0" distL="0" distR="0" wp14:anchorId="028DFA31" wp14:editId="4C8EE1E1">
             <wp:extent cx="6119495" cy="2874645"/>
@@ -3845,7 +4315,7 @@
                     <pic:cNvPicPr/>
                   </pic:nvPicPr>
                   <pic:blipFill>
-                    <a:blip r:embed="rId15" cstate="print">
+                    <a:blip r:embed="rId16" cstate="print">
                       <a:extLst>
                         <a:ext uri="{28A0092B-C50C-407E-A947-70E740481C1C}">
                           <a14:useLocalDpi xmlns:a14="http://schemas.microsoft.com/office/drawing/2010/main" val="0"/>
@@ -3937,7 +4407,7 @@
                     <pic:cNvPicPr/>
                   </pic:nvPicPr>
                   <pic:blipFill>
-                    <a:blip r:embed="rId16" cstate="print">
+                    <a:blip r:embed="rId17" cstate="print">
                       <a:extLst>
                         <a:ext uri="{28A0092B-C50C-407E-A947-70E740481C1C}">
                           <a14:useLocalDpi xmlns:a14="http://schemas.microsoft.com/office/drawing/2010/main" val="0"/>
@@ -4154,7 +4624,7 @@
                     <pic:cNvPicPr/>
                   </pic:nvPicPr>
                   <pic:blipFill>
-                    <a:blip r:embed="rId17" cstate="print">
+                    <a:blip r:embed="rId18" cstate="print">
                       <a:extLst>
                         <a:ext uri="{28A0092B-C50C-407E-A947-70E740481C1C}">
                           <a14:useLocalDpi xmlns:a14="http://schemas.microsoft.com/office/drawing/2010/main" val="0"/>
@@ -4198,7 +4668,6 @@
           <w:szCs w:val="28"/>
           <w:lang w:val="en-US"/>
         </w:rPr>
-        <w:lastRenderedPageBreak/>
         <w:t>Bước 0: Cập nhật danh sách gói</w:t>
       </w:r>
     </w:p>
@@ -4214,6 +4683,7 @@
           <w:szCs w:val="24"/>
         </w:rPr>
       </w:pPr>
+      <w:proofErr w:type="gramStart"/>
       <w:r>
         <w:rPr>
           <w:rFonts w:ascii="Consolas" w:hAnsi="Consolas"/>
@@ -4222,7 +4692,18 @@
           <w:sz w:val="24"/>
           <w:szCs w:val="24"/>
         </w:rPr>
-        <w:t>sudo apt-get update</w:t>
+        <w:t>sudo</w:t>
+      </w:r>
+      <w:proofErr w:type="gramEnd"/>
+      <w:r>
+        <w:rPr>
+          <w:rFonts w:ascii="Consolas" w:hAnsi="Consolas"/>
+          <w:color w:val="212529"/>
+          <w:spacing w:val="3"/>
+          <w:sz w:val="24"/>
+          <w:szCs w:val="24"/>
+        </w:rPr>
+        <w:t xml:space="preserve"> apt-get update</w:t>
       </w:r>
     </w:p>
     <w:p>
@@ -4276,6 +4757,7 @@
           <w:lang w:val="en-US"/>
         </w:rPr>
       </w:pPr>
+      <w:proofErr w:type="gramStart"/>
       <w:r>
         <w:rPr>
           <w:rFonts w:ascii="Consolas" w:eastAsia="Times New Roman" w:hAnsi="Consolas" w:cs="Courier New"/>
@@ -4285,7 +4767,19 @@
           <w:szCs w:val="24"/>
           <w:lang w:val="en-US"/>
         </w:rPr>
-        <w:t>sudo apt-get update</w:t>
+        <w:t>sudo</w:t>
+      </w:r>
+      <w:proofErr w:type="gramEnd"/>
+      <w:r>
+        <w:rPr>
+          <w:rFonts w:ascii="Consolas" w:eastAsia="Times New Roman" w:hAnsi="Consolas" w:cs="Courier New"/>
+          <w:color w:val="212529"/>
+          <w:spacing w:val="3"/>
+          <w:sz w:val="24"/>
+          <w:szCs w:val="24"/>
+          <w:lang w:val="en-US"/>
+        </w:rPr>
+        <w:t xml:space="preserve"> apt-get update</w:t>
       </w:r>
     </w:p>
     <w:p>
@@ -4319,6 +4813,7 @@
           <w:lang w:val="en-US"/>
         </w:rPr>
       </w:pPr>
+      <w:proofErr w:type="gramStart"/>
       <w:r>
         <w:rPr>
           <w:rFonts w:ascii="Consolas" w:eastAsia="Times New Roman" w:hAnsi="Consolas" w:cs="Courier New"/>
@@ -4328,7 +4823,19 @@
           <w:szCs w:val="24"/>
           <w:lang w:val="en-US"/>
         </w:rPr>
-        <w:t>sudo apt-get install nginx</w:t>
+        <w:t>sudo</w:t>
+      </w:r>
+      <w:proofErr w:type="gramEnd"/>
+      <w:r>
+        <w:rPr>
+          <w:rFonts w:ascii="Consolas" w:eastAsia="Times New Roman" w:hAnsi="Consolas" w:cs="Courier New"/>
+          <w:color w:val="212529"/>
+          <w:spacing w:val="3"/>
+          <w:sz w:val="24"/>
+          <w:szCs w:val="24"/>
+          <w:lang w:val="en-US"/>
+        </w:rPr>
+        <w:t xml:space="preserve"> apt-get install nginx</w:t>
       </w:r>
     </w:p>
     <w:p>
@@ -4666,6 +5173,7 @@
           <w:szCs w:val="24"/>
         </w:rPr>
       </w:pPr>
+      <w:proofErr w:type="gramStart"/>
       <w:r>
         <w:rPr>
           <w:rFonts w:ascii="Consolas" w:hAnsi="Consolas"/>
@@ -4674,13 +5182,10 @@
           <w:sz w:val="24"/>
           <w:szCs w:val="24"/>
         </w:rPr>
-        <w:t>sudo apt-get install software-properties-common</w:t>
-      </w:r>
-    </w:p>
-    <w:p>
-      <w:pPr>
-        <w:pStyle w:val="HTMLPreformatted"/>
-        <w:shd w:val="clear" w:color="auto" w:fill="EDF2F7"/>
+        <w:t>sudo</w:t>
+      </w:r>
+      <w:proofErr w:type="gramEnd"/>
+      <w:r>
         <w:rPr>
           <w:rFonts w:ascii="Consolas" w:hAnsi="Consolas"/>
           <w:color w:val="212529"/>
@@ -4688,8 +5193,13 @@
           <w:sz w:val="24"/>
           <w:szCs w:val="24"/>
         </w:rPr>
-      </w:pPr>
-      <w:r>
+        <w:t xml:space="preserve"> apt-get install software-properties-common</w:t>
+      </w:r>
+    </w:p>
+    <w:p>
+      <w:pPr>
+        <w:pStyle w:val="HTMLPreformatted"/>
+        <w:shd w:val="clear" w:color="auto" w:fill="EDF2F7"/>
         <w:rPr>
           <w:rFonts w:ascii="Consolas" w:hAnsi="Consolas"/>
           <w:color w:val="212529"/>
@@ -4697,7 +5207,28 @@
           <w:sz w:val="24"/>
           <w:szCs w:val="24"/>
         </w:rPr>
-        <w:t>sudo add-apt-repository ppa:ondrej/php</w:t>
+      </w:pPr>
+      <w:proofErr w:type="gramStart"/>
+      <w:r>
+        <w:rPr>
+          <w:rFonts w:ascii="Consolas" w:hAnsi="Consolas"/>
+          <w:color w:val="212529"/>
+          <w:spacing w:val="3"/>
+          <w:sz w:val="24"/>
+          <w:szCs w:val="24"/>
+        </w:rPr>
+        <w:t>sudo</w:t>
+      </w:r>
+      <w:proofErr w:type="gramEnd"/>
+      <w:r>
+        <w:rPr>
+          <w:rFonts w:ascii="Consolas" w:hAnsi="Consolas"/>
+          <w:color w:val="212529"/>
+          <w:spacing w:val="3"/>
+          <w:sz w:val="24"/>
+          <w:szCs w:val="24"/>
+        </w:rPr>
+        <w:t xml:space="preserve"> add-apt-repository ppa:ondrej/php</w:t>
       </w:r>
     </w:p>
     <w:p>
@@ -4764,7 +5295,6 @@
           <w:i/>
           <w:lang w:val="en-US"/>
         </w:rPr>
-        <w:lastRenderedPageBreak/>
         <w:t>Note: Vì lí do bảo mật nên nhóm sẽ không ghi mật khẩu DB trong bài</w:t>
       </w:r>
     </w:p>
@@ -4784,7 +5314,17 @@
           <w:szCs w:val="28"/>
           <w:lang w:val="en-US"/>
         </w:rPr>
-        <w:t>Đầu tiên ta sẽ thực hiện lệnh</w:t>
+        <w:t xml:space="preserve">Đầu tiên ta sẽ thực hiện </w:t>
+      </w:r>
+      <w:proofErr w:type="gramStart"/>
+      <w:r>
+        <w:rPr>
+          <w:rFonts w:asciiTheme="majorHAnsi" w:hAnsiTheme="majorHAnsi" w:cstheme="majorHAnsi"/>
+          <w:sz w:val="28"/>
+          <w:szCs w:val="28"/>
+          <w:lang w:val="en-US"/>
+        </w:rPr>
+        <w:t>lệnh</w:t>
       </w:r>
       <w:r>
         <w:rPr>
@@ -4804,6 +5344,7 @@
         </w:rPr>
         <w:t>:</w:t>
       </w:r>
+      <w:proofErr w:type="gramEnd"/>
     </w:p>
     <w:p>
       <w:pPr>
@@ -4818,6 +5359,7 @@
           <w:szCs w:val="27"/>
         </w:rPr>
       </w:pPr>
+      <w:proofErr w:type="gramStart"/>
       <w:r>
         <w:rPr>
           <w:rStyle w:val="HTMLCode"/>
@@ -4826,7 +5368,18 @@
           <w:spacing w:val="3"/>
           <w:shd w:val="clear" w:color="auto" w:fill="EDF2F7"/>
         </w:rPr>
-        <w:t>sudo mysql -u root -p</w:t>
+        <w:t>sudo</w:t>
+      </w:r>
+      <w:proofErr w:type="gramEnd"/>
+      <w:r>
+        <w:rPr>
+          <w:rStyle w:val="HTMLCode"/>
+          <w:rFonts w:ascii="Consolas" w:hAnsi="Consolas"/>
+          <w:color w:val="212529"/>
+          <w:spacing w:val="3"/>
+          <w:shd w:val="clear" w:color="auto" w:fill="EDF2F7"/>
+        </w:rPr>
+        <w:t xml:space="preserve"> mysql -u root -p</w:t>
       </w:r>
     </w:p>
     <w:p>
@@ -5231,6 +5784,7 @@
           <w:szCs w:val="24"/>
         </w:rPr>
       </w:pPr>
+      <w:proofErr w:type="gramStart"/>
       <w:r>
         <w:rPr>
           <w:rFonts w:ascii="Consolas" w:hAnsi="Consolas"/>
@@ -5239,32 +5793,10 @@
           <w:sz w:val="24"/>
           <w:szCs w:val="24"/>
         </w:rPr>
-        <w:t>sudo apt-get install unzip</w:t>
-      </w:r>
-    </w:p>
-    <w:p>
-      <w:pPr>
-        <w:rPr>
-          <w:rFonts w:ascii="Times New Roman" w:hAnsi="Times New Roman" w:cs="Times New Roman"/>
-          <w:sz w:val="28"/>
-          <w:szCs w:val="28"/>
-          <w:lang w:val="en-US"/>
-        </w:rPr>
-      </w:pPr>
-      <w:r>
-        <w:rPr>
-          <w:rFonts w:ascii="Times New Roman" w:hAnsi="Times New Roman" w:cs="Times New Roman"/>
-          <w:sz w:val="28"/>
-          <w:szCs w:val="28"/>
-          <w:lang w:val="en-US"/>
-        </w:rPr>
-        <w:t>- Sau đó chạy các lệnh sau để tải OpenCart:</w:t>
-      </w:r>
-    </w:p>
-    <w:p>
-      <w:pPr>
-        <w:pStyle w:val="HTMLPreformatted"/>
-        <w:shd w:val="clear" w:color="auto" w:fill="EDF2F7"/>
+        <w:t>sudo</w:t>
+      </w:r>
+      <w:proofErr w:type="gramEnd"/>
+      <w:r>
         <w:rPr>
           <w:rFonts w:ascii="Consolas" w:hAnsi="Consolas"/>
           <w:color w:val="212529"/>
@@ -5272,8 +5804,32 @@
           <w:sz w:val="24"/>
           <w:szCs w:val="24"/>
         </w:rPr>
-      </w:pPr>
-      <w:r>
+        <w:t xml:space="preserve"> apt-get install unzip</w:t>
+      </w:r>
+    </w:p>
+    <w:p>
+      <w:pPr>
+        <w:rPr>
+          <w:rFonts w:ascii="Times New Roman" w:hAnsi="Times New Roman" w:cs="Times New Roman"/>
+          <w:sz w:val="28"/>
+          <w:szCs w:val="28"/>
+          <w:lang w:val="en-US"/>
+        </w:rPr>
+      </w:pPr>
+      <w:r>
+        <w:rPr>
+          <w:rFonts w:ascii="Times New Roman" w:hAnsi="Times New Roman" w:cs="Times New Roman"/>
+          <w:sz w:val="28"/>
+          <w:szCs w:val="28"/>
+          <w:lang w:val="en-US"/>
+        </w:rPr>
+        <w:t>- Sau đó chạy các lệnh sau để tải OpenCart:</w:t>
+      </w:r>
+    </w:p>
+    <w:p>
+      <w:pPr>
+        <w:pStyle w:val="HTMLPreformatted"/>
+        <w:shd w:val="clear" w:color="auto" w:fill="EDF2F7"/>
         <w:rPr>
           <w:rFonts w:ascii="Consolas" w:hAnsi="Consolas"/>
           <w:color w:val="212529"/>
@@ -5281,7 +5837,28 @@
           <w:sz w:val="24"/>
           <w:szCs w:val="24"/>
         </w:rPr>
-        <w:t>cd /tmp &amp;&amp; wget https://github.com/opencart/opencart/releases/download/</w:t>
+      </w:pPr>
+      <w:proofErr w:type="gramStart"/>
+      <w:r>
+        <w:rPr>
+          <w:rFonts w:ascii="Consolas" w:hAnsi="Consolas"/>
+          <w:color w:val="212529"/>
+          <w:spacing w:val="3"/>
+          <w:sz w:val="24"/>
+          <w:szCs w:val="24"/>
+        </w:rPr>
+        <w:t>cd</w:t>
+      </w:r>
+      <w:proofErr w:type="gramEnd"/>
+      <w:r>
+        <w:rPr>
+          <w:rFonts w:ascii="Consolas" w:hAnsi="Consolas"/>
+          <w:color w:val="212529"/>
+          <w:spacing w:val="3"/>
+          <w:sz w:val="24"/>
+          <w:szCs w:val="24"/>
+        </w:rPr>
+        <w:t xml:space="preserve"> /tmp &amp;&amp; wget https://github.com/opencart/opencart/releases/download/</w:t>
       </w:r>
       <w:r>
         <w:rPr>
@@ -5316,6 +5893,7 @@
           <w:szCs w:val="24"/>
         </w:rPr>
       </w:pPr>
+      <w:proofErr w:type="gramStart"/>
       <w:r>
         <w:rPr>
           <w:rFonts w:ascii="Consolas" w:hAnsi="Consolas"/>
@@ -5324,7 +5902,18 @@
           <w:sz w:val="24"/>
           <w:szCs w:val="24"/>
         </w:rPr>
-        <w:t xml:space="preserve">unzip </w:t>
+        <w:t>unzip</w:t>
+      </w:r>
+      <w:proofErr w:type="gramEnd"/>
+      <w:r>
+        <w:rPr>
+          <w:rFonts w:ascii="Consolas" w:hAnsi="Consolas"/>
+          <w:color w:val="212529"/>
+          <w:spacing w:val="3"/>
+          <w:sz w:val="24"/>
+          <w:szCs w:val="24"/>
+        </w:rPr>
+        <w:t xml:space="preserve"> </w:t>
       </w:r>
       <w:r>
         <w:rPr>
@@ -5344,7 +5933,46 @@
           <w:sz w:val="24"/>
           <w:szCs w:val="24"/>
         </w:rPr>
-        <w:t>-OpenCart.zip</w:t>
+        <w:t>-OpenCart.zipsudo mv upload/ /var/www/html/opencart</w:t>
+      </w:r>
+    </w:p>
+    <w:p>
+      <w:pPr>
+        <w:rPr>
+          <w:rFonts w:ascii="Times New Roman" w:hAnsi="Times New Roman" w:cs="Times New Roman"/>
+          <w:sz w:val="28"/>
+          <w:szCs w:val="28"/>
+          <w:lang w:val="en-US"/>
+        </w:rPr>
+      </w:pPr>
+    </w:p>
+    <w:p>
+      <w:pPr>
+        <w:rPr>
+          <w:rFonts w:ascii="Times New Roman" w:hAnsi="Times New Roman" w:cs="Times New Roman"/>
+          <w:sz w:val="28"/>
+          <w:szCs w:val="28"/>
+          <w:lang w:val="en-US"/>
+        </w:rPr>
+      </w:pPr>
+    </w:p>
+    <w:p>
+      <w:pPr>
+        <w:rPr>
+          <w:rFonts w:ascii="Times New Roman" w:hAnsi="Times New Roman" w:cs="Times New Roman"/>
+          <w:sz w:val="28"/>
+          <w:szCs w:val="28"/>
+          <w:lang w:val="en-US"/>
+        </w:rPr>
+      </w:pPr>
+      <w:r>
+        <w:rPr>
+          <w:rFonts w:ascii="Times New Roman" w:hAnsi="Times New Roman" w:cs="Times New Roman"/>
+          <w:sz w:val="28"/>
+          <w:szCs w:val="28"/>
+          <w:lang w:val="en-US"/>
+        </w:rPr>
+        <w:t>- Sau khi tải về thành công, chạy các lệnh sau để config OpenCart:</w:t>
       </w:r>
     </w:p>
     <w:p>
@@ -5359,6 +5987,7 @@
           <w:szCs w:val="24"/>
         </w:rPr>
       </w:pPr>
+      <w:proofErr w:type="gramStart"/>
       <w:r>
         <w:rPr>
           <w:rFonts w:ascii="Consolas" w:hAnsi="Consolas"/>
@@ -5367,72 +5996,10 @@
           <w:sz w:val="24"/>
           <w:szCs w:val="24"/>
         </w:rPr>
-        <w:t>sudo mv upload/ /var/www/html/opencart</w:t>
-      </w:r>
-    </w:p>
-    <w:p>
-      <w:pPr>
-        <w:rPr>
-          <w:rFonts w:ascii="Times New Roman" w:hAnsi="Times New Roman" w:cs="Times New Roman"/>
-          <w:sz w:val="28"/>
-          <w:szCs w:val="28"/>
-          <w:lang w:val="en-US"/>
-        </w:rPr>
-      </w:pPr>
-    </w:p>
-    <w:p>
-      <w:pPr>
-        <w:rPr>
-          <w:rFonts w:ascii="Times New Roman" w:hAnsi="Times New Roman" w:cs="Times New Roman"/>
-          <w:sz w:val="28"/>
-          <w:szCs w:val="28"/>
-          <w:lang w:val="en-US"/>
-        </w:rPr>
-      </w:pPr>
-    </w:p>
-    <w:p>
-      <w:pPr>
-        <w:rPr>
-          <w:rFonts w:ascii="Times New Roman" w:hAnsi="Times New Roman" w:cs="Times New Roman"/>
-          <w:sz w:val="28"/>
-          <w:szCs w:val="28"/>
-          <w:lang w:val="en-US"/>
-        </w:rPr>
-      </w:pPr>
-    </w:p>
-    <w:p>
-      <w:pPr>
-        <w:rPr>
-          <w:rFonts w:ascii="Times New Roman" w:hAnsi="Times New Roman" w:cs="Times New Roman"/>
-          <w:sz w:val="28"/>
-          <w:szCs w:val="28"/>
-          <w:lang w:val="en-US"/>
-        </w:rPr>
-      </w:pPr>
-    </w:p>
-    <w:p>
-      <w:pPr>
-        <w:rPr>
-          <w:rFonts w:ascii="Times New Roman" w:hAnsi="Times New Roman" w:cs="Times New Roman"/>
-          <w:sz w:val="28"/>
-          <w:szCs w:val="28"/>
-          <w:lang w:val="en-US"/>
-        </w:rPr>
-      </w:pPr>
-      <w:r>
-        <w:rPr>
-          <w:rFonts w:ascii="Times New Roman" w:hAnsi="Times New Roman" w:cs="Times New Roman"/>
-          <w:sz w:val="28"/>
-          <w:szCs w:val="28"/>
-          <w:lang w:val="en-US"/>
-        </w:rPr>
-        <w:t>- Sau khi tải về thành công, chạy các lệnh sau để config OpenCart:</w:t>
-      </w:r>
-    </w:p>
-    <w:p>
-      <w:pPr>
-        <w:pStyle w:val="HTMLPreformatted"/>
-        <w:shd w:val="clear" w:color="auto" w:fill="EDF2F7"/>
+        <w:t>sudo</w:t>
+      </w:r>
+      <w:proofErr w:type="gramEnd"/>
+      <w:r>
         <w:rPr>
           <w:rFonts w:ascii="Consolas" w:hAnsi="Consolas"/>
           <w:color w:val="212529"/>
@@ -5440,8 +6007,13 @@
           <w:sz w:val="24"/>
           <w:szCs w:val="24"/>
         </w:rPr>
-      </w:pPr>
-      <w:r>
+        <w:t xml:space="preserve"> cp /var/www/html/opencart/config-dist.php /var/www/html/opencart/config.php</w:t>
+      </w:r>
+    </w:p>
+    <w:p>
+      <w:pPr>
+        <w:pStyle w:val="HTMLPreformatted"/>
+        <w:shd w:val="clear" w:color="auto" w:fill="EDF2F7"/>
         <w:rPr>
           <w:rFonts w:ascii="Consolas" w:hAnsi="Consolas"/>
           <w:color w:val="212529"/>
@@ -5449,8 +6021,7 @@
           <w:sz w:val="24"/>
           <w:szCs w:val="24"/>
         </w:rPr>
-        <w:t>sudo cp /var/www/html/opencart/config-dist.php /var/www/html/opencart/config.php</w:t>
-      </w:r>
+      </w:pPr>
     </w:p>
     <w:p>
       <w:pPr>
@@ -5464,11 +6035,8 @@
           <w:szCs w:val="24"/>
         </w:rPr>
       </w:pPr>
-    </w:p>
-    <w:p>
-      <w:pPr>
-        <w:pStyle w:val="HTMLPreformatted"/>
-        <w:shd w:val="clear" w:color="auto" w:fill="EDF2F7"/>
+      <w:proofErr w:type="gramStart"/>
+      <w:r>
         <w:rPr>
           <w:rFonts w:ascii="Consolas" w:hAnsi="Consolas"/>
           <w:color w:val="212529"/>
@@ -5476,7 +6044,9 @@
           <w:sz w:val="24"/>
           <w:szCs w:val="24"/>
         </w:rPr>
-      </w:pPr>
+        <w:t>sudo</w:t>
+      </w:r>
+      <w:proofErr w:type="gramEnd"/>
       <w:r>
         <w:rPr>
           <w:rFonts w:ascii="Consolas" w:hAnsi="Consolas"/>
@@ -5485,37 +6055,56 @@
           <w:sz w:val="24"/>
           <w:szCs w:val="24"/>
         </w:rPr>
-        <w:t>sudo cp /var/www/html/opencart/admin/config-dist.php /var/www/html/opencart/admin/config.php</w:t>
-      </w:r>
-    </w:p>
-    <w:p>
-      <w:pPr>
-        <w:rPr>
-          <w:rFonts w:ascii="Times New Roman" w:hAnsi="Times New Roman" w:cs="Times New Roman"/>
-          <w:sz w:val="28"/>
-          <w:szCs w:val="28"/>
-          <w:lang w:val="en-US"/>
-        </w:rPr>
-      </w:pPr>
-    </w:p>
-    <w:p>
-      <w:pPr>
-        <w:rPr>
-          <w:rFonts w:ascii="Times New Roman" w:hAnsi="Times New Roman" w:cs="Times New Roman"/>
-          <w:sz w:val="28"/>
-          <w:szCs w:val="28"/>
-          <w:lang w:val="en-US"/>
-        </w:rPr>
-      </w:pPr>
-      <w:r>
-        <w:rPr>
-          <w:rFonts w:ascii="Times New Roman" w:hAnsi="Times New Roman" w:cs="Times New Roman"/>
-          <w:sz w:val="28"/>
-          <w:szCs w:val="28"/>
-          <w:lang w:val="en-US"/>
-        </w:rPr>
-        <w:lastRenderedPageBreak/>
-        <w:t>- Thực hiện các lệnh sau để cấp quyền sở hữu cũng như các quyền đọc,ghi cho thư mục:</w:t>
+        <w:t xml:space="preserve"> cp /var/www/html/opencart/admin/config-dist.php /var/www/html/opencart/admin/config.php</w:t>
+      </w:r>
+    </w:p>
+    <w:p>
+      <w:pPr>
+        <w:rPr>
+          <w:rFonts w:ascii="Times New Roman" w:hAnsi="Times New Roman" w:cs="Times New Roman"/>
+          <w:sz w:val="28"/>
+          <w:szCs w:val="28"/>
+          <w:lang w:val="en-US"/>
+        </w:rPr>
+      </w:pPr>
+    </w:p>
+    <w:p>
+      <w:pPr>
+        <w:rPr>
+          <w:rFonts w:ascii="Times New Roman" w:hAnsi="Times New Roman" w:cs="Times New Roman"/>
+          <w:sz w:val="28"/>
+          <w:szCs w:val="28"/>
+          <w:lang w:val="en-US"/>
+        </w:rPr>
+      </w:pPr>
+      <w:r>
+        <w:rPr>
+          <w:rFonts w:ascii="Times New Roman" w:hAnsi="Times New Roman" w:cs="Times New Roman"/>
+          <w:sz w:val="28"/>
+          <w:szCs w:val="28"/>
+          <w:lang w:val="en-US"/>
+        </w:rPr>
+        <w:t>- Thực hiện các lệnh sau để cấp quyền sở hữu cũng như các quyền đọc</w:t>
+      </w:r>
+      <w:proofErr w:type="gramStart"/>
+      <w:r>
+        <w:rPr>
+          <w:rFonts w:ascii="Times New Roman" w:hAnsi="Times New Roman" w:cs="Times New Roman"/>
+          <w:sz w:val="28"/>
+          <w:szCs w:val="28"/>
+          <w:lang w:val="en-US"/>
+        </w:rPr>
+        <w:t>,ghi</w:t>
+      </w:r>
+      <w:proofErr w:type="gramEnd"/>
+      <w:r>
+        <w:rPr>
+          <w:rFonts w:ascii="Times New Roman" w:hAnsi="Times New Roman" w:cs="Times New Roman"/>
+          <w:sz w:val="28"/>
+          <w:szCs w:val="28"/>
+          <w:lang w:val="en-US"/>
+        </w:rPr>
+        <w:t xml:space="preserve"> cho thư mục:</w:t>
       </w:r>
     </w:p>
     <w:p>
@@ -5530,6 +6119,7 @@
           <w:szCs w:val="24"/>
         </w:rPr>
       </w:pPr>
+      <w:proofErr w:type="gramStart"/>
       <w:r>
         <w:rPr>
           <w:rFonts w:ascii="Consolas" w:hAnsi="Consolas"/>
@@ -5538,13 +6128,10 @@
           <w:sz w:val="24"/>
           <w:szCs w:val="24"/>
         </w:rPr>
-        <w:t>sudo chown -R www-data:www-data /var/www/html/opencart/</w:t>
-      </w:r>
-    </w:p>
-    <w:p>
-      <w:pPr>
-        <w:pStyle w:val="HTMLPreformatted"/>
-        <w:shd w:val="clear" w:color="auto" w:fill="EDF2F7"/>
+        <w:t>sudo</w:t>
+      </w:r>
+      <w:proofErr w:type="gramEnd"/>
+      <w:r>
         <w:rPr>
           <w:rFonts w:ascii="Consolas" w:hAnsi="Consolas"/>
           <w:color w:val="212529"/>
@@ -5552,8 +6139,13 @@
           <w:sz w:val="24"/>
           <w:szCs w:val="24"/>
         </w:rPr>
-      </w:pPr>
-      <w:r>
+        <w:t xml:space="preserve"> chown -R www-data:www-data /var/www/html/opencart/</w:t>
+      </w:r>
+    </w:p>
+    <w:p>
+      <w:pPr>
+        <w:pStyle w:val="HTMLPreformatted"/>
+        <w:shd w:val="clear" w:color="auto" w:fill="EDF2F7"/>
         <w:rPr>
           <w:rFonts w:ascii="Consolas" w:hAnsi="Consolas"/>
           <w:color w:val="212529"/>
@@ -5561,7 +6153,28 @@
           <w:sz w:val="24"/>
           <w:szCs w:val="24"/>
         </w:rPr>
-        <w:t>sudo chmod -R 755 /var/www/html/opencart/</w:t>
+      </w:pPr>
+      <w:proofErr w:type="gramStart"/>
+      <w:r>
+        <w:rPr>
+          <w:rFonts w:ascii="Consolas" w:hAnsi="Consolas"/>
+          <w:color w:val="212529"/>
+          <w:spacing w:val="3"/>
+          <w:sz w:val="24"/>
+          <w:szCs w:val="24"/>
+        </w:rPr>
+        <w:t>sudo</w:t>
+      </w:r>
+      <w:proofErr w:type="gramEnd"/>
+      <w:r>
+        <w:rPr>
+          <w:rFonts w:ascii="Consolas" w:hAnsi="Consolas"/>
+          <w:color w:val="212529"/>
+          <w:spacing w:val="3"/>
+          <w:sz w:val="24"/>
+          <w:szCs w:val="24"/>
+        </w:rPr>
+        <w:t xml:space="preserve"> chmod -R 755 /var/www/html/opencart/</w:t>
       </w:r>
     </w:p>
     <w:p>
@@ -5625,6 +6238,7 @@
           <w:lang w:val="en-US"/>
         </w:rPr>
       </w:pPr>
+      <w:proofErr w:type="gramStart"/>
       <w:r>
         <w:rPr>
           <w:rFonts w:ascii="Consolas" w:eastAsia="Times New Roman" w:hAnsi="Consolas" w:cs="Courier New"/>
@@ -5635,7 +6249,20 @@
           <w:shd w:val="clear" w:color="auto" w:fill="EDF2F7"/>
           <w:lang w:val="en-US"/>
         </w:rPr>
-        <w:t>sudo nano /etc/apache2/ports.conf</w:t>
+        <w:t>sudo</w:t>
+      </w:r>
+      <w:proofErr w:type="gramEnd"/>
+      <w:r>
+        <w:rPr>
+          <w:rFonts w:ascii="Consolas" w:eastAsia="Times New Roman" w:hAnsi="Consolas" w:cs="Courier New"/>
+          <w:color w:val="212529"/>
+          <w:spacing w:val="3"/>
+          <w:sz w:val="24"/>
+          <w:szCs w:val="24"/>
+          <w:shd w:val="clear" w:color="auto" w:fill="EDF2F7"/>
+          <w:lang w:val="en-US"/>
+        </w:rPr>
+        <w:t xml:space="preserve"> nano /etc/apache2/ports.conf</w:t>
       </w:r>
     </w:p>
     <w:p>
@@ -5836,6 +6463,7 @@
           <w:lang w:val="en-US"/>
         </w:rPr>
       </w:pPr>
+      <w:proofErr w:type="gramStart"/>
       <w:r>
         <w:rPr>
           <w:rFonts w:ascii="Consolas" w:eastAsia="Times New Roman" w:hAnsi="Consolas" w:cs="Courier New"/>
@@ -5846,8 +6474,9 @@
           <w:shd w:val="clear" w:color="auto" w:fill="EDF2F7"/>
           <w:lang w:val="en-US"/>
         </w:rPr>
-        <w:t>sudo nano /etc/</w:t>
-      </w:r>
+        <w:t>sudo</w:t>
+      </w:r>
+      <w:proofErr w:type="gramEnd"/>
       <w:r>
         <w:rPr>
           <w:rFonts w:ascii="Consolas" w:eastAsia="Times New Roman" w:hAnsi="Consolas" w:cs="Courier New"/>
@@ -5858,7 +6487,7 @@
           <w:shd w:val="clear" w:color="auto" w:fill="EDF2F7"/>
           <w:lang w:val="en-US"/>
         </w:rPr>
-        <w:t>apache2/sites-available/myweb</w:t>
+        <w:t xml:space="preserve"> nano /etc/</w:t>
       </w:r>
       <w:r>
         <w:rPr>
@@ -5870,6 +6499,18 @@
           <w:shd w:val="clear" w:color="auto" w:fill="EDF2F7"/>
           <w:lang w:val="en-US"/>
         </w:rPr>
+        <w:t>apache2/sites-available/myweb</w:t>
+      </w:r>
+      <w:r>
+        <w:rPr>
+          <w:rFonts w:ascii="Consolas" w:eastAsia="Times New Roman" w:hAnsi="Consolas" w:cs="Courier New"/>
+          <w:color w:val="212529"/>
+          <w:spacing w:val="3"/>
+          <w:sz w:val="24"/>
+          <w:szCs w:val="24"/>
+          <w:shd w:val="clear" w:color="auto" w:fill="EDF2F7"/>
+          <w:lang w:val="en-US"/>
+        </w:rPr>
         <w:t>.conf</w:t>
       </w:r>
     </w:p>
@@ -6024,36 +6665,61 @@
           <w:rFonts w:ascii="Consolas" w:hAnsi="Consolas" w:cs="Times New Roman"/>
           <w:lang w:val="en-US"/>
         </w:rPr>
-        <w:t xml:space="preserve">        Order allow,deny</w:t>
-      </w:r>
-    </w:p>
-    <w:p>
-      <w:pPr>
+        <w:t xml:space="preserve">        Order allow</w:t>
+      </w:r>
+      <w:proofErr w:type="gramStart"/>
+      <w:r>
         <w:rPr>
           <w:rFonts w:ascii="Consolas" w:hAnsi="Consolas" w:cs="Times New Roman"/>
           <w:lang w:val="en-US"/>
         </w:rPr>
-      </w:pPr>
-      <w:r>
+        <w:t>,deny</w:t>
+      </w:r>
+      <w:proofErr w:type="gramEnd"/>
+    </w:p>
+    <w:p>
+      <w:pPr>
         <w:rPr>
           <w:rFonts w:ascii="Consolas" w:hAnsi="Consolas" w:cs="Times New Roman"/>
           <w:lang w:val="en-US"/>
         </w:rPr>
-        <w:t xml:space="preserve">        allow from all</w:t>
-      </w:r>
-    </w:p>
-    <w:p>
-      <w:pPr>
+      </w:pPr>
+      <w:r>
         <w:rPr>
           <w:rFonts w:ascii="Consolas" w:hAnsi="Consolas" w:cs="Times New Roman"/>
           <w:lang w:val="en-US"/>
         </w:rPr>
-      </w:pPr>
+        <w:t xml:space="preserve">        </w:t>
+      </w:r>
+      <w:proofErr w:type="gramStart"/>
       <w:r>
         <w:rPr>
           <w:rFonts w:ascii="Consolas" w:hAnsi="Consolas" w:cs="Times New Roman"/>
           <w:lang w:val="en-US"/>
         </w:rPr>
+        <w:t>allow</w:t>
+      </w:r>
+      <w:proofErr w:type="gramEnd"/>
+      <w:r>
+        <w:rPr>
+          <w:rFonts w:ascii="Consolas" w:hAnsi="Consolas" w:cs="Times New Roman"/>
+          <w:lang w:val="en-US"/>
+        </w:rPr>
+        <w:t xml:space="preserve"> from all</w:t>
+      </w:r>
+    </w:p>
+    <w:p>
+      <w:pPr>
+        <w:rPr>
+          <w:rFonts w:ascii="Consolas" w:hAnsi="Consolas" w:cs="Times New Roman"/>
+          <w:lang w:val="en-US"/>
+        </w:rPr>
+      </w:pPr>
+      <w:r>
+        <w:rPr>
+          <w:rFonts w:ascii="Consolas" w:hAnsi="Consolas" w:cs="Times New Roman"/>
+          <w:lang w:val="en-US"/>
+        </w:rPr>
         <w:t xml:space="preserve">     &lt;/Directory&gt;</w:t>
       </w:r>
     </w:p>
@@ -6069,6 +6735,7 @@
           <w:rFonts w:ascii="Consolas" w:hAnsi="Consolas" w:cs="Times New Roman"/>
           <w:lang w:val="en-US"/>
         </w:rPr>
+        <w:lastRenderedPageBreak/>
         <w:t xml:space="preserve">     ErrorLog ${APACHE_LOG_DIR}/error.log</w:t>
       </w:r>
     </w:p>
@@ -6119,34 +6786,13 @@
           <w:lang w:val="en-US"/>
         </w:rPr>
       </w:pPr>
-    </w:p>
-    <w:p>
-      <w:pPr>
-        <w:rPr>
-          <w:rFonts w:ascii="Times New Roman" w:hAnsi="Times New Roman" w:cs="Times New Roman"/>
-          <w:sz w:val="28"/>
-          <w:szCs w:val="28"/>
-          <w:lang w:val="en-US"/>
-        </w:rPr>
-      </w:pPr>
-    </w:p>
-    <w:p>
-      <w:pPr>
-        <w:rPr>
-          <w:rFonts w:ascii="Times New Roman" w:hAnsi="Times New Roman" w:cs="Times New Roman"/>
-          <w:sz w:val="28"/>
-          <w:szCs w:val="28"/>
-          <w:lang w:val="en-US"/>
-        </w:rPr>
-      </w:pPr>
-      <w:r>
-        <w:rPr>
-          <w:rFonts w:ascii="Times New Roman" w:hAnsi="Times New Roman" w:cs="Times New Roman"/>
-          <w:sz w:val="28"/>
-          <w:szCs w:val="28"/>
-          <w:lang w:val="en-US"/>
-        </w:rPr>
-        <w:lastRenderedPageBreak/>
+      <w:r>
+        <w:rPr>
+          <w:rFonts w:ascii="Times New Roman" w:hAnsi="Times New Roman" w:cs="Times New Roman"/>
+          <w:sz w:val="28"/>
+          <w:szCs w:val="28"/>
+          <w:lang w:val="en-US"/>
+        </w:rPr>
         <w:t>Bước 7: Config Nginx</w:t>
       </w:r>
     </w:p>
@@ -6244,81 +6890,84 @@
           <w:lang w:val="en-US"/>
         </w:rPr>
       </w:pPr>
+      <w:proofErr w:type="gramStart"/>
       <w:r>
         <w:rPr>
           <w:rFonts w:ascii="Consolas" w:hAnsi="Consolas" w:cstheme="majorHAnsi"/>
           <w:lang w:val="en-US"/>
         </w:rPr>
-        <w:t>server {</w:t>
-      </w:r>
-    </w:p>
-    <w:p>
-      <w:pPr>
+        <w:t>server</w:t>
+      </w:r>
+      <w:proofErr w:type="gramEnd"/>
+      <w:r>
         <w:rPr>
           <w:rFonts w:ascii="Consolas" w:hAnsi="Consolas" w:cstheme="majorHAnsi"/>
           <w:lang w:val="en-US"/>
         </w:rPr>
-      </w:pPr>
-      <w:r>
+        <w:t xml:space="preserve"> {</w:t>
+      </w:r>
+    </w:p>
+    <w:p>
+      <w:pPr>
         <w:rPr>
           <w:rFonts w:ascii="Consolas" w:hAnsi="Consolas" w:cstheme="majorHAnsi"/>
           <w:lang w:val="en-US"/>
         </w:rPr>
-        <w:t xml:space="preserve">    listen 80;</w:t>
-      </w:r>
-    </w:p>
-    <w:p>
-      <w:pPr>
+      </w:pPr>
+      <w:r>
         <w:rPr>
           <w:rFonts w:ascii="Consolas" w:hAnsi="Consolas" w:cstheme="majorHAnsi"/>
           <w:lang w:val="en-US"/>
         </w:rPr>
-      </w:pPr>
+        <w:t xml:space="preserve">    </w:t>
+      </w:r>
+      <w:proofErr w:type="gramStart"/>
       <w:r>
         <w:rPr>
           <w:rFonts w:ascii="Consolas" w:hAnsi="Consolas" w:cstheme="majorHAnsi"/>
           <w:lang w:val="en-US"/>
         </w:rPr>
-        <w:t xml:space="preserve">    listen [::]:80;</w:t>
-      </w:r>
-    </w:p>
-    <w:p>
-      <w:pPr>
+        <w:t>listen</w:t>
+      </w:r>
+      <w:proofErr w:type="gramEnd"/>
+      <w:r>
         <w:rPr>
           <w:rFonts w:ascii="Consolas" w:hAnsi="Consolas" w:cstheme="majorHAnsi"/>
           <w:lang w:val="en-US"/>
         </w:rPr>
-      </w:pPr>
-      <w:r>
+        <w:t xml:space="preserve"> 80;</w:t>
+      </w:r>
+    </w:p>
+    <w:p>
+      <w:pPr>
         <w:rPr>
           <w:rFonts w:ascii="Consolas" w:hAnsi="Consolas" w:cstheme="majorHAnsi"/>
           <w:lang w:val="en-US"/>
         </w:rPr>
-        <w:t xml:space="preserve">    server_name  13.58.49.160;</w:t>
-      </w:r>
-    </w:p>
-    <w:p>
-      <w:pPr>
+      </w:pPr>
+      <w:r>
         <w:rPr>
           <w:rFonts w:ascii="Consolas" w:hAnsi="Consolas" w:cstheme="majorHAnsi"/>
           <w:lang w:val="en-US"/>
         </w:rPr>
-      </w:pPr>
+        <w:t xml:space="preserve">    </w:t>
+      </w:r>
+      <w:proofErr w:type="gramStart"/>
       <w:r>
         <w:rPr>
           <w:rFonts w:ascii="Consolas" w:hAnsi="Consolas" w:cstheme="majorHAnsi"/>
           <w:lang w:val="en-US"/>
         </w:rPr>
-        <w:t xml:space="preserve">    index index.html index.htm index.php index.py;</w:t>
-      </w:r>
-    </w:p>
-    <w:p>
-      <w:pPr>
+        <w:t>listen</w:t>
+      </w:r>
+      <w:proofErr w:type="gramEnd"/>
+      <w:r>
         <w:rPr>
           <w:rFonts w:ascii="Consolas" w:hAnsi="Consolas" w:cstheme="majorHAnsi"/>
           <w:lang w:val="en-US"/>
         </w:rPr>
-      </w:pPr>
+        <w:t xml:space="preserve"> [::]:80;</w:t>
+      </w:r>
     </w:p>
     <w:p>
       <w:pPr>
@@ -6332,22 +6981,23 @@
           <w:rFonts w:ascii="Consolas" w:hAnsi="Consolas" w:cstheme="majorHAnsi"/>
           <w:lang w:val="en-US"/>
         </w:rPr>
-        <w:t xml:space="preserve">    proxy_redirect           off;</w:t>
-      </w:r>
-    </w:p>
-    <w:p>
-      <w:pPr>
+        <w:t xml:space="preserve">    server_</w:t>
+      </w:r>
+      <w:proofErr w:type="gramStart"/>
+      <w:r>
         <w:rPr>
           <w:rFonts w:ascii="Consolas" w:hAnsi="Consolas" w:cstheme="majorHAnsi"/>
           <w:lang w:val="en-US"/>
         </w:rPr>
-      </w:pPr>
+        <w:t>name  13.58.49.160</w:t>
+      </w:r>
+      <w:proofErr w:type="gramEnd"/>
       <w:r>
         <w:rPr>
           <w:rFonts w:ascii="Consolas" w:hAnsi="Consolas" w:cstheme="majorHAnsi"/>
           <w:lang w:val="en-US"/>
         </w:rPr>
-        <w:t xml:space="preserve">    proxy_set_header         X-Real-IP $remote_addr;</w:t>
+        <w:t>;</w:t>
       </w:r>
     </w:p>
     <w:p>
@@ -6362,22 +7012,23 @@
           <w:rFonts w:ascii="Consolas" w:hAnsi="Consolas" w:cstheme="majorHAnsi"/>
           <w:lang w:val="en-US"/>
         </w:rPr>
-        <w:t xml:space="preserve">    proxy_set_header         X-Forwarded-For $proxy_add_x_forwarded_for;</w:t>
-      </w:r>
-    </w:p>
-    <w:p>
-      <w:pPr>
+        <w:t xml:space="preserve">    </w:t>
+      </w:r>
+      <w:proofErr w:type="gramStart"/>
+      <w:r>
         <w:rPr>
           <w:rFonts w:ascii="Consolas" w:hAnsi="Consolas" w:cstheme="majorHAnsi"/>
           <w:lang w:val="en-US"/>
         </w:rPr>
-      </w:pPr>
+        <w:t>index</w:t>
+      </w:r>
+      <w:proofErr w:type="gramEnd"/>
       <w:r>
         <w:rPr>
           <w:rFonts w:ascii="Consolas" w:hAnsi="Consolas" w:cstheme="majorHAnsi"/>
           <w:lang w:val="en-US"/>
         </w:rPr>
-        <w:t xml:space="preserve">    proxy_set_header         Host $http_host;</w:t>
+        <w:t xml:space="preserve"> index.html index.htm index.php index.py;</w:t>
       </w:r>
     </w:p>
     <w:p>
@@ -6400,7 +7051,155 @@
           <w:rFonts w:ascii="Consolas" w:hAnsi="Consolas" w:cstheme="majorHAnsi"/>
           <w:lang w:val="en-US"/>
         </w:rPr>
-        <w:t xml:space="preserve">    location / {</w:t>
+        <w:t xml:space="preserve">    </w:t>
+      </w:r>
+      <w:proofErr w:type="gramStart"/>
+      <w:r>
+        <w:rPr>
+          <w:rFonts w:ascii="Consolas" w:hAnsi="Consolas" w:cstheme="majorHAnsi"/>
+          <w:lang w:val="en-US"/>
+        </w:rPr>
+        <w:t>proxy_redirect</w:t>
+      </w:r>
+      <w:proofErr w:type="gramEnd"/>
+      <w:r>
+        <w:rPr>
+          <w:rFonts w:ascii="Consolas" w:hAnsi="Consolas" w:cstheme="majorHAnsi"/>
+          <w:lang w:val="en-US"/>
+        </w:rPr>
+        <w:t xml:space="preserve">           off;</w:t>
+      </w:r>
+    </w:p>
+    <w:p>
+      <w:pPr>
+        <w:rPr>
+          <w:rFonts w:ascii="Consolas" w:hAnsi="Consolas" w:cstheme="majorHAnsi"/>
+          <w:lang w:val="en-US"/>
+        </w:rPr>
+      </w:pPr>
+      <w:r>
+        <w:rPr>
+          <w:rFonts w:ascii="Consolas" w:hAnsi="Consolas" w:cstheme="majorHAnsi"/>
+          <w:lang w:val="en-US"/>
+        </w:rPr>
+        <w:t xml:space="preserve">    </w:t>
+      </w:r>
+      <w:proofErr w:type="gramStart"/>
+      <w:r>
+        <w:rPr>
+          <w:rFonts w:ascii="Consolas" w:hAnsi="Consolas" w:cstheme="majorHAnsi"/>
+          <w:lang w:val="en-US"/>
+        </w:rPr>
+        <w:t>proxy_set_header</w:t>
+      </w:r>
+      <w:proofErr w:type="gramEnd"/>
+      <w:r>
+        <w:rPr>
+          <w:rFonts w:ascii="Consolas" w:hAnsi="Consolas" w:cstheme="majorHAnsi"/>
+          <w:lang w:val="en-US"/>
+        </w:rPr>
+        <w:t xml:space="preserve">         X-Real-IP $remote_addr;</w:t>
+      </w:r>
+    </w:p>
+    <w:p>
+      <w:pPr>
+        <w:rPr>
+          <w:rFonts w:ascii="Consolas" w:hAnsi="Consolas" w:cstheme="majorHAnsi"/>
+          <w:lang w:val="en-US"/>
+        </w:rPr>
+      </w:pPr>
+      <w:r>
+        <w:rPr>
+          <w:rFonts w:ascii="Consolas" w:hAnsi="Consolas" w:cstheme="majorHAnsi"/>
+          <w:lang w:val="en-US"/>
+        </w:rPr>
+        <w:t xml:space="preserve">    </w:t>
+      </w:r>
+      <w:proofErr w:type="gramStart"/>
+      <w:r>
+        <w:rPr>
+          <w:rFonts w:ascii="Consolas" w:hAnsi="Consolas" w:cstheme="majorHAnsi"/>
+          <w:lang w:val="en-US"/>
+        </w:rPr>
+        <w:t>proxy_set_header</w:t>
+      </w:r>
+      <w:proofErr w:type="gramEnd"/>
+      <w:r>
+        <w:rPr>
+          <w:rFonts w:ascii="Consolas" w:hAnsi="Consolas" w:cstheme="majorHAnsi"/>
+          <w:lang w:val="en-US"/>
+        </w:rPr>
+        <w:t xml:space="preserve">         X-Forwarded-For $proxy_add_x_forwarded_for;</w:t>
+      </w:r>
+    </w:p>
+    <w:p>
+      <w:pPr>
+        <w:rPr>
+          <w:rFonts w:ascii="Consolas" w:hAnsi="Consolas" w:cstheme="majorHAnsi"/>
+          <w:lang w:val="en-US"/>
+        </w:rPr>
+      </w:pPr>
+      <w:r>
+        <w:rPr>
+          <w:rFonts w:ascii="Consolas" w:hAnsi="Consolas" w:cstheme="majorHAnsi"/>
+          <w:lang w:val="en-US"/>
+        </w:rPr>
+        <w:t xml:space="preserve">    </w:t>
+      </w:r>
+      <w:proofErr w:type="gramStart"/>
+      <w:r>
+        <w:rPr>
+          <w:rFonts w:ascii="Consolas" w:hAnsi="Consolas" w:cstheme="majorHAnsi"/>
+          <w:lang w:val="en-US"/>
+        </w:rPr>
+        <w:t>proxy_set_header</w:t>
+      </w:r>
+      <w:proofErr w:type="gramEnd"/>
+      <w:r>
+        <w:rPr>
+          <w:rFonts w:ascii="Consolas" w:hAnsi="Consolas" w:cstheme="majorHAnsi"/>
+          <w:lang w:val="en-US"/>
+        </w:rPr>
+        <w:t xml:space="preserve">         Host $http_host;</w:t>
+      </w:r>
+    </w:p>
+    <w:p>
+      <w:pPr>
+        <w:rPr>
+          <w:rFonts w:ascii="Consolas" w:hAnsi="Consolas" w:cstheme="majorHAnsi"/>
+          <w:lang w:val="en-US"/>
+        </w:rPr>
+      </w:pPr>
+    </w:p>
+    <w:p>
+      <w:pPr>
+        <w:rPr>
+          <w:rFonts w:ascii="Consolas" w:hAnsi="Consolas" w:cstheme="majorHAnsi"/>
+          <w:lang w:val="en-US"/>
+        </w:rPr>
+      </w:pPr>
+      <w:r>
+        <w:rPr>
+          <w:rFonts w:ascii="Consolas" w:hAnsi="Consolas" w:cstheme="majorHAnsi"/>
+          <w:lang w:val="en-US"/>
+        </w:rPr>
+        <w:t xml:space="preserve">    </w:t>
+      </w:r>
+      <w:proofErr w:type="gramStart"/>
+      <w:r>
+        <w:rPr>
+          <w:rFonts w:ascii="Consolas" w:hAnsi="Consolas" w:cstheme="majorHAnsi"/>
+          <w:lang w:val="en-US"/>
+        </w:rPr>
+        <w:t>location</w:t>
+      </w:r>
+      <w:proofErr w:type="gramEnd"/>
+      <w:r>
+        <w:rPr>
+          <w:rFonts w:ascii="Consolas" w:hAnsi="Consolas" w:cstheme="majorHAnsi"/>
+          <w:lang w:val="en-US"/>
+        </w:rPr>
+        <w:t xml:space="preserve"> / {</w:t>
       </w:r>
     </w:p>
     <w:p>
@@ -6530,13 +7329,64 @@
           <w:lang w:val="en-US"/>
         </w:rPr>
       </w:pPr>
-      <w:r>
-        <w:rPr>
-          <w:rFonts w:asciiTheme="majorHAnsi" w:hAnsiTheme="majorHAnsi" w:cstheme="majorHAnsi"/>
-          <w:sz w:val="28"/>
-          <w:szCs w:val="28"/>
-          <w:lang w:val="en-US"/>
-        </w:rPr>
+    </w:p>
+    <w:p>
+      <w:pPr>
+        <w:rPr>
+          <w:rFonts w:asciiTheme="majorHAnsi" w:hAnsiTheme="majorHAnsi" w:cstheme="majorHAnsi"/>
+          <w:sz w:val="28"/>
+          <w:szCs w:val="28"/>
+          <w:lang w:val="en-US"/>
+        </w:rPr>
+      </w:pPr>
+    </w:p>
+    <w:p>
+      <w:pPr>
+        <w:rPr>
+          <w:rFonts w:asciiTheme="majorHAnsi" w:hAnsiTheme="majorHAnsi" w:cstheme="majorHAnsi"/>
+          <w:sz w:val="28"/>
+          <w:szCs w:val="28"/>
+          <w:lang w:val="en-US"/>
+        </w:rPr>
+      </w:pPr>
+    </w:p>
+    <w:p>
+      <w:pPr>
+        <w:rPr>
+          <w:rFonts w:asciiTheme="majorHAnsi" w:hAnsiTheme="majorHAnsi" w:cstheme="majorHAnsi"/>
+          <w:sz w:val="28"/>
+          <w:szCs w:val="28"/>
+          <w:lang w:val="en-US"/>
+        </w:rPr>
+      </w:pPr>
+    </w:p>
+    <w:p>
+      <w:pPr>
+        <w:rPr>
+          <w:rFonts w:asciiTheme="majorHAnsi" w:hAnsiTheme="majorHAnsi" w:cstheme="majorHAnsi"/>
+          <w:sz w:val="28"/>
+          <w:szCs w:val="28"/>
+          <w:lang w:val="en-US"/>
+        </w:rPr>
+      </w:pPr>
+    </w:p>
+    <w:p>
+      <w:pPr>
+        <w:rPr>
+          <w:rFonts w:asciiTheme="majorHAnsi" w:hAnsiTheme="majorHAnsi" w:cstheme="majorHAnsi"/>
+          <w:sz w:val="28"/>
+          <w:szCs w:val="28"/>
+          <w:lang w:val="en-US"/>
+        </w:rPr>
+      </w:pPr>
+      <w:r>
+        <w:rPr>
+          <w:rFonts w:asciiTheme="majorHAnsi" w:hAnsiTheme="majorHAnsi" w:cstheme="majorHAnsi"/>
+          <w:sz w:val="28"/>
+          <w:szCs w:val="28"/>
+          <w:lang w:val="en-US"/>
+        </w:rPr>
+        <w:lastRenderedPageBreak/>
         <w:t>Bước 8: Kh</w:t>
       </w:r>
       <w:r>
@@ -6598,6 +7448,7 @@
           <w:lang w:val="en-US"/>
         </w:rPr>
       </w:pPr>
+      <w:proofErr w:type="gramStart"/>
       <w:r>
         <w:rPr>
           <w:rFonts w:ascii="Consolas" w:eastAsia="Times New Roman" w:hAnsi="Consolas" w:cs="Courier New"/>
@@ -6607,7 +7458,19 @@
           <w:szCs w:val="24"/>
           <w:lang w:val="en-US"/>
         </w:rPr>
-        <w:t xml:space="preserve">sudo a2ensite </w:t>
+        <w:t>sudo</w:t>
+      </w:r>
+      <w:proofErr w:type="gramEnd"/>
+      <w:r>
+        <w:rPr>
+          <w:rFonts w:ascii="Consolas" w:eastAsia="Times New Roman" w:hAnsi="Consolas" w:cs="Courier New"/>
+          <w:color w:val="212529"/>
+          <w:spacing w:val="3"/>
+          <w:sz w:val="24"/>
+          <w:szCs w:val="24"/>
+          <w:lang w:val="en-US"/>
+        </w:rPr>
+        <w:t xml:space="preserve"> a2ensite </w:t>
       </w:r>
       <w:r>
         <w:rPr>
@@ -6663,6 +7526,7 @@
           <w:lang w:val="en-US"/>
         </w:rPr>
       </w:pPr>
+      <w:proofErr w:type="gramStart"/>
       <w:r>
         <w:rPr>
           <w:rFonts w:ascii="Consolas" w:eastAsia="Times New Roman" w:hAnsi="Consolas" w:cs="Courier New"/>
@@ -6672,7 +7536,19 @@
           <w:szCs w:val="24"/>
           <w:lang w:val="en-US"/>
         </w:rPr>
-        <w:t>sudo a2enmod rewrite</w:t>
+        <w:t>sudo</w:t>
+      </w:r>
+      <w:proofErr w:type="gramEnd"/>
+      <w:r>
+        <w:rPr>
+          <w:rFonts w:ascii="Consolas" w:eastAsia="Times New Roman" w:hAnsi="Consolas" w:cs="Courier New"/>
+          <w:color w:val="212529"/>
+          <w:spacing w:val="3"/>
+          <w:sz w:val="24"/>
+          <w:szCs w:val="24"/>
+          <w:lang w:val="en-US"/>
+        </w:rPr>
+        <w:t xml:space="preserve"> a2enmod rewrite</w:t>
       </w:r>
     </w:p>
     <w:p>
@@ -6832,49 +7708,6 @@
     </w:p>
     <w:p>
       <w:pPr>
-        <w:rPr>
-          <w:rFonts w:asciiTheme="majorHAnsi" w:hAnsiTheme="majorHAnsi" w:cstheme="majorHAnsi"/>
-          <w:sz w:val="28"/>
-          <w:szCs w:val="28"/>
-          <w:lang w:val="en-US"/>
-        </w:rPr>
-      </w:pPr>
-    </w:p>
-    <w:p>
-      <w:pPr>
-        <w:rPr>
-          <w:rFonts w:asciiTheme="majorHAnsi" w:hAnsiTheme="majorHAnsi" w:cstheme="majorHAnsi"/>
-          <w:sz w:val="28"/>
-          <w:szCs w:val="28"/>
-          <w:lang w:val="en-US"/>
-        </w:rPr>
-      </w:pPr>
-    </w:p>
-    <w:p>
-      <w:pPr>
-        <w:rPr>
-          <w:rFonts w:asciiTheme="majorHAnsi" w:hAnsiTheme="majorHAnsi" w:cstheme="majorHAnsi"/>
-          <w:b/>
-          <w:i/>
-          <w:sz w:val="28"/>
-          <w:szCs w:val="28"/>
-          <w:lang w:val="en-US"/>
-        </w:rPr>
-      </w:pPr>
-      <w:r>
-        <w:rPr>
-          <w:rFonts w:asciiTheme="majorHAnsi" w:hAnsiTheme="majorHAnsi" w:cstheme="majorHAnsi"/>
-          <w:b/>
-          <w:i/>
-          <w:sz w:val="28"/>
-          <w:szCs w:val="28"/>
-          <w:lang w:val="en-US"/>
-        </w:rPr>
-        <w:t>*Note: Công việc tiếp theo, quản trị trang web, hướng dẫn phát triển</w:t>
-      </w:r>
-    </w:p>
-    <w:p>
-      <w:pPr>
         <w:pStyle w:val="Heading1"/>
         <w:rPr>
           <w:rFonts w:ascii="Times New Roman" w:hAnsi="Times New Roman" w:cs="Times New Roman"/>
@@ -6914,7 +7747,10 @@
       <w:pPr>
         <w:rPr>
           <w:rStyle w:val="Hyperlink"/>
+          <w:rFonts w:ascii="Times New Roman" w:hAnsi="Times New Roman" w:cs="Times New Roman"/>
           <w:color w:val="000000" w:themeColor="text1"/>
+          <w:sz w:val="26"/>
+          <w:szCs w:val="26"/>
         </w:rPr>
       </w:pPr>
       <w:r>
@@ -6930,18 +7766,47 @@
       </w:r>
       <w:r>
         <w:rPr>
-          <w:rFonts w:asciiTheme="majorHAnsi" w:hAnsiTheme="majorHAnsi" w:cstheme="majorHAnsi"/>
+          <w:rFonts w:ascii="Times New Roman" w:hAnsi="Times New Roman" w:cs="Times New Roman"/>
           <w:b/>
           <w:color w:val="000000" w:themeColor="text1"/>
-          <w:lang w:val="en-US"/>
-        </w:rPr>
-        <w:t xml:space="preserve">Bước 1: Vào trang Admin : </w:t>
-      </w:r>
-      <w:hyperlink r:id="rId18" w:history="1">
+          <w:sz w:val="26"/>
+          <w:szCs w:val="26"/>
+          <w:lang w:val="en-US"/>
+        </w:rPr>
+        <w:t xml:space="preserve">Bước 1: Vào trang </w:t>
+      </w:r>
+      <w:proofErr w:type="gramStart"/>
+      <w:r>
+        <w:rPr>
+          <w:rFonts w:ascii="Times New Roman" w:hAnsi="Times New Roman" w:cs="Times New Roman"/>
+          <w:b/>
+          <w:color w:val="000000" w:themeColor="text1"/>
+          <w:sz w:val="26"/>
+          <w:szCs w:val="26"/>
+          <w:lang w:val="en-US"/>
+        </w:rPr>
+        <w:t>Admin :</w:t>
+      </w:r>
+      <w:proofErr w:type="gramEnd"/>
+      <w:r>
+        <w:rPr>
+          <w:rFonts w:ascii="Times New Roman" w:hAnsi="Times New Roman" w:cs="Times New Roman"/>
+          <w:b/>
+          <w:color w:val="000000" w:themeColor="text1"/>
+          <w:sz w:val="26"/>
+          <w:szCs w:val="26"/>
+          <w:lang w:val="en-US"/>
+        </w:rPr>
+        <w:t xml:space="preserve"> </w:t>
+      </w:r>
+      <w:hyperlink r:id="rId19" w:history="1">
         <w:r>
           <w:rPr>
             <w:rStyle w:val="Hyperlink"/>
+            <w:rFonts w:ascii="Times New Roman" w:hAnsi="Times New Roman" w:cs="Times New Roman"/>
             <w:color w:val="000000" w:themeColor="text1"/>
+            <w:sz w:val="26"/>
+            <w:szCs w:val="26"/>
           </w:rPr>
           <w:t>http://bestnmts.live/admin/</w:t>
         </w:r>
@@ -6951,12 +7816,16 @@
       <w:pPr>
         <w:rPr>
           <w:color w:val="000000" w:themeColor="text1"/>
+          <w:sz w:val="26"/>
+          <w:szCs w:val="26"/>
           <w:lang w:val="en-US"/>
         </w:rPr>
       </w:pPr>
       <w:r>
         <w:rPr>
           <w:color w:val="000000" w:themeColor="text1"/>
+          <w:sz w:val="26"/>
+          <w:szCs w:val="26"/>
         </w:rPr>
         <w:br/>
       </w:r>
@@ -6965,13 +7834,41 @@
           <w:rFonts w:ascii="Times New Roman" w:hAnsi="Times New Roman" w:cs="Times New Roman"/>
           <w:b/>
           <w:color w:val="000000" w:themeColor="text1"/>
-          <w:lang w:val="en-US"/>
-        </w:rPr>
-        <w:t>Bước 2:Đăng nhập</w:t>
-      </w:r>
-      <w:r>
-        <w:rPr>
+          <w:sz w:val="26"/>
+          <w:szCs w:val="26"/>
+          <w:lang w:val="en-US"/>
+        </w:rPr>
+        <w:t>Bước 2</w:t>
+      </w:r>
+      <w:proofErr w:type="gramStart"/>
+      <w:r>
+        <w:rPr>
+          <w:rFonts w:ascii="Times New Roman" w:hAnsi="Times New Roman" w:cs="Times New Roman"/>
+          <w:b/>
           <w:color w:val="000000" w:themeColor="text1"/>
+          <w:sz w:val="26"/>
+          <w:szCs w:val="26"/>
+          <w:lang w:val="en-US"/>
+        </w:rPr>
+        <w:t>:Đăng</w:t>
+      </w:r>
+      <w:proofErr w:type="gramEnd"/>
+      <w:r>
+        <w:rPr>
+          <w:rFonts w:ascii="Times New Roman" w:hAnsi="Times New Roman" w:cs="Times New Roman"/>
+          <w:b/>
+          <w:color w:val="000000" w:themeColor="text1"/>
+          <w:sz w:val="26"/>
+          <w:szCs w:val="26"/>
+          <w:lang w:val="en-US"/>
+        </w:rPr>
+        <w:t xml:space="preserve"> nhập</w:t>
+      </w:r>
+      <w:r>
+        <w:rPr>
+          <w:color w:val="000000" w:themeColor="text1"/>
+          <w:sz w:val="26"/>
+          <w:szCs w:val="26"/>
           <w:lang w:val="en-US"/>
         </w:rPr>
         <w:t xml:space="preserve"> </w:t>
@@ -7008,7 +7905,7 @@
                     <pic:cNvPicPr/>
                   </pic:nvPicPr>
                   <pic:blipFill>
-                    <a:blip r:embed="rId19" cstate="print">
+                    <a:blip r:embed="rId20" cstate="print">
                       <a:extLst>
                         <a:ext uri="{28A0092B-C50C-407E-A947-70E740481C1C}">
                           <a14:useLocalDpi xmlns:a14="http://schemas.microsoft.com/office/drawing/2010/main" val="0"/>
@@ -7040,29 +7937,137 @@
         <w:rPr>
           <w:rFonts w:asciiTheme="majorHAnsi" w:hAnsiTheme="majorHAnsi" w:cstheme="majorHAnsi"/>
           <w:b/>
-          <w:lang w:val="en-US"/>
-        </w:rPr>
-      </w:pPr>
-      <w:r>
-        <w:rPr>
-          <w:rFonts w:asciiTheme="majorHAnsi" w:hAnsiTheme="majorHAnsi" w:cstheme="majorHAnsi"/>
-          <w:b/>
-          <w:lang w:val="en-US"/>
-        </w:rPr>
-        <w:t>Bước 3 :Chọ</w:t>
-      </w:r>
-      <w:r>
-        <w:rPr>
-          <w:rFonts w:asciiTheme="majorHAnsi" w:hAnsiTheme="majorHAnsi" w:cstheme="majorHAnsi"/>
-          <w:b/>
-          <w:lang w:val="en-US"/>
-        </w:rPr>
-        <w:t>n C</w:t>
-      </w:r>
-      <w:r>
-        <w:rPr>
-          <w:rFonts w:asciiTheme="majorHAnsi" w:hAnsiTheme="majorHAnsi" w:cstheme="majorHAnsi"/>
-          <w:b/>
+          <w:sz w:val="26"/>
+          <w:szCs w:val="26"/>
+          <w:lang w:val="en-US"/>
+        </w:rPr>
+      </w:pPr>
+    </w:p>
+    <w:p>
+      <w:pPr>
+        <w:rPr>
+          <w:rFonts w:asciiTheme="majorHAnsi" w:hAnsiTheme="majorHAnsi" w:cstheme="majorHAnsi"/>
+          <w:b/>
+          <w:sz w:val="26"/>
+          <w:szCs w:val="26"/>
+          <w:lang w:val="en-US"/>
+        </w:rPr>
+      </w:pPr>
+    </w:p>
+    <w:p>
+      <w:pPr>
+        <w:rPr>
+          <w:rFonts w:asciiTheme="majorHAnsi" w:hAnsiTheme="majorHAnsi" w:cstheme="majorHAnsi"/>
+          <w:b/>
+          <w:sz w:val="26"/>
+          <w:szCs w:val="26"/>
+          <w:lang w:val="en-US"/>
+        </w:rPr>
+      </w:pPr>
+    </w:p>
+    <w:p>
+      <w:pPr>
+        <w:rPr>
+          <w:rFonts w:asciiTheme="majorHAnsi" w:hAnsiTheme="majorHAnsi" w:cstheme="majorHAnsi"/>
+          <w:b/>
+          <w:sz w:val="26"/>
+          <w:szCs w:val="26"/>
+          <w:lang w:val="en-US"/>
+        </w:rPr>
+      </w:pPr>
+    </w:p>
+    <w:p>
+      <w:pPr>
+        <w:rPr>
+          <w:rFonts w:asciiTheme="majorHAnsi" w:hAnsiTheme="majorHAnsi" w:cstheme="majorHAnsi"/>
+          <w:b/>
+          <w:sz w:val="26"/>
+          <w:szCs w:val="26"/>
+          <w:lang w:val="en-US"/>
+        </w:rPr>
+      </w:pPr>
+    </w:p>
+    <w:p>
+      <w:pPr>
+        <w:rPr>
+          <w:rFonts w:asciiTheme="majorHAnsi" w:hAnsiTheme="majorHAnsi" w:cstheme="majorHAnsi"/>
+          <w:b/>
+          <w:sz w:val="26"/>
+          <w:szCs w:val="26"/>
+          <w:lang w:val="en-US"/>
+        </w:rPr>
+      </w:pPr>
+    </w:p>
+    <w:p>
+      <w:pPr>
+        <w:rPr>
+          <w:rFonts w:asciiTheme="majorHAnsi" w:hAnsiTheme="majorHAnsi" w:cstheme="majorHAnsi"/>
+          <w:b/>
+          <w:sz w:val="26"/>
+          <w:szCs w:val="26"/>
+          <w:lang w:val="en-US"/>
+        </w:rPr>
+      </w:pPr>
+    </w:p>
+    <w:p>
+      <w:pPr>
+        <w:rPr>
+          <w:rFonts w:asciiTheme="majorHAnsi" w:hAnsiTheme="majorHAnsi" w:cstheme="majorHAnsi"/>
+          <w:b/>
+          <w:sz w:val="26"/>
+          <w:szCs w:val="26"/>
+          <w:lang w:val="en-US"/>
+        </w:rPr>
+      </w:pPr>
+      <w:r>
+        <w:rPr>
+          <w:rFonts w:asciiTheme="majorHAnsi" w:hAnsiTheme="majorHAnsi" w:cstheme="majorHAnsi"/>
+          <w:b/>
+          <w:sz w:val="26"/>
+          <w:szCs w:val="26"/>
+          <w:lang w:val="en-US"/>
+        </w:rPr>
+        <w:lastRenderedPageBreak/>
+        <w:t xml:space="preserve">Bước </w:t>
+      </w:r>
+      <w:proofErr w:type="gramStart"/>
+      <w:r>
+        <w:rPr>
+          <w:rFonts w:asciiTheme="majorHAnsi" w:hAnsiTheme="majorHAnsi" w:cstheme="majorHAnsi"/>
+          <w:b/>
+          <w:sz w:val="26"/>
+          <w:szCs w:val="26"/>
+          <w:lang w:val="en-US"/>
+        </w:rPr>
+        <w:t>3 :Chọ</w:t>
+      </w:r>
+      <w:r>
+        <w:rPr>
+          <w:rFonts w:asciiTheme="majorHAnsi" w:hAnsiTheme="majorHAnsi" w:cstheme="majorHAnsi"/>
+          <w:b/>
+          <w:sz w:val="26"/>
+          <w:szCs w:val="26"/>
+          <w:lang w:val="en-US"/>
+        </w:rPr>
+        <w:t>n</w:t>
+      </w:r>
+      <w:proofErr w:type="gramEnd"/>
+      <w:r>
+        <w:rPr>
+          <w:rFonts w:asciiTheme="majorHAnsi" w:hAnsiTheme="majorHAnsi" w:cstheme="majorHAnsi"/>
+          <w:b/>
+          <w:sz w:val="26"/>
+          <w:szCs w:val="26"/>
+          <w:lang w:val="en-US"/>
+        </w:rPr>
+        <w:t xml:space="preserve"> C</w:t>
+      </w:r>
+      <w:r>
+        <w:rPr>
+          <w:rFonts w:asciiTheme="majorHAnsi" w:hAnsiTheme="majorHAnsi" w:cstheme="majorHAnsi"/>
+          <w:b/>
+          <w:sz w:val="26"/>
+          <w:szCs w:val="26"/>
           <w:lang w:val="en-US"/>
         </w:rPr>
         <w:t>atalog</w:t>
@@ -7071,6 +8076,8 @@
         <w:rPr>
           <w:rFonts w:asciiTheme="majorHAnsi" w:hAnsiTheme="majorHAnsi" w:cstheme="majorHAnsi"/>
           <w:b/>
+          <w:sz w:val="26"/>
+          <w:szCs w:val="26"/>
           <w:lang w:val="en-US"/>
         </w:rPr>
         <w:t xml:space="preserve"> </w:t>
@@ -7079,6 +8086,8 @@
         <w:rPr>
           <w:rFonts w:asciiTheme="majorHAnsi" w:hAnsiTheme="majorHAnsi" w:cstheme="majorHAnsi"/>
           <w:b/>
+          <w:sz w:val="26"/>
+          <w:szCs w:val="26"/>
           <w:lang w:val="en-US"/>
         </w:rPr>
         <w:t xml:space="preserve"> </w:t>
@@ -7087,12 +8096,12 @@
         <w:rPr>
           <w:rFonts w:asciiTheme="majorHAnsi" w:hAnsiTheme="majorHAnsi" w:cstheme="majorHAnsi"/>
           <w:b/>
+          <w:sz w:val="26"/>
+          <w:szCs w:val="26"/>
           <w:lang w:val="en-US"/>
         </w:rPr>
         <w:t xml:space="preserve">̶&gt;  Products </w:t>
       </w:r>
-      <w:bookmarkStart w:id="17" w:name="_GoBack"/>
-      <w:bookmarkEnd w:id="17"/>
     </w:p>
     <w:p>
       <w:pPr>
@@ -7124,7 +8133,7 @@
                     <pic:cNvPicPr/>
                   </pic:nvPicPr>
                   <pic:blipFill>
-                    <a:blip r:embed="rId20" cstate="print">
+                    <a:blip r:embed="rId21" cstate="print">
                       <a:extLst>
                         <a:ext uri="{28A0092B-C50C-407E-A947-70E740481C1C}">
                           <a14:useLocalDpi xmlns:a14="http://schemas.microsoft.com/office/drawing/2010/main" val="0"/>
@@ -7164,7 +8173,6 @@
           <w:noProof/>
           <w:lang w:val="en-US"/>
         </w:rPr>
-        <w:lastRenderedPageBreak/>
         <w:drawing>
           <wp:inline distT="0" distB="0" distL="0" distR="0" wp14:anchorId="02EA4A6E" wp14:editId="40F4969F">
             <wp:extent cx="2933954" cy="1402202"/>
@@ -7181,7 +8189,7 @@
                     <pic:cNvPicPr/>
                   </pic:nvPicPr>
                   <pic:blipFill>
-                    <a:blip r:embed="rId21">
+                    <a:blip r:embed="rId22">
                       <a:extLst>
                         <a:ext uri="{28A0092B-C50C-407E-A947-70E740481C1C}">
                           <a14:useLocalDpi xmlns:a14="http://schemas.microsoft.com/office/drawing/2010/main" val="0"/>
@@ -7260,7 +8268,7 @@
                     <pic:cNvPicPr/>
                   </pic:nvPicPr>
                   <pic:blipFill>
-                    <a:blip r:embed="rId22" cstate="print">
+                    <a:blip r:embed="rId23" cstate="print">
                       <a:extLst>
                         <a:ext uri="{28A0092B-C50C-407E-A947-70E740481C1C}">
                           <a14:useLocalDpi xmlns:a14="http://schemas.microsoft.com/office/drawing/2010/main" val="0"/>
@@ -7300,6 +8308,7 @@
           <w:noProof/>
           <w:lang w:val="en-US"/>
         </w:rPr>
+        <w:lastRenderedPageBreak/>
         <w:drawing>
           <wp:inline distT="0" distB="0" distL="0" distR="0" wp14:anchorId="5F1B2FAC" wp14:editId="26062387">
             <wp:extent cx="6119495" cy="2980055"/>
@@ -7316,7 +8325,7 @@
                     <pic:cNvPicPr/>
                   </pic:nvPicPr>
                   <pic:blipFill>
-                    <a:blip r:embed="rId23" cstate="print">
+                    <a:blip r:embed="rId24" cstate="print">
                       <a:extLst>
                         <a:ext uri="{28A0092B-C50C-407E-A947-70E740481C1C}">
                           <a14:useLocalDpi xmlns:a14="http://schemas.microsoft.com/office/drawing/2010/main" val="0"/>
@@ -7387,7 +8396,7 @@
                     <pic:cNvPicPr/>
                   </pic:nvPicPr>
                   <pic:blipFill>
-                    <a:blip r:embed="rId24">
+                    <a:blip r:embed="rId25">
                       <a:extLst>
                         <a:ext uri="{28A0092B-C50C-407E-A947-70E740481C1C}">
                           <a14:useLocalDpi xmlns:a14="http://schemas.microsoft.com/office/drawing/2010/main" val="0"/>
@@ -7426,7 +8435,6 @@
           <w:rFonts w:asciiTheme="majorHAnsi" w:hAnsiTheme="majorHAnsi" w:cstheme="majorHAnsi"/>
           <w:lang w:val="en-US"/>
         </w:rPr>
-        <w:lastRenderedPageBreak/>
         <w:t xml:space="preserve">Sản phẩm sau khi được thêm </w:t>
       </w:r>
     </w:p>
@@ -7459,7 +8467,7 @@
                     <pic:cNvPicPr/>
                   </pic:nvPicPr>
                   <pic:blipFill>
-                    <a:blip r:embed="rId25" cstate="print">
+                    <a:blip r:embed="rId26" cstate="print">
                       <a:extLst>
                         <a:ext uri="{28A0092B-C50C-407E-A947-70E740481C1C}">
                           <a14:useLocalDpi xmlns:a14="http://schemas.microsoft.com/office/drawing/2010/main" val="0"/>
@@ -7530,7 +8538,7 @@
                     <pic:cNvPicPr/>
                   </pic:nvPicPr>
                   <pic:blipFill>
-                    <a:blip r:embed="rId26">
+                    <a:blip r:embed="rId27">
                       <a:extLst>
                         <a:ext uri="{28A0092B-C50C-407E-A947-70E740481C1C}">
                           <a14:useLocalDpi xmlns:a14="http://schemas.microsoft.com/office/drawing/2010/main" val="0"/>
@@ -7570,6 +8578,7 @@
           <w:noProof/>
           <w:lang w:val="en-US"/>
         </w:rPr>
+        <w:lastRenderedPageBreak/>
         <w:drawing>
           <wp:inline distT="0" distB="0" distL="0" distR="0" wp14:anchorId="159C6630" wp14:editId="15E098EA">
             <wp:extent cx="6119495" cy="2879090"/>
@@ -7586,7 +8595,7 @@
                     <pic:cNvPicPr/>
                   </pic:nvPicPr>
                   <pic:blipFill>
-                    <a:blip r:embed="rId27" cstate="print">
+                    <a:blip r:embed="rId28" cstate="print">
                       <a:extLst>
                         <a:ext uri="{28A0092B-C50C-407E-A947-70E740481C1C}">
                           <a14:useLocalDpi xmlns:a14="http://schemas.microsoft.com/office/drawing/2010/main" val="0"/>
@@ -7633,8 +8642,17 @@
           <w:rFonts w:asciiTheme="majorHAnsi" w:hAnsiTheme="majorHAnsi" w:cstheme="majorHAnsi"/>
           <w:lang w:val="en-US"/>
         </w:rPr>
-        <w:t>Xóa sản phẩm ta sẽ chọn dấu tích vào cột đầu tiên (ta có thể xóa nhiều sản phẩm hoặc từng sản phẩm )</w:t>
-      </w:r>
+        <w:t xml:space="preserve">Xóa sản phẩm ta sẽ chọn dấu tích vào cột đầu tiên (ta có thể xóa nhiều sản phẩm hoặc từng sản </w:t>
+      </w:r>
+      <w:proofErr w:type="gramStart"/>
+      <w:r>
+        <w:rPr>
+          <w:rFonts w:asciiTheme="majorHAnsi" w:hAnsiTheme="majorHAnsi" w:cstheme="majorHAnsi"/>
+          <w:lang w:val="en-US"/>
+        </w:rPr>
+        <w:t>phẩm )</w:t>
+      </w:r>
+      <w:proofErr w:type="gramEnd"/>
     </w:p>
     <w:p>
       <w:pPr>
@@ -7649,7 +8667,6 @@
           <w:noProof/>
           <w:lang w:val="en-US"/>
         </w:rPr>
-        <w:lastRenderedPageBreak/>
         <w:drawing>
           <wp:inline distT="0" distB="0" distL="0" distR="0" wp14:anchorId="23F069B7" wp14:editId="0C777AE1">
             <wp:extent cx="6119495" cy="2197100"/>
@@ -7666,7 +8683,7 @@
                     <pic:cNvPicPr/>
                   </pic:nvPicPr>
                   <pic:blipFill>
-                    <a:blip r:embed="rId28">
+                    <a:blip r:embed="rId29">
                       <a:extLst>
                         <a:ext uri="{28A0092B-C50C-407E-A947-70E740481C1C}">
                           <a14:useLocalDpi xmlns:a14="http://schemas.microsoft.com/office/drawing/2010/main" val="0"/>
@@ -7722,7 +8739,7 @@
                     <pic:cNvPicPr/>
                   </pic:nvPicPr>
                   <pic:blipFill>
-                    <a:blip r:embed="rId21">
+                    <a:blip r:embed="rId22">
                       <a:extLst>
                         <a:ext uri="{28A0092B-C50C-407E-A947-70E740481C1C}">
                           <a14:useLocalDpi xmlns:a14="http://schemas.microsoft.com/office/drawing/2010/main" val="0"/>
@@ -7761,7 +8778,23 @@
           <w:rFonts w:asciiTheme="majorHAnsi" w:hAnsiTheme="majorHAnsi" w:cstheme="majorHAnsi"/>
           <w:lang w:val="en-US"/>
         </w:rPr>
-        <w:t xml:space="preserve">Khi ta bấm xóa sản phẩm hệ thống sẽ  hỏi chúng có chắc chắn xóa không </w:t>
+        <w:t xml:space="preserve">Khi ta bấm xóa sản phẩm hệ thống </w:t>
+      </w:r>
+      <w:proofErr w:type="gramStart"/>
+      <w:r>
+        <w:rPr>
+          <w:rFonts w:asciiTheme="majorHAnsi" w:hAnsiTheme="majorHAnsi" w:cstheme="majorHAnsi"/>
+          <w:lang w:val="en-US"/>
+        </w:rPr>
+        <w:t>sẽ  hỏi</w:t>
+      </w:r>
+      <w:proofErr w:type="gramEnd"/>
+      <w:r>
+        <w:rPr>
+          <w:rFonts w:asciiTheme="majorHAnsi" w:hAnsiTheme="majorHAnsi" w:cstheme="majorHAnsi"/>
+          <w:lang w:val="en-US"/>
+        </w:rPr>
+        <w:t xml:space="preserve"> chúng có chắc chắn xóa không </w:t>
       </w:r>
     </w:p>
     <w:p>
@@ -7795,6 +8828,7 @@
           <w:noProof/>
           <w:lang w:val="en-US"/>
         </w:rPr>
+        <w:lastRenderedPageBreak/>
         <w:drawing>
           <wp:inline distT="0" distB="0" distL="0" distR="0" wp14:anchorId="26D98A5F" wp14:editId="74DEF1C5">
             <wp:extent cx="6119495" cy="2412365"/>
@@ -7811,7 +8845,7 @@
                     <pic:cNvPicPr/>
                   </pic:nvPicPr>
                   <pic:blipFill>
-                    <a:blip r:embed="rId29">
+                    <a:blip r:embed="rId30">
                       <a:extLst>
                         <a:ext uri="{28A0092B-C50C-407E-A947-70E740481C1C}">
                           <a14:useLocalDpi xmlns:a14="http://schemas.microsoft.com/office/drawing/2010/main" val="0"/>
@@ -7858,7 +8892,8 @@
           <w:lang w:val="en-US"/>
         </w:rPr>
       </w:pPr>
-      <w:bookmarkStart w:id="18" w:name="_Toc41314519"/>
+      <w:bookmarkStart w:id="17" w:name="_Toc41314519"/>
+      <w:proofErr w:type="gramStart"/>
       <w:r>
         <w:rPr>
           <w:rFonts w:ascii="Times New Roman" w:hAnsi="Times New Roman" w:cs="Times New Roman"/>
@@ -7879,21 +8914,255 @@
           <w:szCs w:val="28"/>
           <w:lang w:val="en-US"/>
         </w:rPr>
-        <w:t>Phát triển trang web: Phát triển giao diện mới, tích hợp thêm các chức năng mới</w:t>
-      </w:r>
+        <w:t>Hướng</w:t>
+      </w:r>
+      <w:proofErr w:type="gramEnd"/>
+      <w:r>
+        <w:rPr>
+          <w:rFonts w:ascii="Times New Roman" w:hAnsi="Times New Roman" w:cs="Times New Roman"/>
+          <w:b/>
+          <w:color w:val="000000" w:themeColor="text1"/>
+          <w:sz w:val="28"/>
+          <w:szCs w:val="28"/>
+          <w:lang w:val="en-US"/>
+        </w:rPr>
+        <w:t xml:space="preserve"> p</w:t>
+      </w:r>
+      <w:r>
+        <w:rPr>
+          <w:rFonts w:ascii="Times New Roman" w:hAnsi="Times New Roman" w:cs="Times New Roman"/>
+          <w:b/>
+          <w:color w:val="000000" w:themeColor="text1"/>
+          <w:sz w:val="28"/>
+          <w:szCs w:val="28"/>
+          <w:lang w:val="en-US"/>
+        </w:rPr>
+        <w:t>hát triển trang web: Phát triển giao diện mới, tích hợp thêm các chức năng mới</w:t>
+      </w:r>
+      <w:bookmarkEnd w:id="17"/>
+      <w:r>
+        <w:rPr>
+          <w:rFonts w:ascii="Times New Roman" w:hAnsi="Times New Roman" w:cs="Times New Roman"/>
+          <w:b/>
+          <w:color w:val="000000" w:themeColor="text1"/>
+          <w:sz w:val="28"/>
+          <w:szCs w:val="28"/>
+          <w:lang w:val="en-US"/>
+        </w:rPr>
+        <w:t>.</w:t>
+      </w:r>
+    </w:p>
+    <w:p>
+      <w:pPr>
+        <w:rPr>
+          <w:rFonts w:ascii="Times New Roman" w:hAnsi="Times New Roman" w:cs="Times New Roman"/>
+          <w:sz w:val="26"/>
+          <w:szCs w:val="26"/>
+          <w:lang w:val="en-US"/>
+        </w:rPr>
+      </w:pPr>
+      <w:r>
+        <w:rPr>
+          <w:rFonts w:ascii="Times New Roman" w:hAnsi="Times New Roman" w:cs="Times New Roman"/>
+          <w:b/>
+          <w:sz w:val="26"/>
+          <w:szCs w:val="26"/>
+          <w:lang w:val="en-US"/>
+        </w:rPr>
+        <w:t>* Phát triển giao diện:</w:t>
+      </w:r>
+      <w:r>
+        <w:rPr>
+          <w:rFonts w:ascii="Times New Roman" w:hAnsi="Times New Roman" w:cs="Times New Roman"/>
+          <w:sz w:val="26"/>
+          <w:szCs w:val="26"/>
+          <w:lang w:val="en-US"/>
+        </w:rPr>
+        <w:t xml:space="preserve"> Ta có 2 cách để phát triển giao diện mới, đó là dùng các Themes được phát triển sẵn trên mạng, hoặc ta có thể tự thiết kế lại giao </w:t>
+      </w:r>
+      <w:proofErr w:type="gramStart"/>
+      <w:r>
+        <w:rPr>
+          <w:rFonts w:ascii="Times New Roman" w:hAnsi="Times New Roman" w:cs="Times New Roman"/>
+          <w:sz w:val="26"/>
+          <w:szCs w:val="26"/>
+          <w:lang w:val="en-US"/>
+        </w:rPr>
+        <w:t>diện(</w:t>
+      </w:r>
+      <w:proofErr w:type="gramEnd"/>
+      <w:r>
+        <w:rPr>
+          <w:rFonts w:ascii="Times New Roman" w:hAnsi="Times New Roman" w:cs="Times New Roman"/>
+          <w:sz w:val="26"/>
+          <w:szCs w:val="26"/>
+          <w:lang w:val="en-US"/>
+        </w:rPr>
+        <w:t xml:space="preserve"> sử dụng PHP)</w:t>
+      </w:r>
+    </w:p>
+    <w:p>
+      <w:pPr>
+        <w:rPr>
+          <w:rFonts w:ascii="Times New Roman" w:hAnsi="Times New Roman" w:cs="Times New Roman"/>
+          <w:b/>
+          <w:sz w:val="26"/>
+          <w:szCs w:val="26"/>
+          <w:lang w:val="en-US"/>
+        </w:rPr>
+      </w:pPr>
+      <w:r>
+        <w:rPr>
+          <w:rFonts w:ascii="Times New Roman" w:hAnsi="Times New Roman" w:cs="Times New Roman"/>
+          <w:b/>
+          <w:sz w:val="26"/>
+          <w:szCs w:val="26"/>
+          <w:lang w:val="en-US"/>
+        </w:rPr>
+        <w:t>*Tích hợp thêm các chức năng mới:</w:t>
+      </w:r>
+    </w:p>
+    <w:p>
+      <w:pPr>
+        <w:rPr>
+          <w:rFonts w:asciiTheme="majorHAnsi" w:hAnsiTheme="majorHAnsi" w:cstheme="majorHAnsi"/>
+          <w:sz w:val="26"/>
+          <w:szCs w:val="26"/>
+          <w:lang w:val="en-US"/>
+        </w:rPr>
+      </w:pPr>
+      <w:r>
+        <w:rPr>
+          <w:rFonts w:asciiTheme="majorHAnsi" w:hAnsiTheme="majorHAnsi" w:cstheme="majorHAnsi"/>
+          <w:sz w:val="26"/>
+          <w:szCs w:val="26"/>
+          <w:lang w:val="en-US"/>
+        </w:rPr>
+        <w:t>- SEO cho trang web:</w:t>
+      </w:r>
+    </w:p>
+    <w:p>
+      <w:pPr>
+        <w:ind w:left="720"/>
+        <w:rPr>
+          <w:rFonts w:asciiTheme="majorHAnsi" w:hAnsiTheme="majorHAnsi" w:cstheme="majorHAnsi"/>
+          <w:sz w:val="26"/>
+          <w:szCs w:val="26"/>
+          <w:lang w:val="en-US"/>
+        </w:rPr>
+      </w:pPr>
+      <w:r>
+        <w:rPr>
+          <w:rFonts w:asciiTheme="majorHAnsi" w:hAnsiTheme="majorHAnsi" w:cstheme="majorHAnsi"/>
+          <w:sz w:val="26"/>
+          <w:szCs w:val="26"/>
+          <w:lang w:val="en-US"/>
+        </w:rPr>
+        <w:t xml:space="preserve">+ Tối ưu các trang sản phẩm: Đặt các thẻ Meta Title, </w:t>
+      </w:r>
+      <w:r>
+        <w:rPr>
+          <w:rFonts w:asciiTheme="majorHAnsi" w:hAnsiTheme="majorHAnsi" w:cstheme="majorHAnsi"/>
+          <w:sz w:val="26"/>
+          <w:szCs w:val="26"/>
+          <w:lang w:val="en-US"/>
+        </w:rPr>
+        <w:t>Meta Description và Meta keywords</w:t>
+      </w:r>
+      <w:r>
+        <w:rPr>
+          <w:rFonts w:asciiTheme="majorHAnsi" w:hAnsiTheme="majorHAnsi" w:cstheme="majorHAnsi"/>
+          <w:sz w:val="26"/>
+          <w:szCs w:val="26"/>
+          <w:lang w:val="en-US"/>
+        </w:rPr>
+        <w:t xml:space="preserve"> một cách ngắn gọn, phù hợp với sản phẩm.</w:t>
+      </w:r>
+    </w:p>
+    <w:p>
+      <w:pPr>
+        <w:ind w:left="720"/>
+        <w:rPr>
+          <w:rFonts w:asciiTheme="majorHAnsi" w:hAnsiTheme="majorHAnsi" w:cstheme="majorHAnsi"/>
+          <w:sz w:val="26"/>
+          <w:szCs w:val="26"/>
+          <w:lang w:val="en-US"/>
+        </w:rPr>
+      </w:pPr>
+      <w:r>
+        <w:rPr>
+          <w:rFonts w:asciiTheme="majorHAnsi" w:hAnsiTheme="majorHAnsi" w:cstheme="majorHAnsi"/>
+          <w:sz w:val="26"/>
+          <w:szCs w:val="26"/>
+          <w:lang w:val="en-US"/>
+        </w:rPr>
+        <w:t xml:space="preserve">+ Tối ưu hóa cấu trúc URL: </w:t>
+      </w:r>
+      <w:r>
+        <w:rPr>
+          <w:rFonts w:asciiTheme="majorHAnsi" w:hAnsiTheme="majorHAnsi" w:cstheme="majorHAnsi"/>
+          <w:sz w:val="26"/>
+          <w:szCs w:val="26"/>
+          <w:lang w:val="en-US"/>
+        </w:rPr>
+        <w:t xml:space="preserve">Cấu trúc </w:t>
+      </w:r>
+      <w:proofErr w:type="gramStart"/>
+      <w:r>
+        <w:rPr>
+          <w:rFonts w:asciiTheme="majorHAnsi" w:hAnsiTheme="majorHAnsi" w:cstheme="majorHAnsi"/>
+          <w:sz w:val="26"/>
+          <w:szCs w:val="26"/>
+          <w:lang w:val="en-US"/>
+        </w:rPr>
+        <w:t>url</w:t>
+      </w:r>
+      <w:proofErr w:type="gramEnd"/>
+      <w:r>
+        <w:rPr>
+          <w:rFonts w:asciiTheme="majorHAnsi" w:hAnsiTheme="majorHAnsi" w:cstheme="majorHAnsi"/>
+          <w:sz w:val="26"/>
+          <w:szCs w:val="26"/>
+          <w:lang w:val="en-US"/>
+        </w:rPr>
+        <w:t xml:space="preserve"> mặc định của OpenCart khá là xấu, ta có thể sửa lại cho ngắn gọn và dễ hiểu hơn.</w:t>
+      </w:r>
+    </w:p>
+    <w:p>
+      <w:pPr>
+        <w:ind w:left="720"/>
+        <w:rPr>
+          <w:rFonts w:asciiTheme="majorHAnsi" w:hAnsiTheme="majorHAnsi" w:cstheme="majorHAnsi"/>
+          <w:sz w:val="26"/>
+          <w:szCs w:val="26"/>
+          <w:lang w:val="en-US"/>
+        </w:rPr>
+      </w:pPr>
+      <w:r>
+        <w:rPr>
+          <w:rFonts w:asciiTheme="majorHAnsi" w:hAnsiTheme="majorHAnsi" w:cstheme="majorHAnsi"/>
+          <w:sz w:val="26"/>
+          <w:szCs w:val="26"/>
+          <w:lang w:val="en-US"/>
+        </w:rPr>
+        <w:t>+ Thúc đẩy, quảng cáo trang web qua các mạng xã hội như Facebook, Instagram, Youtube</w:t>
+      </w:r>
+      <w:proofErr w:type="gramStart"/>
+      <w:r>
+        <w:rPr>
+          <w:rFonts w:asciiTheme="majorHAnsi" w:hAnsiTheme="majorHAnsi" w:cstheme="majorHAnsi"/>
+          <w:sz w:val="26"/>
+          <w:szCs w:val="26"/>
+          <w:lang w:val="en-US"/>
+        </w:rPr>
+        <w:t>,…</w:t>
+      </w:r>
+      <w:bookmarkStart w:id="18" w:name="_GoBack"/>
       <w:bookmarkEnd w:id="18"/>
-    </w:p>
-    <w:p>
-      <w:pPr>
-        <w:rPr>
-          <w:rFonts w:asciiTheme="majorHAnsi" w:hAnsiTheme="majorHAnsi" w:cstheme="majorHAnsi"/>
-          <w:b/>
-          <w:lang w:val="en-US"/>
-        </w:rPr>
-      </w:pPr>
+      <w:proofErr w:type="gramEnd"/>
     </w:p>
     <w:sectPr>
-      <w:footerReference w:type="default" r:id="rId30"/>
+      <w:footerReference w:type="default" r:id="rId31"/>
       <w:pgSz w:w="11906" w:h="16838"/>
       <w:pgMar w:top="284" w:right="851" w:bottom="567" w:left="1418" w:header="0" w:footer="0" w:gutter="0"/>
       <w:pgNumType w:start="1"/>
@@ -7906,7 +9175,7 @@
 </file>
 
 <file path=word/endnotes.xml><?xml version="1.0" encoding="utf-8"?>
-<w:endnotes xmlns:wpc="http://schemas.microsoft.com/office/word/2010/wordprocessingCanvas" xmlns:cx="http://schemas.microsoft.com/office/drawing/2014/chartex" xmlns:mc="http://schemas.openxmlformats.org/markup-compatibility/2006" xmlns:o="urn:schemas-microsoft-com:office:office" xmlns:r="http://schemas.openxmlformats.org/officeDocument/2006/relationships" xmlns:m="http://schemas.openxmlformats.org/officeDocument/2006/math" xmlns:v="urn:schemas-microsoft-com:vml" xmlns:wp14="http://schemas.microsoft.com/office/word/2010/wordprocessingDrawing" xmlns:wp="http://schemas.openxmlformats.org/drawingml/2006/wordprocessingDrawing" xmlns:w10="urn:schemas-microsoft-com:office:word" xmlns:w="http://schemas.openxmlformats.org/wordprocessingml/2006/main" xmlns:w14="http://schemas.microsoft.com/office/word/2010/wordml" xmlns:w15="http://schemas.microsoft.com/office/word/2012/wordml" xmlns:w16se="http://schemas.microsoft.com/office/word/2015/wordml/symex" xmlns:wpg="http://schemas.microsoft.com/office/word/2010/wordprocessingGroup" xmlns:wpi="http://schemas.microsoft.com/office/word/2010/wordprocessingInk" xmlns:wne="http://schemas.microsoft.com/office/word/2006/wordml" xmlns:wps="http://schemas.microsoft.com/office/word/2010/wordprocessingShape" mc:Ignorable="w14 w15 w16se wp14">
+<w:endnotes xmlns:wpc="http://schemas.microsoft.com/office/word/2010/wordprocessingCanvas" xmlns:mc="http://schemas.openxmlformats.org/markup-compatibility/2006" xmlns:o="urn:schemas-microsoft-com:office:office" xmlns:r="http://schemas.openxmlformats.org/officeDocument/2006/relationships" xmlns:m="http://schemas.openxmlformats.org/officeDocument/2006/math" xmlns:v="urn:schemas-microsoft-com:vml" xmlns:wp14="http://schemas.microsoft.com/office/word/2010/wordprocessingDrawing" xmlns:wp="http://schemas.openxmlformats.org/drawingml/2006/wordprocessingDrawing" xmlns:w10="urn:schemas-microsoft-com:office:word" xmlns:w="http://schemas.openxmlformats.org/wordprocessingml/2006/main" xmlns:w14="http://schemas.microsoft.com/office/word/2010/wordml" xmlns:wpg="http://schemas.microsoft.com/office/word/2010/wordprocessingGroup" xmlns:wpi="http://schemas.microsoft.com/office/word/2010/wordprocessingInk" xmlns:wne="http://schemas.microsoft.com/office/word/2006/wordml" xmlns:wps="http://schemas.microsoft.com/office/word/2010/wordprocessingShape" mc:Ignorable="w14 wp14">
   <w:endnote w:type="separator" w:id="-1">
     <w:p>
       <w:pPr>
@@ -7931,7 +9200,7 @@
 </file>
 
 <file path=word/footer1.xml><?xml version="1.0" encoding="utf-8"?>
-<w:ftr xmlns:wpc="http://schemas.microsoft.com/office/word/2010/wordprocessingCanvas" xmlns:cx="http://schemas.microsoft.com/office/drawing/2014/chartex" xmlns:mc="http://schemas.openxmlformats.org/markup-compatibility/2006" xmlns:o="urn:schemas-microsoft-com:office:office" xmlns:r="http://schemas.openxmlformats.org/officeDocument/2006/relationships" xmlns:m="http://schemas.openxmlformats.org/officeDocument/2006/math" xmlns:v="urn:schemas-microsoft-com:vml" xmlns:wp14="http://schemas.microsoft.com/office/word/2010/wordprocessingDrawing" xmlns:wp="http://schemas.openxmlformats.org/drawingml/2006/wordprocessingDrawing" xmlns:w10="urn:schemas-microsoft-com:office:word" xmlns:w="http://schemas.openxmlformats.org/wordprocessingml/2006/main" xmlns:w14="http://schemas.microsoft.com/office/word/2010/wordml" xmlns:w15="http://schemas.microsoft.com/office/word/2012/wordml" xmlns:w16se="http://schemas.microsoft.com/office/word/2015/wordml/symex" xmlns:wpg="http://schemas.microsoft.com/office/word/2010/wordprocessingGroup" xmlns:wpi="http://schemas.microsoft.com/office/word/2010/wordprocessingInk" xmlns:wne="http://schemas.microsoft.com/office/word/2006/wordml" xmlns:wps="http://schemas.microsoft.com/office/word/2010/wordprocessingShape" mc:Ignorable="w14 w15 w16se wp14">
+<w:ftr xmlns:wpc="http://schemas.microsoft.com/office/word/2010/wordprocessingCanvas" xmlns:mc="http://schemas.openxmlformats.org/markup-compatibility/2006" xmlns:o="urn:schemas-microsoft-com:office:office" xmlns:r="http://schemas.openxmlformats.org/officeDocument/2006/relationships" xmlns:m="http://schemas.openxmlformats.org/officeDocument/2006/math" xmlns:v="urn:schemas-microsoft-com:vml" xmlns:wp14="http://schemas.microsoft.com/office/word/2010/wordprocessingDrawing" xmlns:wp="http://schemas.openxmlformats.org/drawingml/2006/wordprocessingDrawing" xmlns:w10="urn:schemas-microsoft-com:office:word" xmlns:w="http://schemas.openxmlformats.org/wordprocessingml/2006/main" xmlns:w14="http://schemas.microsoft.com/office/word/2010/wordml" xmlns:wpg="http://schemas.microsoft.com/office/word/2010/wordprocessingGroup" xmlns:wpi="http://schemas.microsoft.com/office/word/2010/wordprocessingInk" xmlns:wne="http://schemas.microsoft.com/office/word/2006/wordml" xmlns:wps="http://schemas.microsoft.com/office/word/2010/wordprocessingShape" mc:Ignorable="w14 wp14">
   <w:p>
     <w:pPr>
       <w:pStyle w:val="Footer"/>
@@ -7950,7 +9219,7 @@
 </file>
 
 <file path=word/footer2.xml><?xml version="1.0" encoding="utf-8"?>
-<w:ftr xmlns:wpc="http://schemas.microsoft.com/office/word/2010/wordprocessingCanvas" xmlns:cx="http://schemas.microsoft.com/office/drawing/2014/chartex" xmlns:mc="http://schemas.openxmlformats.org/markup-compatibility/2006" xmlns:o="urn:schemas-microsoft-com:office:office" xmlns:r="http://schemas.openxmlformats.org/officeDocument/2006/relationships" xmlns:m="http://schemas.openxmlformats.org/officeDocument/2006/math" xmlns:v="urn:schemas-microsoft-com:vml" xmlns:wp14="http://schemas.microsoft.com/office/word/2010/wordprocessingDrawing" xmlns:wp="http://schemas.openxmlformats.org/drawingml/2006/wordprocessingDrawing" xmlns:w10="urn:schemas-microsoft-com:office:word" xmlns:w="http://schemas.openxmlformats.org/wordprocessingml/2006/main" xmlns:w14="http://schemas.microsoft.com/office/word/2010/wordml" xmlns:w15="http://schemas.microsoft.com/office/word/2012/wordml" xmlns:w16se="http://schemas.microsoft.com/office/word/2015/wordml/symex" xmlns:wpg="http://schemas.microsoft.com/office/word/2010/wordprocessingGroup" xmlns:wpi="http://schemas.microsoft.com/office/word/2010/wordprocessingInk" xmlns:wne="http://schemas.microsoft.com/office/word/2006/wordml" xmlns:wps="http://schemas.microsoft.com/office/word/2010/wordprocessingShape" mc:Ignorable="w14 w15 w16se wp14">
+<w:ftr xmlns:wpc="http://schemas.microsoft.com/office/word/2010/wordprocessingCanvas" xmlns:mc="http://schemas.openxmlformats.org/markup-compatibility/2006" xmlns:o="urn:schemas-microsoft-com:office:office" xmlns:r="http://schemas.openxmlformats.org/officeDocument/2006/relationships" xmlns:m="http://schemas.openxmlformats.org/officeDocument/2006/math" xmlns:v="urn:schemas-microsoft-com:vml" xmlns:wp14="http://schemas.microsoft.com/office/word/2010/wordprocessingDrawing" xmlns:wp="http://schemas.openxmlformats.org/drawingml/2006/wordprocessingDrawing" xmlns:w10="urn:schemas-microsoft-com:office:word" xmlns:w="http://schemas.openxmlformats.org/wordprocessingml/2006/main" xmlns:w14="http://schemas.microsoft.com/office/word/2010/wordml" xmlns:wpg="http://schemas.microsoft.com/office/word/2010/wordprocessingGroup" xmlns:wpi="http://schemas.microsoft.com/office/word/2010/wordprocessingInk" xmlns:wne="http://schemas.microsoft.com/office/word/2006/wordml" xmlns:wps="http://schemas.microsoft.com/office/word/2010/wordprocessingShape" mc:Ignorable="w14 wp14">
   <w:p>
     <w:pPr>
       <w:pStyle w:val="Footer"/>
@@ -7988,7 +9257,7 @@
         <w:noProof/>
         <w:color w:val="4F81BD" w:themeColor="accent1"/>
       </w:rPr>
-      <w:t>15</w:t>
+      <w:t>16</w:t>
     </w:r>
     <w:r>
       <w:rPr>
@@ -8025,7 +9294,7 @@
         <w:noProof/>
         <w:color w:val="4F81BD" w:themeColor="accent1"/>
       </w:rPr>
-      <w:t>16</w:t>
+      <w:t>17</w:t>
     </w:r>
     <w:r>
       <w:rPr>
@@ -8043,7 +9312,7 @@
 </file>
 
 <file path=word/footnotes.xml><?xml version="1.0" encoding="utf-8"?>
-<w:footnotes xmlns:wpc="http://schemas.microsoft.com/office/word/2010/wordprocessingCanvas" xmlns:cx="http://schemas.microsoft.com/office/drawing/2014/chartex" xmlns:mc="http://schemas.openxmlformats.org/markup-compatibility/2006" xmlns:o="urn:schemas-microsoft-com:office:office" xmlns:r="http://schemas.openxmlformats.org/officeDocument/2006/relationships" xmlns:m="http://schemas.openxmlformats.org/officeDocument/2006/math" xmlns:v="urn:schemas-microsoft-com:vml" xmlns:wp14="http://schemas.microsoft.com/office/word/2010/wordprocessingDrawing" xmlns:wp="http://schemas.openxmlformats.org/drawingml/2006/wordprocessingDrawing" xmlns:w10="urn:schemas-microsoft-com:office:word" xmlns:w="http://schemas.openxmlformats.org/wordprocessingml/2006/main" xmlns:w14="http://schemas.microsoft.com/office/word/2010/wordml" xmlns:w15="http://schemas.microsoft.com/office/word/2012/wordml" xmlns:w16se="http://schemas.microsoft.com/office/word/2015/wordml/symex" xmlns:wpg="http://schemas.microsoft.com/office/word/2010/wordprocessingGroup" xmlns:wpi="http://schemas.microsoft.com/office/word/2010/wordprocessingInk" xmlns:wne="http://schemas.microsoft.com/office/word/2006/wordml" xmlns:wps="http://schemas.microsoft.com/office/word/2010/wordprocessingShape" mc:Ignorable="w14 w15 w16se wp14">
+<w:footnotes xmlns:wpc="http://schemas.microsoft.com/office/word/2010/wordprocessingCanvas" xmlns:mc="http://schemas.openxmlformats.org/markup-compatibility/2006" xmlns:o="urn:schemas-microsoft-com:office:office" xmlns:r="http://schemas.openxmlformats.org/officeDocument/2006/relationships" xmlns:m="http://schemas.openxmlformats.org/officeDocument/2006/math" xmlns:v="urn:schemas-microsoft-com:vml" xmlns:wp14="http://schemas.microsoft.com/office/word/2010/wordprocessingDrawing" xmlns:wp="http://schemas.openxmlformats.org/drawingml/2006/wordprocessingDrawing" xmlns:w10="urn:schemas-microsoft-com:office:word" xmlns:w="http://schemas.openxmlformats.org/wordprocessingml/2006/main" xmlns:w14="http://schemas.microsoft.com/office/word/2010/wordml" xmlns:wpg="http://schemas.microsoft.com/office/word/2010/wordprocessingGroup" xmlns:wpi="http://schemas.microsoft.com/office/word/2010/wordprocessingInk" xmlns:wne="http://schemas.microsoft.com/office/word/2006/wordml" xmlns:wps="http://schemas.microsoft.com/office/word/2010/wordprocessingShape" mc:Ignorable="w14 wp14">
   <w:footnote w:type="separator" w:id="-1">
     <w:p>
       <w:pPr>
@@ -8068,8 +9337,8 @@
 </file>
 
 <file path=word/numbering.xml><?xml version="1.0" encoding="utf-8"?>
-<w:numbering xmlns:wpc="http://schemas.microsoft.com/office/word/2010/wordprocessingCanvas" xmlns:cx="http://schemas.microsoft.com/office/drawing/2014/chartex" xmlns:mc="http://schemas.openxmlformats.org/markup-compatibility/2006" xmlns:o="urn:schemas-microsoft-com:office:office" xmlns:r="http://schemas.openxmlformats.org/officeDocument/2006/relationships" xmlns:m="http://schemas.openxmlformats.org/officeDocument/2006/math" xmlns:v="urn:schemas-microsoft-com:vml" xmlns:wp14="http://schemas.microsoft.com/office/word/2010/wordprocessingDrawing" xmlns:wp="http://schemas.openxmlformats.org/drawingml/2006/wordprocessingDrawing" xmlns:w10="urn:schemas-microsoft-com:office:word" xmlns:w="http://schemas.openxmlformats.org/wordprocessingml/2006/main" xmlns:w14="http://schemas.microsoft.com/office/word/2010/wordml" xmlns:w15="http://schemas.microsoft.com/office/word/2012/wordml" xmlns:w16se="http://schemas.microsoft.com/office/word/2015/wordml/symex" xmlns:wpg="http://schemas.microsoft.com/office/word/2010/wordprocessingGroup" xmlns:wpi="http://schemas.microsoft.com/office/word/2010/wordprocessingInk" xmlns:wne="http://schemas.microsoft.com/office/word/2006/wordml" xmlns:wps="http://schemas.microsoft.com/office/word/2010/wordprocessingShape" mc:Ignorable="w14 w15 w16se wp14">
-  <w:abstractNum w:abstractNumId="0" w15:restartNumberingAfterBreak="0">
+<w:numbering xmlns:wpc="http://schemas.microsoft.com/office/word/2010/wordprocessingCanvas" xmlns:mc="http://schemas.openxmlformats.org/markup-compatibility/2006" xmlns:o="urn:schemas-microsoft-com:office:office" xmlns:r="http://schemas.openxmlformats.org/officeDocument/2006/relationships" xmlns:m="http://schemas.openxmlformats.org/officeDocument/2006/math" xmlns:v="urn:schemas-microsoft-com:vml" xmlns:wp14="http://schemas.microsoft.com/office/word/2010/wordprocessingDrawing" xmlns:wp="http://schemas.openxmlformats.org/drawingml/2006/wordprocessingDrawing" xmlns:w10="urn:schemas-microsoft-com:office:word" xmlns:w="http://schemas.openxmlformats.org/wordprocessingml/2006/main" xmlns:w14="http://schemas.microsoft.com/office/word/2010/wordml" xmlns:wpg="http://schemas.microsoft.com/office/word/2010/wordprocessingGroup" xmlns:wpi="http://schemas.microsoft.com/office/word/2010/wordprocessingInk" xmlns:wne="http://schemas.microsoft.com/office/word/2006/wordml" xmlns:wps="http://schemas.microsoft.com/office/word/2010/wordprocessingShape" mc:Ignorable="w14 wp14">
+  <w:abstractNum w:abstractNumId="0">
     <w:nsid w:val="0C194343"/>
     <w:multiLevelType w:val="hybridMultilevel"/>
     <w:tmpl w:val="CBD89D30"/>
@@ -8181,7 +9450,7 @@
       </w:rPr>
     </w:lvl>
   </w:abstractNum>
-  <w:abstractNum w:abstractNumId="1" w15:restartNumberingAfterBreak="0">
+  <w:abstractNum w:abstractNumId="1">
     <w:nsid w:val="0DE35E8F"/>
     <w:multiLevelType w:val="hybridMultilevel"/>
     <w:tmpl w:val="F3E64B0E"/>
@@ -8267,7 +9536,7 @@
       </w:pPr>
     </w:lvl>
   </w:abstractNum>
-  <w:abstractNum w:abstractNumId="2" w15:restartNumberingAfterBreak="0">
+  <w:abstractNum w:abstractNumId="2">
     <w:nsid w:val="16307426"/>
     <w:multiLevelType w:val="multilevel"/>
     <w:tmpl w:val="EEC6AA2E"/>
@@ -8383,7 +9652,7 @@
       </w:rPr>
     </w:lvl>
   </w:abstractNum>
-  <w:abstractNum w:abstractNumId="3" w15:restartNumberingAfterBreak="0">
+  <w:abstractNum w:abstractNumId="3">
     <w:nsid w:val="20686D71"/>
     <w:multiLevelType w:val="hybridMultilevel"/>
     <w:tmpl w:val="8960CCB4"/>
@@ -8495,7 +9764,7 @@
       </w:rPr>
     </w:lvl>
   </w:abstractNum>
-  <w:abstractNum w:abstractNumId="4" w15:restartNumberingAfterBreak="0">
+  <w:abstractNum w:abstractNumId="4">
     <w:nsid w:val="243E053B"/>
     <w:multiLevelType w:val="hybridMultilevel"/>
     <w:tmpl w:val="60121B70"/>
@@ -8608,7 +9877,7 @@
       </w:rPr>
     </w:lvl>
   </w:abstractNum>
-  <w:abstractNum w:abstractNumId="5" w15:restartNumberingAfterBreak="0">
+  <w:abstractNum w:abstractNumId="5">
     <w:nsid w:val="285A4A90"/>
     <w:multiLevelType w:val="hybridMultilevel"/>
     <w:tmpl w:val="A7CA964C"/>
@@ -8720,7 +9989,7 @@
       </w:rPr>
     </w:lvl>
   </w:abstractNum>
-  <w:abstractNum w:abstractNumId="6" w15:restartNumberingAfterBreak="0">
+  <w:abstractNum w:abstractNumId="6">
     <w:nsid w:val="37AD1C21"/>
     <w:multiLevelType w:val="hybridMultilevel"/>
     <w:tmpl w:val="ACB651F8"/>
@@ -8832,7 +10101,7 @@
       </w:rPr>
     </w:lvl>
   </w:abstractNum>
-  <w:abstractNum w:abstractNumId="7" w15:restartNumberingAfterBreak="0">
+  <w:abstractNum w:abstractNumId="7">
     <w:nsid w:val="41651101"/>
     <w:multiLevelType w:val="hybridMultilevel"/>
     <w:tmpl w:val="341C93D6"/>
@@ -8929,7 +10198,7 @@
       </w:pPr>
     </w:lvl>
   </w:abstractNum>
-  <w:abstractNum w:abstractNumId="8" w15:restartNumberingAfterBreak="0">
+  <w:abstractNum w:abstractNumId="8">
     <w:nsid w:val="5EAB15D5"/>
     <w:multiLevelType w:val="multilevel"/>
     <w:tmpl w:val="5FBAD926"/>
@@ -9051,7 +10320,7 @@
       </w:pPr>
     </w:lvl>
   </w:abstractNum>
-  <w:abstractNum w:abstractNumId="9" w15:restartNumberingAfterBreak="0">
+  <w:abstractNum w:abstractNumId="9">
     <w:nsid w:val="670E5FF1"/>
     <w:multiLevelType w:val="hybridMultilevel"/>
     <w:tmpl w:val="4CA48AB4"/>
@@ -9140,7 +10409,7 @@
       </w:pPr>
     </w:lvl>
   </w:abstractNum>
-  <w:abstractNum w:abstractNumId="10" w15:restartNumberingAfterBreak="0">
+  <w:abstractNum w:abstractNumId="10">
     <w:nsid w:val="7CBD21B7"/>
     <w:multiLevelType w:val="hybridMultilevel"/>
     <w:tmpl w:val="2EF25088"/>
@@ -9290,7 +10559,7 @@
 </file>
 
 <file path=word/styles.xml><?xml version="1.0" encoding="utf-8"?>
-<w:styles xmlns:mc="http://schemas.openxmlformats.org/markup-compatibility/2006" xmlns:r="http://schemas.openxmlformats.org/officeDocument/2006/relationships" xmlns:w="http://schemas.openxmlformats.org/wordprocessingml/2006/main" xmlns:w14="http://schemas.microsoft.com/office/word/2010/wordml" xmlns:w15="http://schemas.microsoft.com/office/word/2012/wordml" xmlns:w16se="http://schemas.microsoft.com/office/word/2015/wordml/symex" mc:Ignorable="w14 w15 w16se">
+<w:styles xmlns:mc="http://schemas.openxmlformats.org/markup-compatibility/2006" xmlns:r="http://schemas.openxmlformats.org/officeDocument/2006/relationships" xmlns:w="http://schemas.openxmlformats.org/wordprocessingml/2006/main" xmlns:w14="http://schemas.microsoft.com/office/word/2010/wordml" mc:Ignorable="w14">
   <w:docDefaults>
     <w:rPrDefault>
       <w:rPr>
@@ -9302,378 +10571,144 @@
     </w:rPrDefault>
     <w:pPrDefault/>
   </w:docDefaults>
-  <w:latentStyles w:defLockedState="0" w:defUIPriority="99" w:defSemiHidden="0" w:defUnhideWhenUsed="0" w:defQFormat="0" w:count="371">
-    <w:lsdException w:name="Normal" w:uiPriority="0" w:qFormat="1"/>
-    <w:lsdException w:name="heading 1" w:uiPriority="9" w:qFormat="1"/>
-    <w:lsdException w:name="heading 2" w:semiHidden="1" w:uiPriority="9" w:unhideWhenUsed="1" w:qFormat="1"/>
-    <w:lsdException w:name="heading 3" w:semiHidden="1" w:uiPriority="9" w:unhideWhenUsed="1" w:qFormat="1"/>
-    <w:lsdException w:name="heading 4" w:semiHidden="1" w:uiPriority="9" w:unhideWhenUsed="1" w:qFormat="1"/>
-    <w:lsdException w:name="heading 5" w:semiHidden="1" w:uiPriority="9" w:unhideWhenUsed="1" w:qFormat="1"/>
-    <w:lsdException w:name="heading 6" w:semiHidden="1" w:uiPriority="9" w:unhideWhenUsed="1" w:qFormat="1"/>
-    <w:lsdException w:name="heading 7" w:semiHidden="1" w:uiPriority="9" w:unhideWhenUsed="1" w:qFormat="1"/>
-    <w:lsdException w:name="heading 8" w:semiHidden="1" w:uiPriority="9" w:unhideWhenUsed="1" w:qFormat="1"/>
-    <w:lsdException w:name="heading 9" w:semiHidden="1" w:uiPriority="9" w:unhideWhenUsed="1" w:qFormat="1"/>
-    <w:lsdException w:name="index 1" w:semiHidden="1" w:unhideWhenUsed="1"/>
-    <w:lsdException w:name="index 2" w:semiHidden="1" w:unhideWhenUsed="1"/>
-    <w:lsdException w:name="index 3" w:semiHidden="1" w:unhideWhenUsed="1"/>
-    <w:lsdException w:name="index 4" w:semiHidden="1" w:unhideWhenUsed="1"/>
-    <w:lsdException w:name="index 5" w:semiHidden="1" w:unhideWhenUsed="1"/>
-    <w:lsdException w:name="index 6" w:semiHidden="1" w:unhideWhenUsed="1"/>
-    <w:lsdException w:name="index 7" w:semiHidden="1" w:unhideWhenUsed="1"/>
-    <w:lsdException w:name="index 8" w:semiHidden="1" w:unhideWhenUsed="1"/>
-    <w:lsdException w:name="index 9" w:semiHidden="1" w:unhideWhenUsed="1"/>
-    <w:lsdException w:name="toc 1" w:semiHidden="1" w:uiPriority="39" w:unhideWhenUsed="1"/>
-    <w:lsdException w:name="toc 2" w:semiHidden="1" w:uiPriority="39" w:unhideWhenUsed="1"/>
-    <w:lsdException w:name="toc 3" w:semiHidden="1" w:uiPriority="39" w:unhideWhenUsed="1"/>
-    <w:lsdException w:name="toc 4" w:semiHidden="1" w:uiPriority="39" w:unhideWhenUsed="1"/>
-    <w:lsdException w:name="toc 5" w:semiHidden="1" w:uiPriority="39" w:unhideWhenUsed="1"/>
-    <w:lsdException w:name="toc 6" w:semiHidden="1" w:uiPriority="39" w:unhideWhenUsed="1"/>
-    <w:lsdException w:name="toc 7" w:semiHidden="1" w:uiPriority="39" w:unhideWhenUsed="1"/>
-    <w:lsdException w:name="toc 8" w:semiHidden="1" w:uiPriority="39" w:unhideWhenUsed="1"/>
-    <w:lsdException w:name="toc 9" w:semiHidden="1" w:uiPriority="39" w:unhideWhenUsed="1"/>
-    <w:lsdException w:name="Normal Indent" w:semiHidden="1" w:unhideWhenUsed="1"/>
-    <w:lsdException w:name="footnote text" w:semiHidden="1" w:unhideWhenUsed="1"/>
-    <w:lsdException w:name="annotation text" w:semiHidden="1" w:unhideWhenUsed="1"/>
-    <w:lsdException w:name="header" w:semiHidden="1" w:unhideWhenUsed="1"/>
-    <w:lsdException w:name="footer" w:semiHidden="1" w:unhideWhenUsed="1"/>
-    <w:lsdException w:name="index heading" w:semiHidden="1" w:unhideWhenUsed="1"/>
-    <w:lsdException w:name="caption" w:semiHidden="1" w:uiPriority="35" w:unhideWhenUsed="1" w:qFormat="1"/>
-    <w:lsdException w:name="table of figures" w:semiHidden="1" w:unhideWhenUsed="1"/>
-    <w:lsdException w:name="envelope address" w:semiHidden="1" w:unhideWhenUsed="1"/>
-    <w:lsdException w:name="envelope return" w:semiHidden="1" w:unhideWhenUsed="1"/>
-    <w:lsdException w:name="footnote reference" w:semiHidden="1" w:unhideWhenUsed="1"/>
-    <w:lsdException w:name="annotation reference" w:semiHidden="1" w:unhideWhenUsed="1"/>
-    <w:lsdException w:name="line number" w:semiHidden="1" w:unhideWhenUsed="1"/>
-    <w:lsdException w:name="page number" w:semiHidden="1" w:unhideWhenUsed="1"/>
-    <w:lsdException w:name="endnote reference" w:semiHidden="1" w:unhideWhenUsed="1"/>
-    <w:lsdException w:name="endnote text" w:semiHidden="1" w:unhideWhenUsed="1"/>
-    <w:lsdException w:name="table of authorities" w:semiHidden="1" w:unhideWhenUsed="1"/>
-    <w:lsdException w:name="macro" w:semiHidden="1" w:unhideWhenUsed="1"/>
-    <w:lsdException w:name="toa heading" w:semiHidden="1" w:unhideWhenUsed="1"/>
-    <w:lsdException w:name="List" w:semiHidden="1" w:unhideWhenUsed="1"/>
-    <w:lsdException w:name="List Bullet" w:semiHidden="1" w:unhideWhenUsed="1"/>
-    <w:lsdException w:name="List Number" w:semiHidden="1" w:unhideWhenUsed="1"/>
-    <w:lsdException w:name="List 2" w:semiHidden="1" w:unhideWhenUsed="1"/>
-    <w:lsdException w:name="List 3" w:semiHidden="1" w:unhideWhenUsed="1"/>
-    <w:lsdException w:name="List 4" w:semiHidden="1" w:unhideWhenUsed="1"/>
-    <w:lsdException w:name="List 5" w:semiHidden="1" w:unhideWhenUsed="1"/>
-    <w:lsdException w:name="List Bullet 2" w:semiHidden="1" w:unhideWhenUsed="1"/>
-    <w:lsdException w:name="List Bullet 3" w:semiHidden="1" w:unhideWhenUsed="1"/>
-    <w:lsdException w:name="List Bullet 4" w:semiHidden="1" w:unhideWhenUsed="1"/>
-    <w:lsdException w:name="List Bullet 5" w:semiHidden="1" w:unhideWhenUsed="1"/>
-    <w:lsdException w:name="List Number 2" w:semiHidden="1" w:unhideWhenUsed="1"/>
-    <w:lsdException w:name="List Number 3" w:semiHidden="1" w:unhideWhenUsed="1"/>
-    <w:lsdException w:name="List Number 4" w:semiHidden="1" w:unhideWhenUsed="1"/>
-    <w:lsdException w:name="List Number 5" w:semiHidden="1" w:unhideWhenUsed="1"/>
-    <w:lsdException w:name="Title" w:uiPriority="10" w:qFormat="1"/>
-    <w:lsdException w:name="Closing" w:semiHidden="1" w:unhideWhenUsed="1"/>
-    <w:lsdException w:name="Signature" w:semiHidden="1" w:unhideWhenUsed="1"/>
-    <w:lsdException w:name="Default Paragraph Font" w:semiHidden="1" w:uiPriority="1" w:unhideWhenUsed="1"/>
-    <w:lsdException w:name="Body Text" w:semiHidden="1" w:unhideWhenUsed="1"/>
-    <w:lsdException w:name="Body Text Indent" w:semiHidden="1" w:unhideWhenUsed="1"/>
-    <w:lsdException w:name="List Continue" w:semiHidden="1" w:unhideWhenUsed="1"/>
-    <w:lsdException w:name="List Continue 2" w:semiHidden="1" w:unhideWhenUsed="1"/>
-    <w:lsdException w:name="List Continue 3" w:semiHidden="1" w:unhideWhenUsed="1"/>
-    <w:lsdException w:name="List Continue 4" w:semiHidden="1" w:unhideWhenUsed="1"/>
-    <w:lsdException w:name="List Continue 5" w:semiHidden="1" w:unhideWhenUsed="1"/>
-    <w:lsdException w:name="Message Header" w:semiHidden="1" w:unhideWhenUsed="1"/>
-    <w:lsdException w:name="Subtitle" w:uiPriority="11" w:qFormat="1"/>
-    <w:lsdException w:name="Salutation" w:semiHidden="1" w:unhideWhenUsed="1"/>
-    <w:lsdException w:name="Date" w:semiHidden="1" w:unhideWhenUsed="1"/>
-    <w:lsdException w:name="Body Text First Indent" w:semiHidden="1" w:unhideWhenUsed="1"/>
-    <w:lsdException w:name="Body Text First Indent 2" w:semiHidden="1" w:unhideWhenUsed="1"/>
-    <w:lsdException w:name="Note Heading" w:semiHidden="1" w:unhideWhenUsed="1"/>
-    <w:lsdException w:name="Body Text 2" w:semiHidden="1" w:unhideWhenUsed="1"/>
-    <w:lsdException w:name="Body Text 3" w:semiHidden="1" w:unhideWhenUsed="1"/>
-    <w:lsdException w:name="Body Text Indent 2" w:semiHidden="1" w:unhideWhenUsed="1"/>
-    <w:lsdException w:name="Body Text Indent 3" w:semiHidden="1" w:unhideWhenUsed="1"/>
-    <w:lsdException w:name="Block Text" w:semiHidden="1" w:unhideWhenUsed="1"/>
-    <w:lsdException w:name="Hyperlink" w:semiHidden="1" w:unhideWhenUsed="1"/>
-    <w:lsdException w:name="FollowedHyperlink" w:semiHidden="1" w:unhideWhenUsed="1"/>
-    <w:lsdException w:name="Strong" w:uiPriority="22" w:qFormat="1"/>
-    <w:lsdException w:name="Emphasis" w:uiPriority="20" w:qFormat="1"/>
-    <w:lsdException w:name="Document Map" w:semiHidden="1" w:unhideWhenUsed="1"/>
-    <w:lsdException w:name="Plain Text" w:semiHidden="1" w:unhideWhenUsed="1"/>
-    <w:lsdException w:name="E-mail Signature" w:semiHidden="1" w:unhideWhenUsed="1"/>
-    <w:lsdException w:name="HTML Top of Form" w:semiHidden="1" w:unhideWhenUsed="1"/>
-    <w:lsdException w:name="HTML Bottom of Form" w:semiHidden="1" w:unhideWhenUsed="1"/>
-    <w:lsdException w:name="Normal (Web)" w:semiHidden="1" w:unhideWhenUsed="1"/>
-    <w:lsdException w:name="HTML Acronym" w:semiHidden="1" w:unhideWhenUsed="1"/>
-    <w:lsdException w:name="HTML Address" w:semiHidden="1" w:unhideWhenUsed="1"/>
-    <w:lsdException w:name="HTML Cite" w:semiHidden="1" w:unhideWhenUsed="1"/>
-    <w:lsdException w:name="HTML Code" w:semiHidden="1" w:unhideWhenUsed="1"/>
-    <w:lsdException w:name="HTML Definition" w:semiHidden="1" w:unhideWhenUsed="1"/>
-    <w:lsdException w:name="HTML Keyboard" w:semiHidden="1" w:unhideWhenUsed="1"/>
-    <w:lsdException w:name="HTML Preformatted" w:semiHidden="1" w:unhideWhenUsed="1"/>
-    <w:lsdException w:name="HTML Sample" w:semiHidden="1" w:unhideWhenUsed="1"/>
-    <w:lsdException w:name="HTML Typewriter" w:semiHidden="1" w:unhideWhenUsed="1"/>
-    <w:lsdException w:name="HTML Variable" w:semiHidden="1" w:unhideWhenUsed="1"/>
-    <w:lsdException w:name="Normal Table" w:semiHidden="1" w:unhideWhenUsed="1"/>
-    <w:lsdException w:name="annotation subject" w:semiHidden="1" w:unhideWhenUsed="1"/>
-    <w:lsdException w:name="No List" w:semiHidden="1" w:unhideWhenUsed="1"/>
-    <w:lsdException w:name="Outline List 1" w:semiHidden="1" w:unhideWhenUsed="1"/>
-    <w:lsdException w:name="Outline List 2" w:semiHidden="1" w:unhideWhenUsed="1"/>
-    <w:lsdException w:name="Outline List 3" w:semiHidden="1" w:unhideWhenUsed="1"/>
-    <w:lsdException w:name="Table Simple 1" w:semiHidden="1" w:unhideWhenUsed="1"/>
-    <w:lsdException w:name="Table Simple 2" w:semiHidden="1" w:unhideWhenUsed="1"/>
-    <w:lsdException w:name="Table Simple 3" w:semiHidden="1" w:unhideWhenUsed="1"/>
-    <w:lsdException w:name="Table Classic 1" w:semiHidden="1" w:unhideWhenUsed="1"/>
-    <w:lsdException w:name="Table Classic 2" w:semiHidden="1" w:unhideWhenUsed="1"/>
-    <w:lsdException w:name="Table Classic 3" w:semiHidden="1" w:unhideWhenUsed="1"/>
-    <w:lsdException w:name="Table Classic 4" w:semiHidden="1" w:unhideWhenUsed="1"/>
-    <w:lsdException w:name="Table Colorful 1" w:semiHidden="1" w:unhideWhenUsed="1"/>
-    <w:lsdException w:name="Table Colorful 2" w:semiHidden="1" w:unhideWhenUsed="1"/>
-    <w:lsdException w:name="Table Colorful 3" w:semiHidden="1" w:unhideWhenUsed="1"/>
-    <w:lsdException w:name="Table Columns 1" w:semiHidden="1" w:unhideWhenUsed="1"/>
-    <w:lsdException w:name="Table Columns 2" w:semiHidden="1" w:unhideWhenUsed="1"/>
-    <w:lsdException w:name="Table Columns 3" w:semiHidden="1" w:unhideWhenUsed="1"/>
-    <w:lsdException w:name="Table Columns 4" w:semiHidden="1" w:unhideWhenUsed="1"/>
-    <w:lsdException w:name="Table Columns 5" w:semiHidden="1" w:unhideWhenUsed="1"/>
-    <w:lsdException w:name="Table Grid 1" w:semiHidden="1" w:unhideWhenUsed="1"/>
-    <w:lsdException w:name="Table Grid 2" w:semiHidden="1" w:unhideWhenUsed="1"/>
-    <w:lsdException w:name="Table Grid 3" w:semiHidden="1" w:unhideWhenUsed="1"/>
-    <w:lsdException w:name="Table Grid 4" w:semiHidden="1" w:unhideWhenUsed="1"/>
-    <w:lsdException w:name="Table Grid 5" w:semiHidden="1" w:unhideWhenUsed="1"/>
-    <w:lsdException w:name="Table Grid 6" w:semiHidden="1" w:unhideWhenUsed="1"/>
-    <w:lsdException w:name="Table Grid 7" w:semiHidden="1" w:unhideWhenUsed="1"/>
-    <w:lsdException w:name="Table Grid 8" w:semiHidden="1" w:unhideWhenUsed="1"/>
-    <w:lsdException w:name="Table List 1" w:semiHidden="1" w:unhideWhenUsed="1"/>
-    <w:lsdException w:name="Table List 2" w:semiHidden="1" w:unhideWhenUsed="1"/>
-    <w:lsdException w:name="Table List 3" w:semiHidden="1" w:unhideWhenUsed="1"/>
-    <w:lsdException w:name="Table List 4" w:semiHidden="1" w:unhideWhenUsed="1"/>
-    <w:lsdException w:name="Table List 5" w:semiHidden="1" w:unhideWhenUsed="1"/>
-    <w:lsdException w:name="Table List 6" w:semiHidden="1" w:unhideWhenUsed="1"/>
-    <w:lsdException w:name="Table List 7" w:semiHidden="1" w:unhideWhenUsed="1"/>
-    <w:lsdException w:name="Table List 8" w:semiHidden="1" w:unhideWhenUsed="1"/>
-    <w:lsdException w:name="Table 3D effects 1" w:semiHidden="1" w:unhideWhenUsed="1"/>
-    <w:lsdException w:name="Table 3D effects 2" w:semiHidden="1" w:unhideWhenUsed="1"/>
-    <w:lsdException w:name="Table 3D effects 3" w:semiHidden="1" w:unhideWhenUsed="1"/>
-    <w:lsdException w:name="Table Contemporary" w:semiHidden="1" w:unhideWhenUsed="1"/>
-    <w:lsdException w:name="Table Elegant" w:semiHidden="1" w:unhideWhenUsed="1"/>
-    <w:lsdException w:name="Table Professional" w:semiHidden="1" w:unhideWhenUsed="1"/>
-    <w:lsdException w:name="Table Subtle 1" w:semiHidden="1" w:unhideWhenUsed="1"/>
-    <w:lsdException w:name="Table Subtle 2" w:semiHidden="1" w:unhideWhenUsed="1"/>
-    <w:lsdException w:name="Table Web 1" w:semiHidden="1" w:unhideWhenUsed="1"/>
-    <w:lsdException w:name="Table Web 2" w:semiHidden="1" w:unhideWhenUsed="1"/>
-    <w:lsdException w:name="Table Web 3" w:semiHidden="1" w:unhideWhenUsed="1"/>
-    <w:lsdException w:name="Balloon Text" w:semiHidden="1" w:unhideWhenUsed="1"/>
-    <w:lsdException w:name="Table Grid" w:uiPriority="59"/>
-    <w:lsdException w:name="Table Theme" w:semiHidden="1" w:unhideWhenUsed="1"/>
-    <w:lsdException w:name="Placeholder Text" w:semiHidden="1"/>
-    <w:lsdException w:name="No Spacing" w:uiPriority="1" w:qFormat="1"/>
-    <w:lsdException w:name="Light Shading" w:uiPriority="60"/>
-    <w:lsdException w:name="Light List" w:uiPriority="61"/>
-    <w:lsdException w:name="Light Grid" w:uiPriority="62"/>
-    <w:lsdException w:name="Medium Shading 1" w:uiPriority="63"/>
-    <w:lsdException w:name="Medium Shading 2" w:uiPriority="64"/>
-    <w:lsdException w:name="Medium List 1" w:uiPriority="65"/>
-    <w:lsdException w:name="Medium List 2" w:uiPriority="66"/>
-    <w:lsdException w:name="Medium Grid 1" w:uiPriority="67"/>
-    <w:lsdException w:name="Medium Grid 2" w:uiPriority="68"/>
-    <w:lsdException w:name="Medium Grid 3" w:uiPriority="69"/>
-    <w:lsdException w:name="Dark List" w:uiPriority="70"/>
-    <w:lsdException w:name="Colorful Shading" w:uiPriority="71"/>
-    <w:lsdException w:name="Colorful List" w:uiPriority="72"/>
-    <w:lsdException w:name="Colorful Grid" w:uiPriority="73"/>
-    <w:lsdException w:name="Light Shading Accent 1" w:uiPriority="60"/>
-    <w:lsdException w:name="Light List Accent 1" w:uiPriority="61"/>
-    <w:lsdException w:name="Light Grid Accent 1" w:uiPriority="62"/>
-    <w:lsdException w:name="Medium Shading 1 Accent 1" w:uiPriority="63"/>
-    <w:lsdException w:name="Medium Shading 2 Accent 1" w:uiPriority="64"/>
-    <w:lsdException w:name="Medium List 1 Accent 1" w:uiPriority="65"/>
-    <w:lsdException w:name="Revision" w:semiHidden="1"/>
-    <w:lsdException w:name="List Paragraph" w:uiPriority="34" w:qFormat="1"/>
-    <w:lsdException w:name="Quote" w:uiPriority="29" w:qFormat="1"/>
-    <w:lsdException w:name="Intense Quote" w:uiPriority="30" w:qFormat="1"/>
-    <w:lsdException w:name="Medium List 2 Accent 1" w:uiPriority="66"/>
-    <w:lsdException w:name="Medium Grid 1 Accent 1" w:uiPriority="67"/>
-    <w:lsdException w:name="Medium Grid 2 Accent 1" w:uiPriority="68"/>
-    <w:lsdException w:name="Medium Grid 3 Accent 1" w:uiPriority="69"/>
-    <w:lsdException w:name="Dark List Accent 1" w:uiPriority="70"/>
-    <w:lsdException w:name="Colorful Shading Accent 1" w:uiPriority="71"/>
-    <w:lsdException w:name="Colorful List Accent 1" w:uiPriority="72"/>
-    <w:lsdException w:name="Colorful Grid Accent 1" w:uiPriority="73"/>
-    <w:lsdException w:name="Light Shading Accent 2" w:uiPriority="60"/>
-    <w:lsdException w:name="Light List Accent 2" w:uiPriority="61"/>
-    <w:lsdException w:name="Light Grid Accent 2" w:uiPriority="62"/>
-    <w:lsdException w:name="Medium Shading 1 Accent 2" w:uiPriority="63"/>
-    <w:lsdException w:name="Medium Shading 2 Accent 2" w:uiPriority="64"/>
-    <w:lsdException w:name="Medium List 1 Accent 2" w:uiPriority="65"/>
-    <w:lsdException w:name="Medium List 2 Accent 2" w:uiPriority="66"/>
-    <w:lsdException w:name="Medium Grid 1 Accent 2" w:uiPriority="67"/>
-    <w:lsdException w:name="Medium Grid 2 Accent 2" w:uiPriority="68"/>
-    <w:lsdException w:name="Medium Grid 3 Accent 2" w:uiPriority="69"/>
-    <w:lsdException w:name="Dark List Accent 2" w:uiPriority="70"/>
-    <w:lsdException w:name="Colorful Shading Accent 2" w:uiPriority="71"/>
-    <w:lsdException w:name="Colorful List Accent 2" w:uiPriority="72"/>
-    <w:lsdException w:name="Colorful Grid Accent 2" w:uiPriority="73"/>
-    <w:lsdException w:name="Light Shading Accent 3" w:uiPriority="60"/>
-    <w:lsdException w:name="Light List Accent 3" w:uiPriority="61"/>
-    <w:lsdException w:name="Light Grid Accent 3" w:uiPriority="62"/>
-    <w:lsdException w:name="Medium Shading 1 Accent 3" w:uiPriority="63"/>
-    <w:lsdException w:name="Medium Shading 2 Accent 3" w:uiPriority="64"/>
-    <w:lsdException w:name="Medium List 1 Accent 3" w:uiPriority="65"/>
-    <w:lsdException w:name="Medium List 2 Accent 3" w:uiPriority="66"/>
-    <w:lsdException w:name="Medium Grid 1 Accent 3" w:uiPriority="67"/>
-    <w:lsdException w:name="Medium Grid 2 Accent 3" w:uiPriority="68"/>
-    <w:lsdException w:name="Medium Grid 3 Accent 3" w:uiPriority="69"/>
-    <w:lsdException w:name="Dark List Accent 3" w:uiPriority="70"/>
-    <w:lsdException w:name="Colorful Shading Accent 3" w:uiPriority="71"/>
-    <w:lsdException w:name="Colorful List Accent 3" w:uiPriority="72"/>
-    <w:lsdException w:name="Colorful Grid Accent 3" w:uiPriority="73"/>
-    <w:lsdException w:name="Light Shading Accent 4" w:uiPriority="60"/>
-    <w:lsdException w:name="Light List Accent 4" w:uiPriority="61"/>
-    <w:lsdException w:name="Light Grid Accent 4" w:uiPriority="62"/>
-    <w:lsdException w:name="Medium Shading 1 Accent 4" w:uiPriority="63"/>
-    <w:lsdException w:name="Medium Shading 2 Accent 4" w:uiPriority="64"/>
-    <w:lsdException w:name="Medium List 1 Accent 4" w:uiPriority="65"/>
-    <w:lsdException w:name="Medium List 2 Accent 4" w:uiPriority="66"/>
-    <w:lsdException w:name="Medium Grid 1 Accent 4" w:uiPriority="67"/>
-    <w:lsdException w:name="Medium Grid 2 Accent 4" w:uiPriority="68"/>
-    <w:lsdException w:name="Medium Grid 3 Accent 4" w:uiPriority="69"/>
-    <w:lsdException w:name="Dark List Accent 4" w:uiPriority="70"/>
-    <w:lsdException w:name="Colorful Shading Accent 4" w:uiPriority="71"/>
-    <w:lsdException w:name="Colorful List Accent 4" w:uiPriority="72"/>
-    <w:lsdException w:name="Colorful Grid Accent 4" w:uiPriority="73"/>
-    <w:lsdException w:name="Light Shading Accent 5" w:uiPriority="60"/>
-    <w:lsdException w:name="Light List Accent 5" w:uiPriority="61"/>
-    <w:lsdException w:name="Light Grid Accent 5" w:uiPriority="62"/>
-    <w:lsdException w:name="Medium Shading 1 Accent 5" w:uiPriority="63"/>
-    <w:lsdException w:name="Medium Shading 2 Accent 5" w:uiPriority="64"/>
-    <w:lsdException w:name="Medium List 1 Accent 5" w:uiPriority="65"/>
-    <w:lsdException w:name="Medium List 2 Accent 5" w:uiPriority="66"/>
-    <w:lsdException w:name="Medium Grid 1 Accent 5" w:uiPriority="67"/>
-    <w:lsdException w:name="Medium Grid 2 Accent 5" w:uiPriority="68"/>
-    <w:lsdException w:name="Medium Grid 3 Accent 5" w:uiPriority="69"/>
-    <w:lsdException w:name="Dark List Accent 5" w:uiPriority="70"/>
-    <w:lsdException w:name="Colorful Shading Accent 5" w:uiPriority="71"/>
-    <w:lsdException w:name="Colorful List Accent 5" w:uiPriority="72"/>
-    <w:lsdException w:name="Colorful Grid Accent 5" w:uiPriority="73"/>
-    <w:lsdException w:name="Light Shading Accent 6" w:uiPriority="60"/>
-    <w:lsdException w:name="Light List Accent 6" w:uiPriority="61"/>
-    <w:lsdException w:name="Light Grid Accent 6" w:uiPriority="62"/>
-    <w:lsdException w:name="Medium Shading 1 Accent 6" w:uiPriority="63"/>
-    <w:lsdException w:name="Medium Shading 2 Accent 6" w:uiPriority="64"/>
-    <w:lsdException w:name="Medium List 1 Accent 6" w:uiPriority="65"/>
-    <w:lsdException w:name="Medium List 2 Accent 6" w:uiPriority="66"/>
-    <w:lsdException w:name="Medium Grid 1 Accent 6" w:uiPriority="67"/>
-    <w:lsdException w:name="Medium Grid 2 Accent 6" w:uiPriority="68"/>
-    <w:lsdException w:name="Medium Grid 3 Accent 6" w:uiPriority="69"/>
-    <w:lsdException w:name="Dark List Accent 6" w:uiPriority="70"/>
-    <w:lsdException w:name="Colorful Shading Accent 6" w:uiPriority="71"/>
-    <w:lsdException w:name="Colorful List Accent 6" w:uiPriority="72"/>
-    <w:lsdException w:name="Colorful Grid Accent 6" w:uiPriority="73"/>
-    <w:lsdException w:name="Subtle Emphasis" w:uiPriority="19" w:qFormat="1"/>
-    <w:lsdException w:name="Intense Emphasis" w:uiPriority="21" w:qFormat="1"/>
-    <w:lsdException w:name="Subtle Reference" w:uiPriority="31" w:qFormat="1"/>
-    <w:lsdException w:name="Intense Reference" w:uiPriority="32" w:qFormat="1"/>
-    <w:lsdException w:name="Book Title" w:uiPriority="33" w:qFormat="1"/>
-    <w:lsdException w:name="Bibliography" w:semiHidden="1" w:uiPriority="37" w:unhideWhenUsed="1"/>
-    <w:lsdException w:name="TOC Heading" w:semiHidden="1" w:uiPriority="39" w:unhideWhenUsed="1" w:qFormat="1"/>
-    <w:lsdException w:name="Plain Table 1" w:uiPriority="41"/>
-    <w:lsdException w:name="Plain Table 2" w:uiPriority="42"/>
-    <w:lsdException w:name="Plain Table 3" w:uiPriority="43"/>
-    <w:lsdException w:name="Plain Table 4" w:uiPriority="44"/>
-    <w:lsdException w:name="Plain Table 5" w:uiPriority="45"/>
-    <w:lsdException w:name="Grid Table Light" w:uiPriority="40"/>
-    <w:lsdException w:name="Grid Table 1 Light" w:uiPriority="46"/>
-    <w:lsdException w:name="Grid Table 2" w:uiPriority="47"/>
-    <w:lsdException w:name="Grid Table 3" w:uiPriority="48"/>
-    <w:lsdException w:name="Grid Table 4" w:uiPriority="49"/>
-    <w:lsdException w:name="Grid Table 5 Dark" w:uiPriority="50"/>
-    <w:lsdException w:name="Grid Table 6 Colorful" w:uiPriority="51"/>
-    <w:lsdException w:name="Grid Table 7 Colorful" w:uiPriority="52"/>
-    <w:lsdException w:name="Grid Table 1 Light Accent 1" w:uiPriority="46"/>
-    <w:lsdException w:name="Grid Table 2 Accent 1" w:uiPriority="47"/>
-    <w:lsdException w:name="Grid Table 3 Accent 1" w:uiPriority="48"/>
-    <w:lsdException w:name="Grid Table 4 Accent 1" w:uiPriority="49"/>
-    <w:lsdException w:name="Grid Table 5 Dark Accent 1" w:uiPriority="50"/>
-    <w:lsdException w:name="Grid Table 6 Colorful Accent 1" w:uiPriority="51"/>
-    <w:lsdException w:name="Grid Table 7 Colorful Accent 1" w:uiPriority="52"/>
-    <w:lsdException w:name="Grid Table 1 Light Accent 2" w:uiPriority="46"/>
-    <w:lsdException w:name="Grid Table 2 Accent 2" w:uiPriority="47"/>
-    <w:lsdException w:name="Grid Table 3 Accent 2" w:uiPriority="48"/>
-    <w:lsdException w:name="Grid Table 4 Accent 2" w:uiPriority="49"/>
-    <w:lsdException w:name="Grid Table 5 Dark Accent 2" w:uiPriority="50"/>
-    <w:lsdException w:name="Grid Table 6 Colorful Accent 2" w:uiPriority="51"/>
-    <w:lsdException w:name="Grid Table 7 Colorful Accent 2" w:uiPriority="52"/>
-    <w:lsdException w:name="Grid Table 1 Light Accent 3" w:uiPriority="46"/>
-    <w:lsdException w:name="Grid Table 2 Accent 3" w:uiPriority="47"/>
-    <w:lsdException w:name="Grid Table 3 Accent 3" w:uiPriority="48"/>
-    <w:lsdException w:name="Grid Table 4 Accent 3" w:uiPriority="49"/>
-    <w:lsdException w:name="Grid Table 5 Dark Accent 3" w:uiPriority="50"/>
-    <w:lsdException w:name="Grid Table 6 Colorful Accent 3" w:uiPriority="51"/>
-    <w:lsdException w:name="Grid Table 7 Colorful Accent 3" w:uiPriority="52"/>
-    <w:lsdException w:name="Grid Table 1 Light Accent 4" w:uiPriority="46"/>
-    <w:lsdException w:name="Grid Table 2 Accent 4" w:uiPriority="47"/>
-    <w:lsdException w:name="Grid Table 3 Accent 4" w:uiPriority="48"/>
-    <w:lsdException w:name="Grid Table 4 Accent 4" w:uiPriority="49"/>
-    <w:lsdException w:name="Grid Table 5 Dark Accent 4" w:uiPriority="50"/>
-    <w:lsdException w:name="Grid Table 6 Colorful Accent 4" w:uiPriority="51"/>
-    <w:lsdException w:name="Grid Table 7 Colorful Accent 4" w:uiPriority="52"/>
-    <w:lsdException w:name="Grid Table 1 Light Accent 5" w:uiPriority="46"/>
-    <w:lsdException w:name="Grid Table 2 Accent 5" w:uiPriority="47"/>
-    <w:lsdException w:name="Grid Table 3 Accent 5" w:uiPriority="48"/>
-    <w:lsdException w:name="Grid Table 4 Accent 5" w:uiPriority="49"/>
-    <w:lsdException w:name="Grid Table 5 Dark Accent 5" w:uiPriority="50"/>
-    <w:lsdException w:name="Grid Table 6 Colorful Accent 5" w:uiPriority="51"/>
-    <w:lsdException w:name="Grid Table 7 Colorful Accent 5" w:uiPriority="52"/>
-    <w:lsdException w:name="Grid Table 1 Light Accent 6" w:uiPriority="46"/>
-    <w:lsdException w:name="Grid Table 2 Accent 6" w:uiPriority="47"/>
-    <w:lsdException w:name="Grid Table 3 Accent 6" w:uiPriority="48"/>
-    <w:lsdException w:name="Grid Table 4 Accent 6" w:uiPriority="49"/>
-    <w:lsdException w:name="Grid Table 5 Dark Accent 6" w:uiPriority="50"/>
-    <w:lsdException w:name="Grid Table 6 Colorful Accent 6" w:uiPriority="51"/>
-    <w:lsdException w:name="Grid Table 7 Colorful Accent 6" w:uiPriority="52"/>
-    <w:lsdException w:name="List Table 1 Light" w:uiPriority="46"/>
-    <w:lsdException w:name="List Table 2" w:uiPriority="47"/>
-    <w:lsdException w:name="List Table 3" w:uiPriority="48"/>
-    <w:lsdException w:name="List Table 4" w:uiPriority="49"/>
-    <w:lsdException w:name="List Table 5 Dark" w:uiPriority="50"/>
-    <w:lsdException w:name="List Table 6 Colorful" w:uiPriority="51"/>
-    <w:lsdException w:name="List Table 7 Colorful" w:uiPriority="52"/>
-    <w:lsdException w:name="List Table 1 Light Accent 1" w:uiPriority="46"/>
-    <w:lsdException w:name="List Table 2 Accent 1" w:uiPriority="47"/>
-    <w:lsdException w:name="List Table 3 Accent 1" w:uiPriority="48"/>
-    <w:lsdException w:name="List Table 4 Accent 1" w:uiPriority="49"/>
-    <w:lsdException w:name="List Table 5 Dark Accent 1" w:uiPriority="50"/>
-    <w:lsdException w:name="List Table 6 Colorful Accent 1" w:uiPriority="51"/>
-    <w:lsdException w:name="List Table 7 Colorful Accent 1" w:uiPriority="52"/>
-    <w:lsdException w:name="List Table 1 Light Accent 2" w:uiPriority="46"/>
-    <w:lsdException w:name="List Table 2 Accent 2" w:uiPriority="47"/>
-    <w:lsdException w:name="List Table 3 Accent 2" w:uiPriority="48"/>
-    <w:lsdException w:name="List Table 4 Accent 2" w:uiPriority="49"/>
-    <w:lsdException w:name="List Table 5 Dark Accent 2" w:uiPriority="50"/>
-    <w:lsdException w:name="List Table 6 Colorful Accent 2" w:uiPriority="51"/>
-    <w:lsdException w:name="List Table 7 Colorful Accent 2" w:uiPriority="52"/>
-    <w:lsdException w:name="List Table 1 Light Accent 3" w:uiPriority="46"/>
-    <w:lsdException w:name="List Table 2 Accent 3" w:uiPriority="47"/>
-    <w:lsdException w:name="List Table 3 Accent 3" w:uiPriority="48"/>
-    <w:lsdException w:name="List Table 4 Accent 3" w:uiPriority="49"/>
-    <w:lsdException w:name="List Table 5 Dark Accent 3" w:uiPriority="50"/>
-    <w:lsdException w:name="List Table 6 Colorful Accent 3" w:uiPriority="51"/>
-    <w:lsdException w:name="List Table 7 Colorful Accent 3" w:uiPriority="52"/>
-    <w:lsdException w:name="List Table 1 Light Accent 4" w:uiPriority="46"/>
-    <w:lsdException w:name="List Table 2 Accent 4" w:uiPriority="47"/>
-    <w:lsdException w:name="List Table 3 Accent 4" w:uiPriority="48"/>
-    <w:lsdException w:name="List Table 4 Accent 4" w:uiPriority="49"/>
-    <w:lsdException w:name="List Table 5 Dark Accent 4" w:uiPriority="50"/>
-    <w:lsdException w:name="List Table 6 Colorful Accent 4" w:uiPriority="51"/>
-    <w:lsdException w:name="List Table 7 Colorful Accent 4" w:uiPriority="52"/>
-    <w:lsdException w:name="List Table 1 Light Accent 5" w:uiPriority="46"/>
-    <w:lsdException w:name="List Table 2 Accent 5" w:uiPriority="47"/>
-    <w:lsdException w:name="List Table 3 Accent 5" w:uiPriority="48"/>
-    <w:lsdException w:name="List Table 4 Accent 5" w:uiPriority="49"/>
-    <w:lsdException w:name="List Table 5 Dark Accent 5" w:uiPriority="50"/>
-    <w:lsdException w:name="List Table 6 Colorful Accent 5" w:uiPriority="51"/>
-    <w:lsdException w:name="List Table 7 Colorful Accent 5" w:uiPriority="52"/>
-    <w:lsdException w:name="List Table 1 Light Accent 6" w:uiPriority="46"/>
-    <w:lsdException w:name="List Table 2 Accent 6" w:uiPriority="47"/>
-    <w:lsdException w:name="List Table 3 Accent 6" w:uiPriority="48"/>
-    <w:lsdException w:name="List Table 4 Accent 6" w:uiPriority="49"/>
-    <w:lsdException w:name="List Table 5 Dark Accent 6" w:uiPriority="50"/>
-    <w:lsdException w:name="List Table 6 Colorful Accent 6" w:uiPriority="51"/>
-    <w:lsdException w:name="List Table 7 Colorful Accent 6" w:uiPriority="52"/>
+  <w:latentStyles w:defLockedState="0" w:defUIPriority="99" w:defSemiHidden="1" w:defUnhideWhenUsed="1" w:defQFormat="0" w:count="267">
+    <w:lsdException w:name="Normal" w:semiHidden="0" w:uiPriority="0" w:unhideWhenUsed="0" w:qFormat="1"/>
+    <w:lsdException w:name="heading 1" w:semiHidden="0" w:uiPriority="9" w:unhideWhenUsed="0" w:qFormat="1"/>
+    <w:lsdException w:name="heading 2" w:uiPriority="9" w:qFormat="1"/>
+    <w:lsdException w:name="heading 3" w:uiPriority="9" w:qFormat="1"/>
+    <w:lsdException w:name="heading 4" w:uiPriority="9" w:qFormat="1"/>
+    <w:lsdException w:name="heading 5" w:uiPriority="9" w:qFormat="1"/>
+    <w:lsdException w:name="heading 6" w:uiPriority="9" w:qFormat="1"/>
+    <w:lsdException w:name="heading 7" w:uiPriority="9" w:qFormat="1"/>
+    <w:lsdException w:name="heading 8" w:uiPriority="9" w:qFormat="1"/>
+    <w:lsdException w:name="heading 9" w:uiPriority="9" w:qFormat="1"/>
+    <w:lsdException w:name="toc 1" w:uiPriority="39"/>
+    <w:lsdException w:name="toc 2" w:uiPriority="39"/>
+    <w:lsdException w:name="toc 3" w:uiPriority="39"/>
+    <w:lsdException w:name="toc 4" w:uiPriority="39"/>
+    <w:lsdException w:name="toc 5" w:uiPriority="39"/>
+    <w:lsdException w:name="toc 6" w:uiPriority="39"/>
+    <w:lsdException w:name="toc 7" w:uiPriority="39"/>
+    <w:lsdException w:name="toc 8" w:uiPriority="39"/>
+    <w:lsdException w:name="toc 9" w:uiPriority="39"/>
+    <w:lsdException w:name="caption" w:uiPriority="35" w:qFormat="1"/>
+    <w:lsdException w:name="Title" w:semiHidden="0" w:uiPriority="10" w:unhideWhenUsed="0" w:qFormat="1"/>
+    <w:lsdException w:name="Default Paragraph Font" w:uiPriority="1"/>
+    <w:lsdException w:name="Subtitle" w:semiHidden="0" w:uiPriority="11" w:unhideWhenUsed="0" w:qFormat="1"/>
+    <w:lsdException w:name="Strong" w:semiHidden="0" w:uiPriority="22" w:unhideWhenUsed="0" w:qFormat="1"/>
+    <w:lsdException w:name="Emphasis" w:semiHidden="0" w:uiPriority="20" w:unhideWhenUsed="0" w:qFormat="1"/>
+    <w:lsdException w:name="Table Grid" w:semiHidden="0" w:uiPriority="59" w:unhideWhenUsed="0"/>
+    <w:lsdException w:name="Placeholder Text" w:unhideWhenUsed="0"/>
+    <w:lsdException w:name="No Spacing" w:semiHidden="0" w:uiPriority="1" w:unhideWhenUsed="0" w:qFormat="1"/>
+    <w:lsdException w:name="Light Shading" w:semiHidden="0" w:uiPriority="60" w:unhideWhenUsed="0"/>
+    <w:lsdException w:name="Light List" w:semiHidden="0" w:uiPriority="61" w:unhideWhenUsed="0"/>
+    <w:lsdException w:name="Light Grid" w:semiHidden="0" w:uiPriority="62" w:unhideWhenUsed="0"/>
+    <w:lsdException w:name="Medium Shading 1" w:semiHidden="0" w:uiPriority="63" w:unhideWhenUsed="0"/>
+    <w:lsdException w:name="Medium Shading 2" w:semiHidden="0" w:uiPriority="64" w:unhideWhenUsed="0"/>
+    <w:lsdException w:name="Medium List 1" w:semiHidden="0" w:uiPriority="65" w:unhideWhenUsed="0"/>
+    <w:lsdException w:name="Medium List 2" w:semiHidden="0" w:uiPriority="66" w:unhideWhenUsed="0"/>
+    <w:lsdException w:name="Medium Grid 1" w:semiHidden="0" w:uiPriority="67" w:unhideWhenUsed="0"/>
+    <w:lsdException w:name="Medium Grid 2" w:semiHidden="0" w:uiPriority="68" w:unhideWhenUsed="0"/>
+    <w:lsdException w:name="Medium Grid 3" w:semiHidden="0" w:uiPriority="69" w:unhideWhenUsed="0"/>
+    <w:lsdException w:name="Dark List" w:semiHidden="0" w:uiPriority="70" w:unhideWhenUsed="0"/>
+    <w:lsdException w:name="Colorful Shading" w:semiHidden="0" w:uiPriority="71" w:unhideWhenUsed="0"/>
+    <w:lsdException w:name="Colorful List" w:semiHidden="0" w:uiPriority="72" w:unhideWhenUsed="0"/>
+    <w:lsdException w:name="Colorful Grid" w:semiHidden="0" w:uiPriority="73" w:unhideWhenUsed="0"/>
+    <w:lsdException w:name="Light Shading Accent 1" w:semiHidden="0" w:uiPriority="60" w:unhideWhenUsed="0"/>
+    <w:lsdException w:name="Light List Accent 1" w:semiHidden="0" w:uiPriority="61" w:unhideWhenUsed="0"/>
+    <w:lsdException w:name="Light Grid Accent 1" w:semiHidden="0" w:uiPriority="62" w:unhideWhenUsed="0"/>
+    <w:lsdException w:name="Medium Shading 1 Accent 1" w:semiHidden="0" w:uiPriority="63" w:unhideWhenUsed="0"/>
+    <w:lsdException w:name="Medium Shading 2 Accent 1" w:semiHidden="0" w:uiPriority="64" w:unhideWhenUsed="0"/>
+    <w:lsdException w:name="Medium List 1 Accent 1" w:semiHidden="0" w:uiPriority="65" w:unhideWhenUsed="0"/>
+    <w:lsdException w:name="Revision" w:unhideWhenUsed="0"/>
+    <w:lsdException w:name="List Paragraph" w:semiHidden="0" w:uiPriority="34" w:unhideWhenUsed="0" w:qFormat="1"/>
+    <w:lsdException w:name="Quote" w:semiHidden="0" w:uiPriority="29" w:unhideWhenUsed="0" w:qFormat="1"/>
+    <w:lsdException w:name="Intense Quote" w:semiHidden="0" w:uiPriority="30" w:unhideWhenUsed="0" w:qFormat="1"/>
+    <w:lsdException w:name="Medium List 2 Accent 1" w:semiHidden="0" w:uiPriority="66" w:unhideWhenUsed="0"/>
+    <w:lsdException w:name="Medium Grid 1 Accent 1" w:semiHidden="0" w:uiPriority="67" w:unhideWhenUsed="0"/>
+    <w:lsdException w:name="Medium Grid 2 Accent 1" w:semiHidden="0" w:uiPriority="68" w:unhideWhenUsed="0"/>
+    <w:lsdException w:name="Medium Grid 3 Accent 1" w:semiHidden="0" w:uiPriority="69" w:unhideWhenUsed="0"/>
+    <w:lsdException w:name="Dark List Accent 1" w:semiHidden="0" w:uiPriority="70" w:unhideWhenUsed="0"/>
+    <w:lsdException w:name="Colorful Shading Accent 1" w:semiHidden="0" w:uiPriority="71" w:unhideWhenUsed="0"/>
+    <w:lsdException w:name="Colorful List Accent 1" w:semiHidden="0" w:uiPriority="72" w:unhideWhenUsed="0"/>
+    <w:lsdException w:name="Colorful Grid Accent 1" w:semiHidden="0" w:uiPriority="73" w:unhideWhenUsed="0"/>
+    <w:lsdException w:name="Light Shading Accent 2" w:semiHidden="0" w:uiPriority="60" w:unhideWhenUsed="0"/>
+    <w:lsdException w:name="Light List Accent 2" w:semiHidden="0" w:uiPriority="61" w:unhideWhenUsed="0"/>
+    <w:lsdException w:name="Light Grid Accent 2" w:semiHidden="0" w:uiPriority="62" w:unhideWhenUsed="0"/>
+    <w:lsdException w:name="Medium Shading 1 Accent 2" w:semiHidden="0" w:uiPriority="63" w:unhideWhenUsed="0"/>
+    <w:lsdException w:name="Medium Shading 2 Accent 2" w:semiHidden="0" w:uiPriority="64" w:unhideWhenUsed="0"/>
+    <w:lsdException w:name="Medium List 1 Accent 2" w:semiHidden="0" w:uiPriority="65" w:unhideWhenUsed="0"/>
+    <w:lsdException w:name="Medium List 2 Accent 2" w:semiHidden="0" w:uiPriority="66" w:unhideWhenUsed="0"/>
+    <w:lsdException w:name="Medium Grid 1 Accent 2" w:semiHidden="0" w:uiPriority="67" w:unhideWhenUsed="0"/>
+    <w:lsdException w:name="Medium Grid 2 Accent 2" w:semiHidden="0" w:uiPriority="68" w:unhideWhenUsed="0"/>
+    <w:lsdException w:name="Medium Grid 3 Accent 2" w:semiHidden="0" w:uiPriority="69" w:unhideWhenUsed="0"/>
+    <w:lsdException w:name="Dark List Accent 2" w:semiHidden="0" w:uiPriority="70" w:unhideWhenUsed="0"/>
+    <w:lsdException w:name="Colorful Shading Accent 2" w:semiHidden="0" w:uiPriority="71" w:unhideWhenUsed="0"/>
+    <w:lsdException w:name="Colorful List Accent 2" w:semiHidden="0" w:uiPriority="72" w:unhideWhenUsed="0"/>
+    <w:lsdException w:name="Colorful Grid Accent 2" w:semiHidden="0" w:uiPriority="73" w:unhideWhenUsed="0"/>
+    <w:lsdException w:name="Light Shading Accent 3" w:semiHidden="0" w:uiPriority="60" w:unhideWhenUsed="0"/>
+    <w:lsdException w:name="Light List Accent 3" w:semiHidden="0" w:uiPriority="61" w:unhideWhenUsed="0"/>
+    <w:lsdException w:name="Light Grid Accent 3" w:semiHidden="0" w:uiPriority="62" w:unhideWhenUsed="0"/>
+    <w:lsdException w:name="Medium Shading 1 Accent 3" w:semiHidden="0" w:uiPriority="63" w:unhideWhenUsed="0"/>
+    <w:lsdException w:name="Medium Shading 2 Accent 3" w:semiHidden="0" w:uiPriority="64" w:unhideWhenUsed="0"/>
+    <w:lsdException w:name="Medium List 1 Accent 3" w:semiHidden="0" w:uiPriority="65" w:unhideWhenUsed="0"/>
+    <w:lsdException w:name="Medium List 2 Accent 3" w:semiHidden="0" w:uiPriority="66" w:unhideWhenUsed="0"/>
+    <w:lsdException w:name="Medium Grid 1 Accent 3" w:semiHidden="0" w:uiPriority="67" w:unhideWhenUsed="0"/>
+    <w:lsdException w:name="Medium Grid 2 Accent 3" w:semiHidden="0" w:uiPriority="68" w:unhideWhenUsed="0"/>
+    <w:lsdException w:name="Medium Grid 3 Accent 3" w:semiHidden="0" w:uiPriority="69" w:unhideWhenUsed="0"/>
+    <w:lsdException w:name="Dark List Accent 3" w:semiHidden="0" w:uiPriority="70" w:unhideWhenUsed="0"/>
+    <w:lsdException w:name="Colorful Shading Accent 3" w:semiHidden="0" w:uiPriority="71" w:unhideWhenUsed="0"/>
+    <w:lsdException w:name="Colorful List Accent 3" w:semiHidden="0" w:uiPriority="72" w:unhideWhenUsed="0"/>
+    <w:lsdException w:name="Colorful Grid Accent 3" w:semiHidden="0" w:uiPriority="73" w:unhideWhenUsed="0"/>
+    <w:lsdException w:name="Light Shading Accent 4" w:semiHidden="0" w:uiPriority="60" w:unhideWhenUsed="0"/>
+    <w:lsdException w:name="Light List Accent 4" w:semiHidden="0" w:uiPriority="61" w:unhideWhenUsed="0"/>
+    <w:lsdException w:name="Light Grid Accent 4" w:semiHidden="0" w:uiPriority="62" w:unhideWhenUsed="0"/>
+    <w:lsdException w:name="Medium Shading 1 Accent 4" w:semiHidden="0" w:uiPriority="63" w:unhideWhenUsed="0"/>
+    <w:lsdException w:name="Medium Shading 2 Accent 4" w:semiHidden="0" w:uiPriority="64" w:unhideWhenUsed="0"/>
+    <w:lsdException w:name="Medium List 1 Accent 4" w:semiHidden="0" w:uiPriority="65" w:unhideWhenUsed="0"/>
+    <w:lsdException w:name="Medium List 2 Accent 4" w:semiHidden="0" w:uiPriority="66" w:unhideWhenUsed="0"/>
+    <w:lsdException w:name="Medium Grid 1 Accent 4" w:semiHidden="0" w:uiPriority="67" w:unhideWhenUsed="0"/>
+    <w:lsdException w:name="Medium Grid 2 Accent 4" w:semiHidden="0" w:uiPriority="68" w:unhideWhenUsed="0"/>
+    <w:lsdException w:name="Medium Grid 3 Accent 4" w:semiHidden="0" w:uiPriority="69" w:unhideWhenUsed="0"/>
+    <w:lsdException w:name="Dark List Accent 4" w:semiHidden="0" w:uiPriority="70" w:unhideWhenUsed="0"/>
+    <w:lsdException w:name="Colorful Shading Accent 4" w:semiHidden="0" w:uiPriority="71" w:unhideWhenUsed="0"/>
+    <w:lsdException w:name="Colorful List Accent 4" w:semiHidden="0" w:uiPriority="72" w:unhideWhenUsed="0"/>
+    <w:lsdException w:name="Colorful Grid Accent 4" w:semiHidden="0" w:uiPriority="73" w:unhideWhenUsed="0"/>
+    <w:lsdException w:name="Light Shading Accent 5" w:semiHidden="0" w:uiPriority="60" w:unhideWhenUsed="0"/>
+    <w:lsdException w:name="Light List Accent 5" w:semiHidden="0" w:uiPriority="61" w:unhideWhenUsed="0"/>
+    <w:lsdException w:name="Light Grid Accent 5" w:semiHidden="0" w:uiPriority="62" w:unhideWhenUsed="0"/>
+    <w:lsdException w:name="Medium Shading 1 Accent 5" w:semiHidden="0" w:uiPriority="63" w:unhideWhenUsed="0"/>
+    <w:lsdException w:name="Medium Shading 2 Accent 5" w:semiHidden="0" w:uiPriority="64" w:unhideWhenUsed="0"/>
+    <w:lsdException w:name="Medium List 1 Accent 5" w:semiHidden="0" w:uiPriority="65" w:unhideWhenUsed="0"/>
+    <w:lsdException w:name="Medium List 2 Accent 5" w:semiHidden="0" w:uiPriority="66" w:unhideWhenUsed="0"/>
+    <w:lsdException w:name="Medium Grid 1 Accent 5" w:semiHidden="0" w:uiPriority="67" w:unhideWhenUsed="0"/>
+    <w:lsdException w:name="Medium Grid 2 Accent 5" w:semiHidden="0" w:uiPriority="68" w:unhideWhenUsed="0"/>
+    <w:lsdException w:name="Medium Grid 3 Accent 5" w:semiHidden="0" w:uiPriority="69" w:unhideWhenUsed="0"/>
+    <w:lsdException w:name="Dark List Accent 5" w:semiHidden="0" w:uiPriority="70" w:unhideWhenUsed="0"/>
+    <w:lsdException w:name="Colorful Shading Accent 5" w:semiHidden="0" w:uiPriority="71" w:unhideWhenUsed="0"/>
+    <w:lsdException w:name="Colorful List Accent 5" w:semiHidden="0" w:uiPriority="72" w:unhideWhenUsed="0"/>
+    <w:lsdException w:name="Colorful Grid Accent 5" w:semiHidden="0" w:uiPriority="73" w:unhideWhenUsed="0"/>
+    <w:lsdException w:name="Light Shading Accent 6" w:semiHidden="0" w:uiPriority="60" w:unhideWhenUsed="0"/>
+    <w:lsdException w:name="Light List Accent 6" w:semiHidden="0" w:uiPriority="61" w:unhideWhenUsed="0"/>
+    <w:lsdException w:name="Light Grid Accent 6" w:semiHidden="0" w:uiPriority="62" w:unhideWhenUsed="0"/>
+    <w:lsdException w:name="Medium Shading 1 Accent 6" w:semiHidden="0" w:uiPriority="63" w:unhideWhenUsed="0"/>
+    <w:lsdException w:name="Medium Shading 2 Accent 6" w:semiHidden="0" w:uiPriority="64" w:unhideWhenUsed="0"/>
+    <w:lsdException w:name="Medium List 1 Accent 6" w:semiHidden="0" w:uiPriority="65" w:unhideWhenUsed="0"/>
+    <w:lsdException w:name="Medium List 2 Accent 6" w:semiHidden="0" w:uiPriority="66" w:unhideWhenUsed="0"/>
+    <w:lsdException w:name="Medium Grid 1 Accent 6" w:semiHidden="0" w:uiPriority="67" w:unhideWhenUsed="0"/>
+    <w:lsdException w:name="Medium Grid 2 Accent 6" w:semiHidden="0" w:uiPriority="68" w:unhideWhenUsed="0"/>
+    <w:lsdException w:name="Medium Grid 3 Accent 6" w:semiHidden="0" w:uiPriority="69" w:unhideWhenUsed="0"/>
+    <w:lsdException w:name="Dark List Accent 6" w:semiHidden="0" w:uiPriority="70" w:unhideWhenUsed="0"/>
+    <w:lsdException w:name="Colorful Shading Accent 6" w:semiHidden="0" w:uiPriority="71" w:unhideWhenUsed="0"/>
+    <w:lsdException w:name="Colorful List Accent 6" w:semiHidden="0" w:uiPriority="72" w:unhideWhenUsed="0"/>
+    <w:lsdException w:name="Colorful Grid Accent 6" w:semiHidden="0" w:uiPriority="73" w:unhideWhenUsed="0"/>
+    <w:lsdException w:name="Subtle Emphasis" w:semiHidden="0" w:uiPriority="19" w:unhideWhenUsed="0" w:qFormat="1"/>
+    <w:lsdException w:name="Intense Emphasis" w:semiHidden="0" w:uiPriority="21" w:unhideWhenUsed="0" w:qFormat="1"/>
+    <w:lsdException w:name="Subtle Reference" w:semiHidden="0" w:uiPriority="31" w:unhideWhenUsed="0" w:qFormat="1"/>
+    <w:lsdException w:name="Intense Reference" w:semiHidden="0" w:uiPriority="32" w:unhideWhenUsed="0" w:qFormat="1"/>
+    <w:lsdException w:name="Book Title" w:semiHidden="0" w:uiPriority="33" w:unhideWhenUsed="0" w:qFormat="1"/>
+    <w:lsdException w:name="Bibliography" w:uiPriority="37"/>
+    <w:lsdException w:name="TOC Heading" w:uiPriority="39" w:qFormat="1"/>
   </w:latentStyles>
   <w:style w:type="paragraph" w:default="1" w:styleId="Normal">
     <w:name w:val="Normal"/>
@@ -9850,6 +10885,7 @@
     <w:uiPriority w:val="59"/>
     <w:rsid w:val="002E65BB"/>
     <w:tblPr>
+      <w:tblInd w:w="0" w:type="dxa"/>
       <w:tblBorders>
         <w:top w:val="single" w:sz="4" w:space="0" w:color="auto"/>
         <w:left w:val="single" w:sz="4" w:space="0" w:color="auto"/>
@@ -9858,6 +10894,12 @@
         <w:insideH w:val="single" w:sz="4" w:space="0" w:color="auto"/>
         <w:insideV w:val="single" w:sz="4" w:space="0" w:color="auto"/>
       </w:tblBorders>
+      <w:tblCellMar>
+        <w:top w:w="0" w:type="dxa"/>
+        <w:left w:w="108" w:type="dxa"/>
+        <w:bottom w:w="0" w:type="dxa"/>
+        <w:right w:w="108" w:type="dxa"/>
+      </w:tblCellMar>
     </w:tblPr>
   </w:style>
   <w:style w:type="table" w:styleId="LightShading-Accent1">
@@ -9871,10 +10913,693 @@
     <w:tblPr>
       <w:tblStyleRowBandSize w:val="1"/>
       <w:tblStyleColBandSize w:val="1"/>
+      <w:tblInd w:w="0" w:type="dxa"/>
       <w:tblBorders>
         <w:top w:val="single" w:sz="8" w:space="0" w:color="4F81BD" w:themeColor="accent1"/>
         <w:bottom w:val="single" w:sz="8" w:space="0" w:color="4F81BD" w:themeColor="accent1"/>
       </w:tblBorders>
+      <w:tblCellMar>
+        <w:top w:w="0" w:type="dxa"/>
+        <w:left w:w="108" w:type="dxa"/>
+        <w:bottom w:w="0" w:type="dxa"/>
+        <w:right w:w="108" w:type="dxa"/>
+      </w:tblCellMar>
+    </w:tblPr>
+    <w:tblStylePr w:type="firstRow">
+      <w:pPr>
+        <w:spacing w:before="0" w:after="0" w:line="240" w:lineRule="auto"/>
+      </w:pPr>
+      <w:rPr>
+        <w:b/>
+        <w:bCs/>
+      </w:rPr>
+      <w:tblPr/>
+      <w:tcPr>
+        <w:tcBorders>
+          <w:top w:val="single" w:sz="8" w:space="0" w:color="4F81BD" w:themeColor="accent1"/>
+          <w:left w:val="nil"/>
+          <w:bottom w:val="single" w:sz="8" w:space="0" w:color="4F81BD" w:themeColor="accent1"/>
+          <w:right w:val="nil"/>
+          <w:insideH w:val="nil"/>
+          <w:insideV w:val="nil"/>
+        </w:tcBorders>
+      </w:tcPr>
+    </w:tblStylePr>
+    <w:tblStylePr w:type="lastRow">
+      <w:pPr>
+        <w:spacing w:before="0" w:after="0" w:line="240" w:lineRule="auto"/>
+      </w:pPr>
+      <w:rPr>
+        <w:b/>
+        <w:bCs/>
+      </w:rPr>
+      <w:tblPr/>
+      <w:tcPr>
+        <w:tcBorders>
+          <w:top w:val="single" w:sz="8" w:space="0" w:color="4F81BD" w:themeColor="accent1"/>
+          <w:left w:val="nil"/>
+          <w:bottom w:val="single" w:sz="8" w:space="0" w:color="4F81BD" w:themeColor="accent1"/>
+          <w:right w:val="nil"/>
+          <w:insideH w:val="nil"/>
+          <w:insideV w:val="nil"/>
+        </w:tcBorders>
+      </w:tcPr>
+    </w:tblStylePr>
+    <w:tblStylePr w:type="firstCol">
+      <w:rPr>
+        <w:b/>
+        <w:bCs/>
+      </w:rPr>
+    </w:tblStylePr>
+    <w:tblStylePr w:type="lastCol">
+      <w:rPr>
+        <w:b/>
+        <w:bCs/>
+      </w:rPr>
+    </w:tblStylePr>
+    <w:tblStylePr w:type="band1Vert">
+      <w:tblPr/>
+      <w:tcPr>
+        <w:tcBorders>
+          <w:left w:val="nil"/>
+          <w:right w:val="nil"/>
+          <w:insideH w:val="nil"/>
+          <w:insideV w:val="nil"/>
+        </w:tcBorders>
+        <w:shd w:val="clear" w:color="auto" w:fill="D3DFEE" w:themeFill="accent1" w:themeFillTint="3F"/>
+      </w:tcPr>
+    </w:tblStylePr>
+    <w:tblStylePr w:type="band1Horz">
+      <w:tblPr/>
+      <w:tcPr>
+        <w:tcBorders>
+          <w:left w:val="nil"/>
+          <w:right w:val="nil"/>
+          <w:insideH w:val="nil"/>
+          <w:insideV w:val="nil"/>
+        </w:tcBorders>
+        <w:shd w:val="clear" w:color="auto" w:fill="D3DFEE" w:themeFill="accent1" w:themeFillTint="3F"/>
+      </w:tcPr>
+    </w:tblStylePr>
+  </w:style>
+  <w:style w:type="character" w:styleId="Hyperlink">
+    <w:name w:val="Hyperlink"/>
+    <w:basedOn w:val="DefaultParagraphFont"/>
+    <w:uiPriority w:val="99"/>
+    <w:unhideWhenUsed/>
+    <w:rsid w:val="00654DE7"/>
+    <w:rPr>
+      <w:color w:val="0000FF" w:themeColor="hyperlink"/>
+      <w:u w:val="single"/>
+    </w:rPr>
+  </w:style>
+  <w:style w:type="paragraph" w:styleId="BalloonText">
+    <w:name w:val="Balloon Text"/>
+    <w:basedOn w:val="Normal"/>
+    <w:link w:val="BalloonTextChar"/>
+    <w:uiPriority w:val="99"/>
+    <w:semiHidden/>
+    <w:unhideWhenUsed/>
+    <w:rsid w:val="00BD52D9"/>
+    <w:pPr>
+      <w:spacing w:after="0" w:line="240" w:lineRule="auto"/>
+    </w:pPr>
+    <w:rPr>
+      <w:rFonts w:ascii="Tahoma" w:hAnsi="Tahoma" w:cs="Tahoma"/>
+      <w:sz w:val="16"/>
+      <w:szCs w:val="16"/>
+    </w:rPr>
+  </w:style>
+  <w:style w:type="character" w:customStyle="1" w:styleId="BalloonTextChar">
+    <w:name w:val="Balloon Text Char"/>
+    <w:basedOn w:val="DefaultParagraphFont"/>
+    <w:link w:val="BalloonText"/>
+    <w:uiPriority w:val="99"/>
+    <w:semiHidden/>
+    <w:rsid w:val="00BD52D9"/>
+    <w:rPr>
+      <w:rFonts w:ascii="Tahoma" w:hAnsi="Tahoma" w:cs="Tahoma"/>
+      <w:sz w:val="16"/>
+      <w:szCs w:val="16"/>
+    </w:rPr>
+  </w:style>
+  <w:style w:type="paragraph" w:styleId="HTMLPreformatted">
+    <w:name w:val="HTML Preformatted"/>
+    <w:basedOn w:val="Normal"/>
+    <w:link w:val="HTMLPreformattedChar"/>
+    <w:uiPriority w:val="99"/>
+    <w:unhideWhenUsed/>
+    <w:rsid w:val="000263AD"/>
+    <w:pPr>
+      <w:tabs>
+        <w:tab w:val="left" w:pos="916"/>
+        <w:tab w:val="left" w:pos="1832"/>
+        <w:tab w:val="left" w:pos="2748"/>
+        <w:tab w:val="left" w:pos="3664"/>
+        <w:tab w:val="left" w:pos="4580"/>
+        <w:tab w:val="left" w:pos="5496"/>
+        <w:tab w:val="left" w:pos="6412"/>
+        <w:tab w:val="left" w:pos="7328"/>
+        <w:tab w:val="left" w:pos="8244"/>
+        <w:tab w:val="left" w:pos="9160"/>
+        <w:tab w:val="left" w:pos="10076"/>
+        <w:tab w:val="left" w:pos="10992"/>
+        <w:tab w:val="left" w:pos="11908"/>
+        <w:tab w:val="left" w:pos="12824"/>
+        <w:tab w:val="left" w:pos="13740"/>
+        <w:tab w:val="left" w:pos="14656"/>
+      </w:tabs>
+      <w:spacing w:after="0" w:line="240" w:lineRule="auto"/>
+    </w:pPr>
+    <w:rPr>
+      <w:rFonts w:ascii="Courier New" w:eastAsia="Times New Roman" w:hAnsi="Courier New" w:cs="Courier New"/>
+      <w:sz w:val="20"/>
+      <w:szCs w:val="20"/>
+      <w:lang w:val="en-US"/>
+    </w:rPr>
+  </w:style>
+  <w:style w:type="character" w:customStyle="1" w:styleId="HTMLPreformattedChar">
+    <w:name w:val="HTML Preformatted Char"/>
+    <w:basedOn w:val="DefaultParagraphFont"/>
+    <w:link w:val="HTMLPreformatted"/>
+    <w:uiPriority w:val="99"/>
+    <w:rsid w:val="000263AD"/>
+    <w:rPr>
+      <w:rFonts w:ascii="Courier New" w:eastAsia="Times New Roman" w:hAnsi="Courier New" w:cs="Courier New"/>
+      <w:sz w:val="20"/>
+      <w:szCs w:val="20"/>
+      <w:lang w:val="en-US"/>
+    </w:rPr>
+  </w:style>
+  <w:style w:type="paragraph" w:styleId="NormalWeb">
+    <w:name w:val="Normal (Web)"/>
+    <w:basedOn w:val="Normal"/>
+    <w:uiPriority w:val="99"/>
+    <w:semiHidden/>
+    <w:unhideWhenUsed/>
+    <w:rsid w:val="008461CF"/>
+    <w:pPr>
+      <w:spacing w:before="100" w:beforeAutospacing="1" w:after="100" w:afterAutospacing="1" w:line="240" w:lineRule="auto"/>
+    </w:pPr>
+    <w:rPr>
+      <w:rFonts w:ascii="Times New Roman" w:eastAsia="Times New Roman" w:hAnsi="Times New Roman" w:cs="Times New Roman"/>
+      <w:sz w:val="24"/>
+      <w:szCs w:val="24"/>
+      <w:lang w:val="en-US"/>
+    </w:rPr>
+  </w:style>
+  <w:style w:type="character" w:styleId="HTMLCode">
+    <w:name w:val="HTML Code"/>
+    <w:basedOn w:val="DefaultParagraphFont"/>
+    <w:uiPriority w:val="99"/>
+    <w:semiHidden/>
+    <w:unhideWhenUsed/>
+    <w:rsid w:val="008461CF"/>
+    <w:rPr>
+      <w:rFonts w:ascii="Courier New" w:eastAsia="Times New Roman" w:hAnsi="Courier New" w:cs="Courier New"/>
+      <w:sz w:val="20"/>
+      <w:szCs w:val="20"/>
+    </w:rPr>
+  </w:style>
+  <w:style w:type="character" w:styleId="FollowedHyperlink">
+    <w:name w:val="FollowedHyperlink"/>
+    <w:basedOn w:val="DefaultParagraphFont"/>
+    <w:uiPriority w:val="99"/>
+    <w:semiHidden/>
+    <w:unhideWhenUsed/>
+    <w:rsid w:val="00EB2B48"/>
+    <w:rPr>
+      <w:color w:val="800080" w:themeColor="followedHyperlink"/>
+      <w:u w:val="single"/>
+    </w:rPr>
+  </w:style>
+  <w:style w:type="character" w:customStyle="1" w:styleId="Heading1Char">
+    <w:name w:val="Heading 1 Char"/>
+    <w:basedOn w:val="DefaultParagraphFont"/>
+    <w:link w:val="Heading1"/>
+    <w:uiPriority w:val="9"/>
+    <w:rsid w:val="008105F3"/>
+    <w:rPr>
+      <w:rFonts w:asciiTheme="majorHAnsi" w:eastAsiaTheme="majorEastAsia" w:hAnsiTheme="majorHAnsi" w:cstheme="majorBidi"/>
+      <w:color w:val="365F91" w:themeColor="accent1" w:themeShade="BF"/>
+      <w:sz w:val="32"/>
+      <w:szCs w:val="32"/>
+    </w:rPr>
+  </w:style>
+  <w:style w:type="paragraph" w:styleId="TOCHeading">
+    <w:name w:val="TOC Heading"/>
+    <w:basedOn w:val="Heading1"/>
+    <w:next w:val="Normal"/>
+    <w:uiPriority w:val="39"/>
+    <w:unhideWhenUsed/>
+    <w:qFormat/>
+    <w:rsid w:val="008105F3"/>
+    <w:pPr>
+      <w:spacing w:line="259" w:lineRule="auto"/>
+      <w:outlineLvl w:val="9"/>
+    </w:pPr>
+    <w:rPr>
+      <w:lang w:val="en-US"/>
+    </w:rPr>
+  </w:style>
+  <w:style w:type="paragraph" w:styleId="TOC1">
+    <w:name w:val="toc 1"/>
+    <w:basedOn w:val="Normal"/>
+    <w:next w:val="Normal"/>
+    <w:autoRedefine/>
+    <w:uiPriority w:val="39"/>
+    <w:unhideWhenUsed/>
+    <w:rsid w:val="008105F3"/>
+    <w:pPr>
+      <w:spacing w:after="100"/>
+    </w:pPr>
+  </w:style>
+  <w:style w:type="paragraph" w:styleId="TOC2">
+    <w:name w:val="toc 2"/>
+    <w:basedOn w:val="Normal"/>
+    <w:next w:val="Normal"/>
+    <w:autoRedefine/>
+    <w:uiPriority w:val="39"/>
+    <w:unhideWhenUsed/>
+    <w:rsid w:val="008105F3"/>
+    <w:pPr>
+      <w:spacing w:after="100"/>
+      <w:ind w:left="220"/>
+    </w:pPr>
+  </w:style>
+  <w:style w:type="paragraph" w:styleId="Header">
+    <w:name w:val="header"/>
+    <w:basedOn w:val="Normal"/>
+    <w:link w:val="HeaderChar"/>
+    <w:uiPriority w:val="99"/>
+    <w:unhideWhenUsed/>
+    <w:rsid w:val="008105F3"/>
+    <w:pPr>
+      <w:tabs>
+        <w:tab w:val="center" w:pos="4680"/>
+        <w:tab w:val="right" w:pos="9360"/>
+      </w:tabs>
+      <w:spacing w:after="0" w:line="240" w:lineRule="auto"/>
+    </w:pPr>
+  </w:style>
+  <w:style w:type="character" w:customStyle="1" w:styleId="HeaderChar">
+    <w:name w:val="Header Char"/>
+    <w:basedOn w:val="DefaultParagraphFont"/>
+    <w:link w:val="Header"/>
+    <w:uiPriority w:val="99"/>
+    <w:rsid w:val="008105F3"/>
+  </w:style>
+  <w:style w:type="paragraph" w:styleId="Footer">
+    <w:name w:val="footer"/>
+    <w:basedOn w:val="Normal"/>
+    <w:link w:val="FooterChar"/>
+    <w:uiPriority w:val="99"/>
+    <w:unhideWhenUsed/>
+    <w:rsid w:val="008105F3"/>
+    <w:pPr>
+      <w:tabs>
+        <w:tab w:val="center" w:pos="4680"/>
+        <w:tab w:val="right" w:pos="9360"/>
+      </w:tabs>
+      <w:spacing w:after="0" w:line="240" w:lineRule="auto"/>
+    </w:pPr>
+  </w:style>
+  <w:style w:type="character" w:customStyle="1" w:styleId="FooterChar">
+    <w:name w:val="Footer Char"/>
+    <w:basedOn w:val="DefaultParagraphFont"/>
+    <w:link w:val="Footer"/>
+    <w:uiPriority w:val="99"/>
+    <w:rsid w:val="008105F3"/>
+  </w:style>
+</w:styles>
+</file>
+
+<file path=word/stylesWithEffects.xml><?xml version="1.0" encoding="utf-8"?>
+<w:styles xmlns:wpc="http://schemas.microsoft.com/office/word/2010/wordprocessingCanvas" xmlns:mc="http://schemas.openxmlformats.org/markup-compatibility/2006" xmlns:o="urn:schemas-microsoft-com:office:office" xmlns:r="http://schemas.openxmlformats.org/officeDocument/2006/relationships" xmlns:m="http://schemas.openxmlformats.org/officeDocument/2006/math" xmlns:v="urn:schemas-microsoft-com:vml" xmlns:wp14="http://schemas.microsoft.com/office/word/2010/wordprocessingDrawing" xmlns:wp="http://schemas.openxmlformats.org/drawingml/2006/wordprocessingDrawing" xmlns:w10="urn:schemas-microsoft-com:office:word" xmlns:w="http://schemas.openxmlformats.org/wordprocessingml/2006/main" xmlns:w14="http://schemas.microsoft.com/office/word/2010/wordml" xmlns:wpg="http://schemas.microsoft.com/office/word/2010/wordprocessingGroup" xmlns:wpi="http://schemas.microsoft.com/office/word/2010/wordprocessingInk" xmlns:wne="http://schemas.microsoft.com/office/word/2006/wordml" xmlns:wps="http://schemas.microsoft.com/office/word/2010/wordprocessingShape" mc:Ignorable="w14 wp14">
+  <w:docDefaults>
+    <w:rPrDefault>
+      <w:rPr>
+        <w:rFonts w:asciiTheme="minorHAnsi" w:eastAsiaTheme="minorHAnsi" w:hAnsiTheme="minorHAnsi" w:cstheme="minorBidi"/>
+        <w:sz w:val="22"/>
+        <w:szCs w:val="22"/>
+        <w:lang w:val="vi-VN" w:eastAsia="en-US" w:bidi="ar-SA"/>
+      </w:rPr>
+    </w:rPrDefault>
+    <w:pPrDefault/>
+  </w:docDefaults>
+  <w:latentStyles w:defLockedState="0" w:defUIPriority="99" w:defSemiHidden="1" w:defUnhideWhenUsed="1" w:defQFormat="0" w:count="267">
+    <w:lsdException w:name="Normal" w:semiHidden="0" w:uiPriority="0" w:unhideWhenUsed="0" w:qFormat="1"/>
+    <w:lsdException w:name="heading 1" w:semiHidden="0" w:uiPriority="9" w:unhideWhenUsed="0" w:qFormat="1"/>
+    <w:lsdException w:name="heading 2" w:uiPriority="9" w:qFormat="1"/>
+    <w:lsdException w:name="heading 3" w:uiPriority="9" w:qFormat="1"/>
+    <w:lsdException w:name="heading 4" w:uiPriority="9" w:qFormat="1"/>
+    <w:lsdException w:name="heading 5" w:uiPriority="9" w:qFormat="1"/>
+    <w:lsdException w:name="heading 6" w:uiPriority="9" w:qFormat="1"/>
+    <w:lsdException w:name="heading 7" w:uiPriority="9" w:qFormat="1"/>
+    <w:lsdException w:name="heading 8" w:uiPriority="9" w:qFormat="1"/>
+    <w:lsdException w:name="heading 9" w:uiPriority="9" w:qFormat="1"/>
+    <w:lsdException w:name="toc 1" w:uiPriority="39"/>
+    <w:lsdException w:name="toc 2" w:uiPriority="39"/>
+    <w:lsdException w:name="toc 3" w:uiPriority="39"/>
+    <w:lsdException w:name="toc 4" w:uiPriority="39"/>
+    <w:lsdException w:name="toc 5" w:uiPriority="39"/>
+    <w:lsdException w:name="toc 6" w:uiPriority="39"/>
+    <w:lsdException w:name="toc 7" w:uiPriority="39"/>
+    <w:lsdException w:name="toc 8" w:uiPriority="39"/>
+    <w:lsdException w:name="toc 9" w:uiPriority="39"/>
+    <w:lsdException w:name="caption" w:uiPriority="35" w:qFormat="1"/>
+    <w:lsdException w:name="Title" w:semiHidden="0" w:uiPriority="10" w:unhideWhenUsed="0" w:qFormat="1"/>
+    <w:lsdException w:name="Default Paragraph Font" w:uiPriority="1"/>
+    <w:lsdException w:name="Subtitle" w:semiHidden="0" w:uiPriority="11" w:unhideWhenUsed="0" w:qFormat="1"/>
+    <w:lsdException w:name="Strong" w:semiHidden="0" w:uiPriority="22" w:unhideWhenUsed="0" w:qFormat="1"/>
+    <w:lsdException w:name="Emphasis" w:semiHidden="0" w:uiPriority="20" w:unhideWhenUsed="0" w:qFormat="1"/>
+    <w:lsdException w:name="Table Grid" w:semiHidden="0" w:uiPriority="59" w:unhideWhenUsed="0"/>
+    <w:lsdException w:name="Placeholder Text" w:unhideWhenUsed="0"/>
+    <w:lsdException w:name="No Spacing" w:semiHidden="0" w:uiPriority="1" w:unhideWhenUsed="0" w:qFormat="1"/>
+    <w:lsdException w:name="Light Shading" w:semiHidden="0" w:uiPriority="60" w:unhideWhenUsed="0"/>
+    <w:lsdException w:name="Light List" w:semiHidden="0" w:uiPriority="61" w:unhideWhenUsed="0"/>
+    <w:lsdException w:name="Light Grid" w:semiHidden="0" w:uiPriority="62" w:unhideWhenUsed="0"/>
+    <w:lsdException w:name="Medium Shading 1" w:semiHidden="0" w:uiPriority="63" w:unhideWhenUsed="0"/>
+    <w:lsdException w:name="Medium Shading 2" w:semiHidden="0" w:uiPriority="64" w:unhideWhenUsed="0"/>
+    <w:lsdException w:name="Medium List 1" w:semiHidden="0" w:uiPriority="65" w:unhideWhenUsed="0"/>
+    <w:lsdException w:name="Medium List 2" w:semiHidden="0" w:uiPriority="66" w:unhideWhenUsed="0"/>
+    <w:lsdException w:name="Medium Grid 1" w:semiHidden="0" w:uiPriority="67" w:unhideWhenUsed="0"/>
+    <w:lsdException w:name="Medium Grid 2" w:semiHidden="0" w:uiPriority="68" w:unhideWhenUsed="0"/>
+    <w:lsdException w:name="Medium Grid 3" w:semiHidden="0" w:uiPriority="69" w:unhideWhenUsed="0"/>
+    <w:lsdException w:name="Dark List" w:semiHidden="0" w:uiPriority="70" w:unhideWhenUsed="0"/>
+    <w:lsdException w:name="Colorful Shading" w:semiHidden="0" w:uiPriority="71" w:unhideWhenUsed="0"/>
+    <w:lsdException w:name="Colorful List" w:semiHidden="0" w:uiPriority="72" w:unhideWhenUsed="0"/>
+    <w:lsdException w:name="Colorful Grid" w:semiHidden="0" w:uiPriority="73" w:unhideWhenUsed="0"/>
+    <w:lsdException w:name="Light Shading Accent 1" w:semiHidden="0" w:uiPriority="60" w:unhideWhenUsed="0"/>
+    <w:lsdException w:name="Light List Accent 1" w:semiHidden="0" w:uiPriority="61" w:unhideWhenUsed="0"/>
+    <w:lsdException w:name="Light Grid Accent 1" w:semiHidden="0" w:uiPriority="62" w:unhideWhenUsed="0"/>
+    <w:lsdException w:name="Medium Shading 1 Accent 1" w:semiHidden="0" w:uiPriority="63" w:unhideWhenUsed="0"/>
+    <w:lsdException w:name="Medium Shading 2 Accent 1" w:semiHidden="0" w:uiPriority="64" w:unhideWhenUsed="0"/>
+    <w:lsdException w:name="Medium List 1 Accent 1" w:semiHidden="0" w:uiPriority="65" w:unhideWhenUsed="0"/>
+    <w:lsdException w:name="Revision" w:unhideWhenUsed="0"/>
+    <w:lsdException w:name="List Paragraph" w:semiHidden="0" w:uiPriority="34" w:unhideWhenUsed="0" w:qFormat="1"/>
+    <w:lsdException w:name="Quote" w:semiHidden="0" w:uiPriority="29" w:unhideWhenUsed="0" w:qFormat="1"/>
+    <w:lsdException w:name="Intense Quote" w:semiHidden="0" w:uiPriority="30" w:unhideWhenUsed="0" w:qFormat="1"/>
+    <w:lsdException w:name="Medium List 2 Accent 1" w:semiHidden="0" w:uiPriority="66" w:unhideWhenUsed="0"/>
+    <w:lsdException w:name="Medium Grid 1 Accent 1" w:semiHidden="0" w:uiPriority="67" w:unhideWhenUsed="0"/>
+    <w:lsdException w:name="Medium Grid 2 Accent 1" w:semiHidden="0" w:uiPriority="68" w:unhideWhenUsed="0"/>
+    <w:lsdException w:name="Medium Grid 3 Accent 1" w:semiHidden="0" w:uiPriority="69" w:unhideWhenUsed="0"/>
+    <w:lsdException w:name="Dark List Accent 1" w:semiHidden="0" w:uiPriority="70" w:unhideWhenUsed="0"/>
+    <w:lsdException w:name="Colorful Shading Accent 1" w:semiHidden="0" w:uiPriority="71" w:unhideWhenUsed="0"/>
+    <w:lsdException w:name="Colorful List Accent 1" w:semiHidden="0" w:uiPriority="72" w:unhideWhenUsed="0"/>
+    <w:lsdException w:name="Colorful Grid Accent 1" w:semiHidden="0" w:uiPriority="73" w:unhideWhenUsed="0"/>
+    <w:lsdException w:name="Light Shading Accent 2" w:semiHidden="0" w:uiPriority="60" w:unhideWhenUsed="0"/>
+    <w:lsdException w:name="Light List Accent 2" w:semiHidden="0" w:uiPriority="61" w:unhideWhenUsed="0"/>
+    <w:lsdException w:name="Light Grid Accent 2" w:semiHidden="0" w:uiPriority="62" w:unhideWhenUsed="0"/>
+    <w:lsdException w:name="Medium Shading 1 Accent 2" w:semiHidden="0" w:uiPriority="63" w:unhideWhenUsed="0"/>
+    <w:lsdException w:name="Medium Shading 2 Accent 2" w:semiHidden="0" w:uiPriority="64" w:unhideWhenUsed="0"/>
+    <w:lsdException w:name="Medium List 1 Accent 2" w:semiHidden="0" w:uiPriority="65" w:unhideWhenUsed="0"/>
+    <w:lsdException w:name="Medium List 2 Accent 2" w:semiHidden="0" w:uiPriority="66" w:unhideWhenUsed="0"/>
+    <w:lsdException w:name="Medium Grid 1 Accent 2" w:semiHidden="0" w:uiPriority="67" w:unhideWhenUsed="0"/>
+    <w:lsdException w:name="Medium Grid 2 Accent 2" w:semiHidden="0" w:uiPriority="68" w:unhideWhenUsed="0"/>
+    <w:lsdException w:name="Medium Grid 3 Accent 2" w:semiHidden="0" w:uiPriority="69" w:unhideWhenUsed="0"/>
+    <w:lsdException w:name="Dark List Accent 2" w:semiHidden="0" w:uiPriority="70" w:unhideWhenUsed="0"/>
+    <w:lsdException w:name="Colorful Shading Accent 2" w:semiHidden="0" w:uiPriority="71" w:unhideWhenUsed="0"/>
+    <w:lsdException w:name="Colorful List Accent 2" w:semiHidden="0" w:uiPriority="72" w:unhideWhenUsed="0"/>
+    <w:lsdException w:name="Colorful Grid Accent 2" w:semiHidden="0" w:uiPriority="73" w:unhideWhenUsed="0"/>
+    <w:lsdException w:name="Light Shading Accent 3" w:semiHidden="0" w:uiPriority="60" w:unhideWhenUsed="0"/>
+    <w:lsdException w:name="Light List Accent 3" w:semiHidden="0" w:uiPriority="61" w:unhideWhenUsed="0"/>
+    <w:lsdException w:name="Light Grid Accent 3" w:semiHidden="0" w:uiPriority="62" w:unhideWhenUsed="0"/>
+    <w:lsdException w:name="Medium Shading 1 Accent 3" w:semiHidden="0" w:uiPriority="63" w:unhideWhenUsed="0"/>
+    <w:lsdException w:name="Medium Shading 2 Accent 3" w:semiHidden="0" w:uiPriority="64" w:unhideWhenUsed="0"/>
+    <w:lsdException w:name="Medium List 1 Accent 3" w:semiHidden="0" w:uiPriority="65" w:unhideWhenUsed="0"/>
+    <w:lsdException w:name="Medium List 2 Accent 3" w:semiHidden="0" w:uiPriority="66" w:unhideWhenUsed="0"/>
+    <w:lsdException w:name="Medium Grid 1 Accent 3" w:semiHidden="0" w:uiPriority="67" w:unhideWhenUsed="0"/>
+    <w:lsdException w:name="Medium Grid 2 Accent 3" w:semiHidden="0" w:uiPriority="68" w:unhideWhenUsed="0"/>
+    <w:lsdException w:name="Medium Grid 3 Accent 3" w:semiHidden="0" w:uiPriority="69" w:unhideWhenUsed="0"/>
+    <w:lsdException w:name="Dark List Accent 3" w:semiHidden="0" w:uiPriority="70" w:unhideWhenUsed="0"/>
+    <w:lsdException w:name="Colorful Shading Accent 3" w:semiHidden="0" w:uiPriority="71" w:unhideWhenUsed="0"/>
+    <w:lsdException w:name="Colorful List Accent 3" w:semiHidden="0" w:uiPriority="72" w:unhideWhenUsed="0"/>
+    <w:lsdException w:name="Colorful Grid Accent 3" w:semiHidden="0" w:uiPriority="73" w:unhideWhenUsed="0"/>
+    <w:lsdException w:name="Light Shading Accent 4" w:semiHidden="0" w:uiPriority="60" w:unhideWhenUsed="0"/>
+    <w:lsdException w:name="Light List Accent 4" w:semiHidden="0" w:uiPriority="61" w:unhideWhenUsed="0"/>
+    <w:lsdException w:name="Light Grid Accent 4" w:semiHidden="0" w:uiPriority="62" w:unhideWhenUsed="0"/>
+    <w:lsdException w:name="Medium Shading 1 Accent 4" w:semiHidden="0" w:uiPriority="63" w:unhideWhenUsed="0"/>
+    <w:lsdException w:name="Medium Shading 2 Accent 4" w:semiHidden="0" w:uiPriority="64" w:unhideWhenUsed="0"/>
+    <w:lsdException w:name="Medium List 1 Accent 4" w:semiHidden="0" w:uiPriority="65" w:unhideWhenUsed="0"/>
+    <w:lsdException w:name="Medium List 2 Accent 4" w:semiHidden="0" w:uiPriority="66" w:unhideWhenUsed="0"/>
+    <w:lsdException w:name="Medium Grid 1 Accent 4" w:semiHidden="0" w:uiPriority="67" w:unhideWhenUsed="0"/>
+    <w:lsdException w:name="Medium Grid 2 Accent 4" w:semiHidden="0" w:uiPriority="68" w:unhideWhenUsed="0"/>
+    <w:lsdException w:name="Medium Grid 3 Accent 4" w:semiHidden="0" w:uiPriority="69" w:unhideWhenUsed="0"/>
+    <w:lsdException w:name="Dark List Accent 4" w:semiHidden="0" w:uiPriority="70" w:unhideWhenUsed="0"/>
+    <w:lsdException w:name="Colorful Shading Accent 4" w:semiHidden="0" w:uiPriority="71" w:unhideWhenUsed="0"/>
+    <w:lsdException w:name="Colorful List Accent 4" w:semiHidden="0" w:uiPriority="72" w:unhideWhenUsed="0"/>
+    <w:lsdException w:name="Colorful Grid Accent 4" w:semiHidden="0" w:uiPriority="73" w:unhideWhenUsed="0"/>
+    <w:lsdException w:name="Light Shading Accent 5" w:semiHidden="0" w:uiPriority="60" w:unhideWhenUsed="0"/>
+    <w:lsdException w:name="Light List Accent 5" w:semiHidden="0" w:uiPriority="61" w:unhideWhenUsed="0"/>
+    <w:lsdException w:name="Light Grid Accent 5" w:semiHidden="0" w:uiPriority="62" w:unhideWhenUsed="0"/>
+    <w:lsdException w:name="Medium Shading 1 Accent 5" w:semiHidden="0" w:uiPriority="63" w:unhideWhenUsed="0"/>
+    <w:lsdException w:name="Medium Shading 2 Accent 5" w:semiHidden="0" w:uiPriority="64" w:unhideWhenUsed="0"/>
+    <w:lsdException w:name="Medium List 1 Accent 5" w:semiHidden="0" w:uiPriority="65" w:unhideWhenUsed="0"/>
+    <w:lsdException w:name="Medium List 2 Accent 5" w:semiHidden="0" w:uiPriority="66" w:unhideWhenUsed="0"/>
+    <w:lsdException w:name="Medium Grid 1 Accent 5" w:semiHidden="0" w:uiPriority="67" w:unhideWhenUsed="0"/>
+    <w:lsdException w:name="Medium Grid 2 Accent 5" w:semiHidden="0" w:uiPriority="68" w:unhideWhenUsed="0"/>
+    <w:lsdException w:name="Medium Grid 3 Accent 5" w:semiHidden="0" w:uiPriority="69" w:unhideWhenUsed="0"/>
+    <w:lsdException w:name="Dark List Accent 5" w:semiHidden="0" w:uiPriority="70" w:unhideWhenUsed="0"/>
+    <w:lsdException w:name="Colorful Shading Accent 5" w:semiHidden="0" w:uiPriority="71" w:unhideWhenUsed="0"/>
+    <w:lsdException w:name="Colorful List Accent 5" w:semiHidden="0" w:uiPriority="72" w:unhideWhenUsed="0"/>
+    <w:lsdException w:name="Colorful Grid Accent 5" w:semiHidden="0" w:uiPriority="73" w:unhideWhenUsed="0"/>
+    <w:lsdException w:name="Light Shading Accent 6" w:semiHidden="0" w:uiPriority="60" w:unhideWhenUsed="0"/>
+    <w:lsdException w:name="Light List Accent 6" w:semiHidden="0" w:uiPriority="61" w:unhideWhenUsed="0"/>
+    <w:lsdException w:name="Light Grid Accent 6" w:semiHidden="0" w:uiPriority="62" w:unhideWhenUsed="0"/>
+    <w:lsdException w:name="Medium Shading 1 Accent 6" w:semiHidden="0" w:uiPriority="63" w:unhideWhenUsed="0"/>
+    <w:lsdException w:name="Medium Shading 2 Accent 6" w:semiHidden="0" w:uiPriority="64" w:unhideWhenUsed="0"/>
+    <w:lsdException w:name="Medium List 1 Accent 6" w:semiHidden="0" w:uiPriority="65" w:unhideWhenUsed="0"/>
+    <w:lsdException w:name="Medium List 2 Accent 6" w:semiHidden="0" w:uiPriority="66" w:unhideWhenUsed="0"/>
+    <w:lsdException w:name="Medium Grid 1 Accent 6" w:semiHidden="0" w:uiPriority="67" w:unhideWhenUsed="0"/>
+    <w:lsdException w:name="Medium Grid 2 Accent 6" w:semiHidden="0" w:uiPriority="68" w:unhideWhenUsed="0"/>
+    <w:lsdException w:name="Medium Grid 3 Accent 6" w:semiHidden="0" w:uiPriority="69" w:unhideWhenUsed="0"/>
+    <w:lsdException w:name="Dark List Accent 6" w:semiHidden="0" w:uiPriority="70" w:unhideWhenUsed="0"/>
+    <w:lsdException w:name="Colorful Shading Accent 6" w:semiHidden="0" w:uiPriority="71" w:unhideWhenUsed="0"/>
+    <w:lsdException w:name="Colorful List Accent 6" w:semiHidden="0" w:uiPriority="72" w:unhideWhenUsed="0"/>
+    <w:lsdException w:name="Colorful Grid Accent 6" w:semiHidden="0" w:uiPriority="73" w:unhideWhenUsed="0"/>
+    <w:lsdException w:name="Subtle Emphasis" w:semiHidden="0" w:uiPriority="19" w:unhideWhenUsed="0" w:qFormat="1"/>
+    <w:lsdException w:name="Intense Emphasis" w:semiHidden="0" w:uiPriority="21" w:unhideWhenUsed="0" w:qFormat="1"/>
+    <w:lsdException w:name="Subtle Reference" w:semiHidden="0" w:uiPriority="31" w:unhideWhenUsed="0" w:qFormat="1"/>
+    <w:lsdException w:name="Intense Reference" w:semiHidden="0" w:uiPriority="32" w:unhideWhenUsed="0" w:qFormat="1"/>
+    <w:lsdException w:name="Book Title" w:semiHidden="0" w:uiPriority="33" w:unhideWhenUsed="0" w:qFormat="1"/>
+    <w:lsdException w:name="Bibliography" w:uiPriority="37"/>
+    <w:lsdException w:name="TOC Heading" w:uiPriority="39" w:qFormat="1"/>
+  </w:latentStyles>
+  <w:style w:type="paragraph" w:default="1" w:styleId="Normal">
+    <w:name w:val="Normal"/>
+    <w:qFormat/>
+    <w:pPr>
+      <w:spacing w:after="200" w:line="276" w:lineRule="auto"/>
+    </w:pPr>
+  </w:style>
+  <w:style w:type="paragraph" w:styleId="Heading1">
+    <w:name w:val="heading 1"/>
+    <w:basedOn w:val="Normal"/>
+    <w:next w:val="Normal"/>
+    <w:link w:val="Heading1Char"/>
+    <w:uiPriority w:val="9"/>
+    <w:qFormat/>
+    <w:rsid w:val="008105F3"/>
+    <w:pPr>
+      <w:keepNext/>
+      <w:keepLines/>
+      <w:spacing w:before="240" w:after="0"/>
+      <w:outlineLvl w:val="0"/>
+    </w:pPr>
+    <w:rPr>
+      <w:rFonts w:asciiTheme="majorHAnsi" w:eastAsiaTheme="majorEastAsia" w:hAnsiTheme="majorHAnsi" w:cstheme="majorBidi"/>
+      <w:color w:val="365F91" w:themeColor="accent1" w:themeShade="BF"/>
+      <w:sz w:val="32"/>
+      <w:szCs w:val="32"/>
+    </w:rPr>
+  </w:style>
+  <w:style w:type="character" w:default="1" w:styleId="DefaultParagraphFont">
+    <w:name w:val="Default Paragraph Font"/>
+    <w:uiPriority w:val="1"/>
+    <w:semiHidden/>
+    <w:unhideWhenUsed/>
+  </w:style>
+  <w:style w:type="table" w:default="1" w:styleId="TableNormal">
+    <w:name w:val="Normal Table"/>
+    <w:uiPriority w:val="99"/>
+    <w:semiHidden/>
+    <w:unhideWhenUsed/>
+    <w:tblPr>
+      <w:tblInd w:w="0" w:type="dxa"/>
+      <w:tblCellMar>
+        <w:top w:w="0" w:type="dxa"/>
+        <w:left w:w="108" w:type="dxa"/>
+        <w:bottom w:w="0" w:type="dxa"/>
+        <w:right w:w="108" w:type="dxa"/>
+      </w:tblCellMar>
+    </w:tblPr>
+  </w:style>
+  <w:style w:type="numbering" w:default="1" w:styleId="NoList">
+    <w:name w:val="No List"/>
+    <w:uiPriority w:val="99"/>
+    <w:semiHidden/>
+    <w:unhideWhenUsed/>
+  </w:style>
+  <w:style w:type="character" w:customStyle="1" w:styleId="InternetLink">
+    <w:name w:val="Internet Link"/>
+    <w:basedOn w:val="DefaultParagraphFont"/>
+    <w:uiPriority w:val="99"/>
+    <w:unhideWhenUsed/>
+    <w:rsid w:val="009C1CB7"/>
+    <w:rPr>
+      <w:color w:val="0000FF" w:themeColor="hyperlink"/>
+      <w:u w:val="single"/>
+    </w:rPr>
+  </w:style>
+  <w:style w:type="character" w:customStyle="1" w:styleId="uiqtextrenderedqtext">
+    <w:name w:val="ui_qtext_rendered_qtext"/>
+    <w:basedOn w:val="DefaultParagraphFont"/>
+    <w:qFormat/>
+    <w:rsid w:val="009B4F77"/>
+  </w:style>
+  <w:style w:type="character" w:customStyle="1" w:styleId="ListLabel1">
+    <w:name w:val="ListLabel 1"/>
+    <w:qFormat/>
+    <w:rPr>
+      <w:rFonts w:eastAsia="Calibri" w:cs="Arial"/>
+      <w:sz w:val="24"/>
+    </w:rPr>
+  </w:style>
+  <w:style w:type="character" w:customStyle="1" w:styleId="ListLabel2">
+    <w:name w:val="ListLabel 2"/>
+    <w:qFormat/>
+    <w:rPr>
+      <w:rFonts w:cs="Courier New"/>
+      <w:sz w:val="24"/>
+    </w:rPr>
+  </w:style>
+  <w:style w:type="character" w:customStyle="1" w:styleId="ListLabel3">
+    <w:name w:val="ListLabel 3"/>
+    <w:qFormat/>
+    <w:rPr>
+      <w:rFonts w:cs="Courier New"/>
+    </w:rPr>
+  </w:style>
+  <w:style w:type="character" w:customStyle="1" w:styleId="ListLabel4">
+    <w:name w:val="ListLabel 4"/>
+    <w:qFormat/>
+    <w:rPr>
+      <w:rFonts w:cs="Courier New"/>
+    </w:rPr>
+  </w:style>
+  <w:style w:type="paragraph" w:customStyle="1" w:styleId="Heading">
+    <w:name w:val="Heading"/>
+    <w:basedOn w:val="Normal"/>
+    <w:next w:val="BodyText"/>
+    <w:qFormat/>
+    <w:pPr>
+      <w:keepNext/>
+      <w:spacing w:before="240" w:after="120"/>
+    </w:pPr>
+    <w:rPr>
+      <w:rFonts w:ascii="Liberation Sans" w:eastAsia="WenQuanYi Micro Hei" w:hAnsi="Liberation Sans" w:cs="Lohit Devanagari"/>
+      <w:sz w:val="28"/>
+      <w:szCs w:val="28"/>
+    </w:rPr>
+  </w:style>
+  <w:style w:type="paragraph" w:styleId="BodyText">
+    <w:name w:val="Body Text"/>
+    <w:basedOn w:val="Normal"/>
+    <w:pPr>
+      <w:spacing w:after="140" w:line="288" w:lineRule="auto"/>
+    </w:pPr>
+  </w:style>
+  <w:style w:type="paragraph" w:styleId="List">
+    <w:name w:val="List"/>
+    <w:basedOn w:val="BodyText"/>
+    <w:rPr>
+      <w:rFonts w:cs="Lohit Devanagari"/>
+    </w:rPr>
+  </w:style>
+  <w:style w:type="paragraph" w:styleId="Caption">
+    <w:name w:val="caption"/>
+    <w:basedOn w:val="Normal"/>
+    <w:qFormat/>
+    <w:pPr>
+      <w:suppressLineNumbers/>
+      <w:spacing w:before="120" w:after="120"/>
+    </w:pPr>
+    <w:rPr>
+      <w:rFonts w:cs="Lohit Devanagari"/>
+      <w:i/>
+      <w:iCs/>
+      <w:sz w:val="24"/>
+      <w:szCs w:val="24"/>
+    </w:rPr>
+  </w:style>
+  <w:style w:type="paragraph" w:customStyle="1" w:styleId="Index">
+    <w:name w:val="Index"/>
+    <w:basedOn w:val="Normal"/>
+    <w:qFormat/>
+    <w:pPr>
+      <w:suppressLineNumbers/>
+    </w:pPr>
+    <w:rPr>
+      <w:rFonts w:cs="Lohit Devanagari"/>
+    </w:rPr>
+  </w:style>
+  <w:style w:type="paragraph" w:styleId="ListParagraph">
+    <w:name w:val="List Paragraph"/>
+    <w:basedOn w:val="Normal"/>
+    <w:uiPriority w:val="34"/>
+    <w:qFormat/>
+    <w:rsid w:val="00577867"/>
+    <w:pPr>
+      <w:ind w:left="720"/>
+      <w:contextualSpacing/>
+    </w:pPr>
+  </w:style>
+  <w:style w:type="table" w:styleId="TableGrid">
+    <w:name w:val="Table Grid"/>
+    <w:basedOn w:val="TableNormal"/>
+    <w:uiPriority w:val="59"/>
+    <w:rsid w:val="002E65BB"/>
+    <w:tblPr>
+      <w:tblInd w:w="0" w:type="dxa"/>
+      <w:tblBorders>
+        <w:top w:val="single" w:sz="4" w:space="0" w:color="auto"/>
+        <w:left w:val="single" w:sz="4" w:space="0" w:color="auto"/>
+        <w:bottom w:val="single" w:sz="4" w:space="0" w:color="auto"/>
+        <w:right w:val="single" w:sz="4" w:space="0" w:color="auto"/>
+        <w:insideH w:val="single" w:sz="4" w:space="0" w:color="auto"/>
+        <w:insideV w:val="single" w:sz="4" w:space="0" w:color="auto"/>
+      </w:tblBorders>
+      <w:tblCellMar>
+        <w:top w:w="0" w:type="dxa"/>
+        <w:left w:w="108" w:type="dxa"/>
+        <w:bottom w:w="0" w:type="dxa"/>
+        <w:right w:w="108" w:type="dxa"/>
+      </w:tblCellMar>
+    </w:tblPr>
+  </w:style>
+  <w:style w:type="table" w:styleId="LightShading-Accent1">
+    <w:name w:val="Light Shading Accent 1"/>
+    <w:basedOn w:val="TableNormal"/>
+    <w:uiPriority w:val="60"/>
+    <w:rsid w:val="002E65BB"/>
+    <w:rPr>
+      <w:color w:val="365F91" w:themeColor="accent1" w:themeShade="BF"/>
+    </w:rPr>
+    <w:tblPr>
+      <w:tblStyleRowBandSize w:val="1"/>
+      <w:tblStyleColBandSize w:val="1"/>
+      <w:tblInd w:w="0" w:type="dxa"/>
+      <w:tblBorders>
+        <w:top w:val="single" w:sz="8" w:space="0" w:color="4F81BD" w:themeColor="accent1"/>
+        <w:bottom w:val="single" w:sz="8" w:space="0" w:color="4F81BD" w:themeColor="accent1"/>
+      </w:tblBorders>
+      <w:tblCellMar>
+        <w:top w:w="0" w:type="dxa"/>
+        <w:left w:w="108" w:type="dxa"/>
+        <w:bottom w:w="0" w:type="dxa"/>
+        <w:right w:w="108" w:type="dxa"/>
+      </w:tblCellMar>
     </w:tblPr>
     <w:tblStylePr w:type="firstRow">
       <w:pPr>
@@ -10475,7 +12200,7 @@
 </file>
 
 <file path=customXml/itemProps1.xml><?xml version="1.0" encoding="utf-8"?>
-<ds:datastoreItem xmlns:ds="http://schemas.openxmlformats.org/officeDocument/2006/customXml" ds:itemID="{2859AC63-6135-4075-8CE5-C9960E385F92}">
+<ds:datastoreItem xmlns:ds="http://schemas.openxmlformats.org/officeDocument/2006/customXml" ds:itemID="{B5ADC860-BA6C-457D-9CD0-0FC58ADB9197}">
   <ds:schemaRefs>
     <ds:schemaRef ds:uri="http://schemas.openxmlformats.org/officeDocument/2006/bibliography"/>
   </ds:schemaRefs>

</xml_diff>